<commit_message>
Enabled tracked changes and sent out to everyone who needs to fill it out
</commit_message>
<xml_diff>
--- a/ESF.docx
+++ b/ESF.docx
@@ -499,7 +499,7 @@
           </mc:Choice>
           <mc:Fallback>
             <w:pict>
-              <v:rect w14:anchorId="601DBEB4" id="Rectangle 11" o:spid="_x0000_s1026" style="position:absolute;margin-left:2.7pt;margin-top:10.3pt;width:490.5pt;height:3in;z-index:251659264;visibility:visible;mso-wrap-style:square;mso-width-percent:0;mso-height-percent:0;mso-wrap-distance-left:9pt;mso-wrap-distance-top:0;mso-wrap-distance-right:9pt;mso-wrap-distance-bottom:0;mso-position-horizontal:absolute;mso-position-horizontal-relative:text;mso-position-vertical:absolute;mso-position-vertical-relative:text;mso-width-percent:0;mso-height-percent:0;mso-width-relative:margin;mso-height-relative:margin;v-text-anchor:middle" o:gfxdata="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" filled="f" strokecolor="#243f60 [1604]" strokeweight="2pt"/>
+              <v:rect w14:anchorId="20C9B23C" id="Rectangle 11" o:spid="_x0000_s1026" style="position:absolute;margin-left:2.7pt;margin-top:10.3pt;width:490.5pt;height:3in;z-index:251659264;visibility:visible;mso-wrap-style:square;mso-width-percent:0;mso-height-percent:0;mso-wrap-distance-left:9pt;mso-wrap-distance-top:0;mso-wrap-distance-right:9pt;mso-wrap-distance-bottom:0;mso-position-horizontal:absolute;mso-position-horizontal-relative:text;mso-position-vertical:absolute;mso-position-vertical-relative:text;mso-width-percent:0;mso-height-percent:0;mso-width-relative:margin;mso-height-relative:margin;v-text-anchor:middle" o:gfxdata="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" filled="f" strokecolor="#243f60 [1604]" strokeweight="2pt"/>
             </w:pict>
           </mc:Fallback>
         </mc:AlternateContent>
@@ -1490,7 +1490,7 @@
           </mc:Choice>
           <mc:Fallback>
             <w:pict>
-              <v:rect w14:anchorId="56DDCDB2" id="Rectangle 10" o:spid="_x0000_s1026" style="width:467.4pt;height:389.4pt;visibility:visible;mso-wrap-style:square;mso-left-percent:-10001;mso-top-percent:-10001;mso-position-horizontal:absolute;mso-position-horizontal-relative:char;mso-position-vertical:absolute;mso-position-vertical-relative:line;mso-left-percent:-10001;mso-top-percent:-10001;v-text-anchor:middle" o:gfxdata="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" fillcolor="white [3212]" strokecolor="#243f60 [1604]" strokeweight="2pt">
+              <v:rect w14:anchorId="7773DEE1" id="Rectangle 10" o:spid="_x0000_s1026" style="width:467.4pt;height:389.4pt;visibility:visible;mso-wrap-style:square;mso-left-percent:-10001;mso-top-percent:-10001;mso-position-horizontal:absolute;mso-position-horizontal-relative:char;mso-position-vertical:absolute;mso-position-vertical-relative:line;mso-left-percent:-10001;mso-top-percent:-10001;v-text-anchor:middle" o:gfxdata="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" fillcolor="white [3212]" strokecolor="#243f60 [1604]" strokeweight="2pt">
                 <w10:anchorlock/>
               </v:rect>
             </w:pict>
@@ -12693,6 +12693,7 @@
               <w:keepLines/>
             </w:pPr>
             <w:commentRangeStart w:id="29"/>
+            <w:commentRangeStart w:id="30"/>
             <w:r>
               <w:t>Can’t find on datasheet</w:t>
             </w:r>
@@ -12702,6 +12703,13 @@
                 <w:rStyle w:val="CommentReference"/>
               </w:rPr>
               <w:commentReference w:id="29"/>
+            </w:r>
+            <w:commentRangeEnd w:id="30"/>
+            <w:r>
+              <w:rPr>
+                <w:rStyle w:val="CommentReference"/>
+              </w:rPr>
+              <w:commentReference w:id="30"/>
             </w:r>
           </w:p>
         </w:tc>
@@ -13107,16 +13115,16 @@
               <w:keepNext/>
               <w:keepLines/>
             </w:pPr>
-            <w:commentRangeStart w:id="30"/>
+            <w:commentRangeStart w:id="32"/>
             <w:r>
               <w:t>10A</w:t>
             </w:r>
-            <w:commentRangeEnd w:id="30"/>
+            <w:commentRangeEnd w:id="32"/>
             <w:r>
               <w:rPr>
                 <w:rStyle w:val="CommentReference"/>
               </w:rPr>
-              <w:commentReference w:id="30"/>
+              <w:commentReference w:id="32"/>
             </w:r>
           </w:p>
         </w:tc>
@@ -13142,7 +13150,7 @@
       <w:pPr>
         <w:pStyle w:val="Caption"/>
       </w:pPr>
-      <w:bookmarkStart w:id="31" w:name="_Toc442209151"/>
+      <w:bookmarkStart w:id="33" w:name="_Toc442209151"/>
       <w:r>
         <w:t xml:space="preserve">Table </w:t>
       </w:r>
@@ -13167,7 +13175,7 @@
       <w:r>
         <w:t>Fuse Table</w:t>
       </w:r>
-      <w:bookmarkEnd w:id="31"/>
+      <w:bookmarkEnd w:id="33"/>
     </w:p>
     <w:p/>
     <w:p>
@@ -13175,12 +13183,12 @@
         <w:pStyle w:val="Heading2"/>
         <w:spacing w:after="0"/>
       </w:pPr>
-      <w:bookmarkStart w:id="32" w:name="_Toc442209099"/>
+      <w:bookmarkStart w:id="34" w:name="_Toc442209099"/>
       <w:r>
         <w:lastRenderedPageBreak/>
         <w:t>Component Fusing</w:t>
       </w:r>
-      <w:bookmarkEnd w:id="32"/>
+      <w:bookmarkEnd w:id="34"/>
     </w:p>
     <w:p>
       <w:pPr>
@@ -13213,19 +13221,19 @@
         </w:rPr>
         <w:t xml:space="preserve"> (e.g., </w:t>
       </w:r>
-      <w:commentRangeStart w:id="33"/>
+      <w:commentRangeStart w:id="35"/>
       <w:r>
         <w:rPr>
           <w:i/>
         </w:rPr>
         <w:t>motor controlle</w:t>
       </w:r>
-      <w:commentRangeEnd w:id="33"/>
+      <w:commentRangeEnd w:id="35"/>
       <w:r>
         <w:rPr>
           <w:rStyle w:val="CommentReference"/>
         </w:rPr>
-        <w:commentReference w:id="33"/>
+        <w:commentReference w:id="35"/>
       </w:r>
       <w:r>
         <w:rPr>
@@ -13521,7 +13529,7 @@
               <w:keepNext/>
               <w:keepLines/>
             </w:pPr>
-            <w:commentRangeStart w:id="34"/>
+            <w:commentRangeStart w:id="36"/>
             <w:r>
               <w:rPr>
                 <w:rFonts w:eastAsia="Times New Roman"/>
@@ -13575,7 +13583,7 @@
               <w:keepNext/>
               <w:keepLines/>
             </w:pPr>
-            <w:commentRangeStart w:id="35"/>
+            <w:commentRangeStart w:id="37"/>
             <w:r>
               <w:rPr>
                 <w:rFonts w:eastAsia="Times New Roman"/>
@@ -13602,18 +13610,18 @@
               </w:rPr>
               <w:t>5A</w:t>
             </w:r>
-            <w:commentRangeEnd w:id="35"/>
+            <w:commentRangeEnd w:id="37"/>
             <w:r>
               <w:rPr>
                 <w:rStyle w:val="CommentReference"/>
               </w:rPr>
-              <w:commentReference w:id="35"/>
+              <w:commentReference w:id="37"/>
             </w:r>
             <w:r>
               <w:rPr>
                 <w:rStyle w:val="CommentReference"/>
               </w:rPr>
-              <w:commentReference w:id="34"/>
+              <w:commentReference w:id="36"/>
             </w:r>
           </w:p>
         </w:tc>
@@ -13653,7 +13661,7 @@
           </w:p>
         </w:tc>
       </w:tr>
-      <w:commentRangeEnd w:id="34"/>
+      <w:commentRangeEnd w:id="36"/>
       <w:tr>
         <w:tc>
           <w:tcPr>
@@ -14112,7 +14120,7 @@
         <w:keepNext/>
         <w:keepLines/>
       </w:pPr>
-      <w:bookmarkStart w:id="36" w:name="_Toc442209152"/>
+      <w:bookmarkStart w:id="38" w:name="_Toc442209152"/>
       <w:r>
         <w:t xml:space="preserve">Table </w:t>
       </w:r>
@@ -14134,7 +14142,7 @@
       <w:r>
         <w:t xml:space="preserve"> - Component Fuse Ratings</w:t>
       </w:r>
-      <w:bookmarkEnd w:id="36"/>
+      <w:bookmarkEnd w:id="38"/>
     </w:p>
     <w:p>
       <w:pPr>
@@ -14165,16 +14173,16 @@
         <w:pStyle w:val="Heading2"/>
         <w:spacing w:after="0"/>
       </w:pPr>
-      <w:bookmarkStart w:id="37" w:name="_Toc442209100"/>
+      <w:bookmarkStart w:id="39" w:name="_Toc442209100"/>
       <w:r>
         <w:t xml:space="preserve">System Wire </w:t>
       </w:r>
-      <w:commentRangeStart w:id="38"/>
+      <w:commentRangeStart w:id="40"/>
       <w:r>
         <w:t>Tables</w:t>
       </w:r>
-      <w:bookmarkEnd w:id="37"/>
-      <w:commentRangeEnd w:id="38"/>
+      <w:bookmarkEnd w:id="39"/>
+      <w:commentRangeEnd w:id="40"/>
       <w:r>
         <w:rPr>
           <w:rStyle w:val="CommentReference"/>
@@ -14183,7 +14191,7 @@
           <w:bCs w:val="0"/>
           <w:color w:val="auto"/>
         </w:rPr>
-        <w:commentReference w:id="38"/>
+        <w:commentReference w:id="40"/>
       </w:r>
     </w:p>
     <w:p>
@@ -14282,7 +14290,7 @@
         </w:rPr>
         <w:t xml:space="preserve"> </w:t>
       </w:r>
-      <w:commentRangeStart w:id="39"/>
+      <w:commentRangeStart w:id="41"/>
       <m:oMath>
         <m:r>
           <w:rPr>
@@ -14290,7 +14298,7 @@
           </w:rPr>
           <m:t>Fault Current= Vsource / (Rsource + Rwiring)</m:t>
         </m:r>
-        <w:commentRangeEnd w:id="39"/>
+        <w:commentRangeEnd w:id="41"/>
         <m:r>
           <m:rPr>
             <m:sty m:val="p"/>
@@ -14298,7 +14306,7 @@
           <w:rPr>
             <w:rStyle w:val="CommentReference"/>
           </w:rPr>
-          <w:commentReference w:id="39"/>
+          <w:commentReference w:id="41"/>
         </m:r>
       </m:oMath>
     </w:p>
@@ -14514,21 +14522,21 @@
                 <w:sz w:val="16"/>
               </w:rPr>
             </w:pPr>
-            <w:commentRangeStart w:id="41"/>
+            <w:commentRangeStart w:id="42"/>
             <w:r>
               <w:rPr>
                 <w:sz w:val="16"/>
               </w:rPr>
               <w:t>Fuse Part #</w:t>
             </w:r>
-            <w:commentRangeEnd w:id="41"/>
+            <w:commentRangeEnd w:id="42"/>
             <w:r>
               <w:rPr>
                 <w:rStyle w:val="CommentReference"/>
                 <w:bCs w:val="0"/>
                 <w:color w:val="auto"/>
               </w:rPr>
-              <w:commentReference w:id="41"/>
+              <w:commentReference w:id="42"/>
             </w:r>
           </w:p>
         </w:tc>
@@ -15696,8 +15704,8 @@
       <w:pPr>
         <w:pStyle w:val="Caption"/>
       </w:pPr>
-      <w:bookmarkStart w:id="42" w:name="_Ref412570283"/>
-      <w:bookmarkStart w:id="43" w:name="_Toc442209153"/>
+      <w:bookmarkStart w:id="43" w:name="_Ref412570283"/>
+      <w:bookmarkStart w:id="44" w:name="_Toc442209153"/>
       <w:r>
         <w:t xml:space="preserve">Table </w:t>
       </w:r>
@@ -15716,7 +15724,7 @@
       <w:r>
         <w:fldChar w:fldCharType="end"/>
       </w:r>
-      <w:bookmarkEnd w:id="42"/>
+      <w:bookmarkEnd w:id="43"/>
       <w:r>
         <w:t xml:space="preserve"> </w:t>
       </w:r>
@@ -15726,7 +15734,7 @@
       <w:r>
         <w:t>System Wire Table</w:t>
       </w:r>
-      <w:bookmarkEnd w:id="43"/>
+      <w:bookmarkEnd w:id="44"/>
     </w:p>
     <w:p>
       <w:pPr>
@@ -15767,14 +15775,14 @@
         <w:pStyle w:val="Heading2"/>
         <w:spacing w:after="0"/>
       </w:pPr>
-      <w:bookmarkStart w:id="44" w:name="_Toc442209101"/>
+      <w:bookmarkStart w:id="45" w:name="_Toc442209101"/>
       <w:r>
         <w:t xml:space="preserve">Grounding </w:t>
       </w:r>
       <w:r>
         <w:t>System</w:t>
       </w:r>
-      <w:bookmarkEnd w:id="44"/>
+      <w:bookmarkEnd w:id="45"/>
     </w:p>
     <w:p>
       <w:pPr>
@@ -15891,11 +15899,11 @@
         <w:pStyle w:val="Heading2"/>
         <w:spacing w:after="0"/>
       </w:pPr>
-      <w:bookmarkStart w:id="45" w:name="_Toc442209102"/>
+      <w:bookmarkStart w:id="46" w:name="_Toc442209102"/>
       <w:r>
         <w:t>Conductive Panel Grounding</w:t>
       </w:r>
-      <w:bookmarkEnd w:id="45"/>
+      <w:bookmarkEnd w:id="46"/>
     </w:p>
     <w:p>
       <w:pPr>
@@ -16049,7 +16057,7 @@
           <w:rFonts w:eastAsia="Arial"/>
         </w:rPr>
       </w:pPr>
-      <w:bookmarkStart w:id="46" w:name="_Toc442209103"/>
+      <w:bookmarkStart w:id="47" w:name="_Toc442209103"/>
       <w:r>
         <w:rPr>
           <w:rFonts w:eastAsia="Arial"/>
@@ -16063,22 +16071,22 @@
         </w:rPr>
         <w:t xml:space="preserve"> &amp; Insulation</w:t>
       </w:r>
-      <w:bookmarkEnd w:id="46"/>
+      <w:bookmarkEnd w:id="47"/>
     </w:p>
     <w:p>
       <w:r>
         <w:t xml:space="preserve">Person primarily responsible for this </w:t>
       </w:r>
-      <w:commentRangeStart w:id="47"/>
+      <w:commentRangeStart w:id="48"/>
       <w:r>
         <w:t>section</w:t>
       </w:r>
-      <w:commentRangeEnd w:id="47"/>
+      <w:commentRangeEnd w:id="48"/>
       <w:r>
         <w:rPr>
           <w:rStyle w:val="CommentReference"/>
         </w:rPr>
-        <w:commentReference w:id="47"/>
+        <w:commentReference w:id="48"/>
       </w:r>
       <w:r>
         <w:t>:</w:t>
@@ -16167,11 +16175,11 @@
         <w:pStyle w:val="Heading2"/>
         <w:spacing w:after="0"/>
       </w:pPr>
-      <w:bookmarkStart w:id="48" w:name="_Toc442209104"/>
+      <w:bookmarkStart w:id="49" w:name="_Toc442209104"/>
       <w:r>
         <w:t>Separation of Tractive System and Grounded Low Voltage System</w:t>
       </w:r>
-      <w:bookmarkEnd w:id="48"/>
+      <w:bookmarkEnd w:id="49"/>
     </w:p>
     <w:p>
       <w:pPr>
@@ -16237,8 +16245,8 @@
         <w:keepNext/>
         <w:jc w:val="center"/>
       </w:pPr>
-      <w:commentRangeStart w:id="49"/>
       <w:commentRangeStart w:id="50"/>
+      <w:commentRangeStart w:id="51"/>
       <w:r>
         <w:rPr>
           <w:rFonts w:eastAsia="Arial"/>
@@ -16291,26 +16299,26 @@
           </wp:inline>
         </w:drawing>
       </w:r>
-      <w:commentRangeEnd w:id="49"/>
+      <w:commentRangeEnd w:id="50"/>
       <w:r>
         <w:rPr>
           <w:rStyle w:val="CommentReference"/>
         </w:rPr>
-        <w:commentReference w:id="49"/>
-      </w:r>
-      <w:commentRangeEnd w:id="50"/>
+        <w:commentReference w:id="50"/>
+      </w:r>
+      <w:commentRangeEnd w:id="51"/>
       <w:r>
         <w:rPr>
           <w:rStyle w:val="CommentReference"/>
         </w:rPr>
-        <w:commentReference w:id="50"/>
+        <w:commentReference w:id="51"/>
       </w:r>
     </w:p>
     <w:p>
       <w:pPr>
         <w:pStyle w:val="Caption"/>
       </w:pPr>
-      <w:bookmarkStart w:id="51" w:name="_Toc442209146"/>
+      <w:bookmarkStart w:id="52" w:name="_Toc442209146"/>
       <w:r>
         <w:t xml:space="preserve">Figure </w:t>
       </w:r>
@@ -16335,7 +16343,7 @@
       <w:r>
         <w:t>TS and GLV separation</w:t>
       </w:r>
-      <w:bookmarkEnd w:id="51"/>
+      <w:bookmarkEnd w:id="52"/>
     </w:p>
     <w:p>
       <w:pPr>
@@ -16492,16 +16500,16 @@
               <w:keepNext/>
               <w:keepLines/>
             </w:pPr>
-            <w:commentRangeStart w:id="52"/>
+            <w:commentRangeStart w:id="53"/>
             <w:r>
               <w:t>Student Design</w:t>
             </w:r>
-            <w:commentRangeEnd w:id="52"/>
+            <w:commentRangeEnd w:id="53"/>
             <w:r>
               <w:rPr>
                 <w:rStyle w:val="CommentReference"/>
               </w:rPr>
-              <w:commentReference w:id="52"/>
+              <w:commentReference w:id="53"/>
             </w:r>
           </w:p>
         </w:tc>
@@ -16946,7 +16954,7 @@
       <w:pPr>
         <w:pStyle w:val="Caption"/>
       </w:pPr>
-      <w:bookmarkStart w:id="53" w:name="_Toc442209154"/>
+      <w:bookmarkStart w:id="54" w:name="_Toc442209154"/>
       <w:r>
         <w:t xml:space="preserve">Table </w:t>
       </w:r>
@@ -16971,7 +16979,7 @@
       <w:r>
         <w:t>PCB Spacings</w:t>
       </w:r>
-      <w:bookmarkEnd w:id="53"/>
+      <w:bookmarkEnd w:id="54"/>
     </w:p>
     <w:p/>
     <w:p>
@@ -17104,7 +17112,7 @@
       <w:pPr>
         <w:pStyle w:val="Caption"/>
       </w:pPr>
-      <w:bookmarkStart w:id="54" w:name="_Toc442209147"/>
+      <w:bookmarkStart w:id="55" w:name="_Toc442209147"/>
       <w:r>
         <w:t xml:space="preserve">Figure </w:t>
       </w:r>
@@ -17126,7 +17134,7 @@
       <w:r>
         <w:t xml:space="preserve"> - Team Designed PCB Layout</w:t>
       </w:r>
-      <w:bookmarkEnd w:id="54"/>
+      <w:bookmarkEnd w:id="55"/>
     </w:p>
     <w:p>
       <w:pPr>
@@ -17145,19 +17153,19 @@
         </w:rPr>
         <w:t xml:space="preserve">List all purchased components with both TS and GLV connections (at min </w:t>
       </w:r>
-      <w:commentRangeStart w:id="55"/>
+      <w:commentRangeStart w:id="56"/>
       <w:r>
         <w:rPr>
           <w:i/>
         </w:rPr>
         <w:t xml:space="preserve">motor controller </w:t>
       </w:r>
-      <w:commentRangeEnd w:id="55"/>
+      <w:commentRangeEnd w:id="56"/>
       <w:r>
         <w:rPr>
           <w:rStyle w:val="CommentReference"/>
         </w:rPr>
-        <w:commentReference w:id="55"/>
+        <w:commentReference w:id="56"/>
       </w:r>
       <w:r>
         <w:rPr>
@@ -17694,11 +17702,11 @@
         <w:pStyle w:val="Heading2"/>
         <w:spacing w:after="0"/>
       </w:pPr>
-      <w:bookmarkStart w:id="56" w:name="_Toc442209105"/>
+      <w:bookmarkStart w:id="57" w:name="_Toc442209105"/>
       <w:r>
         <w:t>Isolation &amp; Insulation</w:t>
       </w:r>
-      <w:bookmarkEnd w:id="56"/>
+      <w:bookmarkEnd w:id="57"/>
     </w:p>
     <w:p>
       <w:pPr>
@@ -17994,16 +18002,16 @@
               <w:keepNext/>
               <w:keepLines/>
             </w:pPr>
-            <w:commentRangeStart w:id="57"/>
+            <w:commentRangeStart w:id="58"/>
             <w:r>
               <w:t>?</w:t>
             </w:r>
-            <w:commentRangeEnd w:id="57"/>
+            <w:commentRangeEnd w:id="58"/>
             <w:r>
               <w:rPr>
                 <w:rStyle w:val="CommentReference"/>
               </w:rPr>
-              <w:commentReference w:id="57"/>
+              <w:commentReference w:id="58"/>
             </w:r>
           </w:p>
         </w:tc>
@@ -18031,7 +18039,7 @@
               <w:keepNext/>
               <w:keepLines/>
             </w:pPr>
-            <w:commentRangeStart w:id="58"/>
+            <w:commentRangeStart w:id="59"/>
             <w:r>
               <w:rPr>
                 <w:rFonts w:eastAsia="Times New Roman"/>
@@ -18039,12 +18047,12 @@
               </w:rPr>
               <w:t xml:space="preserve">Can bus isolation description. </w:t>
             </w:r>
-            <w:commentRangeEnd w:id="58"/>
+            <w:commentRangeEnd w:id="59"/>
             <w:r>
               <w:rPr>
                 <w:rStyle w:val="CommentReference"/>
               </w:rPr>
-              <w:commentReference w:id="58"/>
+              <w:commentReference w:id="59"/>
             </w:r>
           </w:p>
         </w:tc>
@@ -18576,7 +18584,7 @@
       <w:pPr>
         <w:pStyle w:val="Caption"/>
       </w:pPr>
-      <w:bookmarkStart w:id="59" w:name="_Toc442209155"/>
+      <w:bookmarkStart w:id="60" w:name="_Toc442209155"/>
       <w:r>
         <w:t xml:space="preserve">Table </w:t>
       </w:r>
@@ -18598,7 +18606,7 @@
       <w:r>
         <w:t xml:space="preserve"> – List of Containers with TS and GLV wiring</w:t>
       </w:r>
-      <w:bookmarkEnd w:id="59"/>
+      <w:bookmarkEnd w:id="60"/>
     </w:p>
     <w:p/>
     <w:p/>
@@ -18625,7 +18633,7 @@
           <w:i/>
         </w:rPr>
       </w:pPr>
-      <w:commentRangeStart w:id="60"/>
+      <w:commentRangeStart w:id="61"/>
       <w:r>
         <w:rPr>
           <w:i/>
@@ -18666,12 +18674,12 @@
         </w:rPr>
         <w:t>5.4</w:t>
       </w:r>
-      <w:commentRangeEnd w:id="60"/>
+      <w:commentRangeEnd w:id="61"/>
       <w:r>
         <w:rPr>
           <w:rStyle w:val="CommentReference"/>
         </w:rPr>
-        <w:commentReference w:id="60"/>
+        <w:commentReference w:id="61"/>
       </w:r>
     </w:p>
     <w:tbl>
@@ -19261,9 +19269,9 @@
       <w:pPr>
         <w:pStyle w:val="Caption"/>
       </w:pPr>
-      <w:bookmarkStart w:id="61" w:name="_Ref433034964"/>
-      <w:bookmarkStart w:id="62" w:name="_Ref433034959"/>
-      <w:bookmarkStart w:id="63" w:name="_Toc442209156"/>
+      <w:bookmarkStart w:id="62" w:name="_Ref433034964"/>
+      <w:bookmarkStart w:id="63" w:name="_Ref433034959"/>
+      <w:bookmarkStart w:id="64" w:name="_Toc442209156"/>
       <w:r>
         <w:t xml:space="preserve">Table </w:t>
       </w:r>
@@ -19282,26 +19290,26 @@
       <w:r>
         <w:fldChar w:fldCharType="end"/>
       </w:r>
-      <w:bookmarkEnd w:id="61"/>
+      <w:bookmarkEnd w:id="62"/>
       <w:r>
         <w:t>- Insulating Materials</w:t>
       </w:r>
-      <w:bookmarkEnd w:id="62"/>
       <w:bookmarkEnd w:id="63"/>
+      <w:bookmarkEnd w:id="64"/>
     </w:p>
     <w:p>
       <w:pPr>
         <w:pStyle w:val="Heading2"/>
         <w:spacing w:after="0"/>
       </w:pPr>
-      <w:bookmarkStart w:id="64" w:name="_Toc442209106"/>
-      <w:commentRangeStart w:id="65"/>
+      <w:bookmarkStart w:id="65" w:name="_Toc442209106"/>
+      <w:commentRangeStart w:id="66"/>
       <w:r>
         <w:lastRenderedPageBreak/>
         <w:t>Conduit</w:t>
       </w:r>
-      <w:bookmarkEnd w:id="64"/>
-      <w:commentRangeEnd w:id="65"/>
+      <w:bookmarkEnd w:id="65"/>
+      <w:commentRangeEnd w:id="66"/>
       <w:r>
         <w:rPr>
           <w:rStyle w:val="CommentReference"/>
@@ -19310,7 +19318,7 @@
           <w:bCs w:val="0"/>
           <w:color w:val="auto"/>
         </w:rPr>
-        <w:commentReference w:id="65"/>
+        <w:commentReference w:id="66"/>
       </w:r>
     </w:p>
     <w:p>
@@ -19761,7 +19769,7 @@
       <w:pPr>
         <w:pStyle w:val="Caption"/>
       </w:pPr>
-      <w:bookmarkStart w:id="66" w:name="_Toc442209157"/>
+      <w:bookmarkStart w:id="67" w:name="_Toc442209157"/>
       <w:r>
         <w:t xml:space="preserve">Table </w:t>
       </w:r>
@@ -19783,7 +19791,7 @@
       <w:r>
         <w:t xml:space="preserve"> - Conduit Data</w:t>
       </w:r>
-      <w:bookmarkEnd w:id="66"/>
+      <w:bookmarkEnd w:id="67"/>
     </w:p>
     <w:p>
       <w:pPr>
@@ -19894,11 +19902,11 @@
         <w:pStyle w:val="Heading2"/>
         <w:spacing w:after="0"/>
       </w:pPr>
-      <w:bookmarkStart w:id="67" w:name="_Toc442209107"/>
+      <w:bookmarkStart w:id="68" w:name="_Toc442209107"/>
       <w:r>
         <w:t>Shielded dual-insulated cable</w:t>
       </w:r>
-      <w:bookmarkEnd w:id="67"/>
+      <w:bookmarkEnd w:id="68"/>
     </w:p>
     <w:p>
       <w:pPr>
@@ -20189,7 +20197,7 @@
       <w:pPr>
         <w:pStyle w:val="Caption"/>
       </w:pPr>
-      <w:bookmarkStart w:id="68" w:name="_Toc442209158"/>
+      <w:bookmarkStart w:id="69" w:name="_Toc442209158"/>
       <w:r>
         <w:t xml:space="preserve">Table </w:t>
       </w:r>
@@ -20211,20 +20219,20 @@
       <w:r>
         <w:t xml:space="preserve"> - Shielded Dual Insulated Cable Data</w:t>
       </w:r>
-      <w:bookmarkEnd w:id="68"/>
+      <w:bookmarkEnd w:id="69"/>
     </w:p>
     <w:p>
       <w:pPr>
         <w:pStyle w:val="Heading2"/>
         <w:spacing w:after="0"/>
       </w:pPr>
-      <w:bookmarkStart w:id="69" w:name="_Toc442209108"/>
-      <w:commentRangeStart w:id="70"/>
+      <w:bookmarkStart w:id="70" w:name="_Toc442209108"/>
+      <w:commentRangeStart w:id="71"/>
       <w:r>
         <w:t>Firewall(s)</w:t>
       </w:r>
-      <w:bookmarkEnd w:id="69"/>
-      <w:commentRangeEnd w:id="70"/>
+      <w:bookmarkEnd w:id="70"/>
+      <w:commentRangeEnd w:id="71"/>
       <w:r>
         <w:rPr>
           <w:rStyle w:val="CommentReference"/>
@@ -20233,7 +20241,7 @@
           <w:bCs w:val="0"/>
           <w:color w:val="auto"/>
         </w:rPr>
-        <w:commentReference w:id="70"/>
+        <w:commentReference w:id="71"/>
       </w:r>
     </w:p>
     <w:p>
@@ -20636,7 +20644,7 @@
           <w:rFonts w:eastAsia="Arial" w:cs="Arial"/>
         </w:rPr>
       </w:pPr>
-      <w:bookmarkStart w:id="71" w:name="_Toc442209109"/>
+      <w:bookmarkStart w:id="72" w:name="_Toc442209109"/>
       <w:r>
         <w:lastRenderedPageBreak/>
         <w:t xml:space="preserve">Electric </w:t>
@@ -20644,7 +20652,7 @@
       <w:r>
         <w:t>Tractive System</w:t>
       </w:r>
-      <w:bookmarkEnd w:id="71"/>
+      <w:bookmarkEnd w:id="72"/>
       <w:r>
         <w:rPr>
           <w:rFonts w:eastAsia="Arial" w:cs="Arial"/>
@@ -20653,16 +20661,16 @@
       </w:r>
     </w:p>
     <w:p>
-      <w:commentRangeStart w:id="72"/>
+      <w:commentRangeStart w:id="73"/>
       <w:r>
         <w:t>Person primarily responsible for this section:</w:t>
       </w:r>
-      <w:commentRangeEnd w:id="72"/>
+      <w:commentRangeEnd w:id="73"/>
       <w:r>
         <w:rPr>
           <w:rStyle w:val="CommentReference"/>
         </w:rPr>
-        <w:commentReference w:id="72"/>
+        <w:commentReference w:id="73"/>
       </w:r>
     </w:p>
     <w:tbl>
@@ -20752,8 +20760,8 @@
           <w:rFonts w:eastAsia="Arial" w:cs="Arial"/>
         </w:rPr>
       </w:pPr>
-      <w:bookmarkStart w:id="73" w:name="_Toc442209110"/>
-      <w:commentRangeStart w:id="74"/>
+      <w:bookmarkStart w:id="74" w:name="_Toc442209110"/>
+      <w:commentRangeStart w:id="75"/>
       <w:r>
         <w:t>Motor</w:t>
       </w:r>
@@ -20763,8 +20771,8 @@
         </w:rPr>
         <w:t>(s)</w:t>
       </w:r>
-      <w:bookmarkEnd w:id="73"/>
-      <w:commentRangeEnd w:id="74"/>
+      <w:bookmarkEnd w:id="74"/>
+      <w:commentRangeEnd w:id="75"/>
       <w:r>
         <w:rPr>
           <w:rStyle w:val="CommentReference"/>
@@ -20773,7 +20781,7 @@
           <w:bCs w:val="0"/>
           <w:color w:val="auto"/>
         </w:rPr>
-        <w:commentReference w:id="74"/>
+        <w:commentReference w:id="75"/>
       </w:r>
     </w:p>
     <w:p>
@@ -21098,7 +21106,7 @@
       <w:pPr>
         <w:pStyle w:val="Table"/>
       </w:pPr>
-      <w:bookmarkStart w:id="75" w:name="_Toc442209159"/>
+      <w:bookmarkStart w:id="76" w:name="_Toc442209159"/>
       <w:r>
         <w:t xml:space="preserve">Table </w:t>
       </w:r>
@@ -21129,7 +21137,7 @@
       <w:r>
         <w:t>ata</w:t>
       </w:r>
-      <w:bookmarkEnd w:id="75"/>
+      <w:bookmarkEnd w:id="76"/>
     </w:p>
     <w:p/>
     <w:p>
@@ -21290,10 +21298,10 @@
         <w:pStyle w:val="Heading2"/>
         <w:spacing w:after="0"/>
       </w:pPr>
-      <w:bookmarkStart w:id="76" w:name="_Toc442209111"/>
-      <w:bookmarkStart w:id="77" w:name="_Toc371591206"/>
+      <w:bookmarkStart w:id="77" w:name="_Toc442209111"/>
+      <w:bookmarkStart w:id="78" w:name="_Toc371591206"/>
       <w:bookmarkEnd w:id="13"/>
-      <w:commentRangeStart w:id="78"/>
+      <w:commentRangeStart w:id="79"/>
       <w:r>
         <w:t>Motor</w:t>
       </w:r>
@@ -21309,8 +21317,8 @@
       <w:r>
         <w:t>ontroller</w:t>
       </w:r>
-      <w:bookmarkEnd w:id="76"/>
-      <w:commentRangeEnd w:id="78"/>
+      <w:bookmarkEnd w:id="77"/>
+      <w:commentRangeEnd w:id="79"/>
       <w:r>
         <w:rPr>
           <w:rStyle w:val="CommentReference"/>
@@ -21319,7 +21327,7 @@
           <w:bCs w:val="0"/>
           <w:color w:val="auto"/>
         </w:rPr>
-        <w:commentReference w:id="78"/>
+        <w:commentReference w:id="79"/>
       </w:r>
     </w:p>
     <w:p>
@@ -21756,7 +21764,7 @@
       <w:pPr>
         <w:pStyle w:val="Table"/>
       </w:pPr>
-      <w:bookmarkStart w:id="79" w:name="_Toc442209160"/>
+      <w:bookmarkStart w:id="80" w:name="_Toc442209160"/>
       <w:r>
         <w:t xml:space="preserve">Table </w:t>
       </w:r>
@@ -21787,7 +21795,7 @@
       <w:r>
         <w:t>ata</w:t>
       </w:r>
-      <w:bookmarkEnd w:id="79"/>
+      <w:bookmarkEnd w:id="80"/>
     </w:p>
     <w:p/>
     <w:p>
@@ -21975,7 +21983,7 @@
         <w:pStyle w:val="Heading2"/>
         <w:spacing w:after="0"/>
       </w:pPr>
-      <w:bookmarkStart w:id="80" w:name="_Toc442209112"/>
+      <w:bookmarkStart w:id="81" w:name="_Toc442209112"/>
       <w:r>
         <w:lastRenderedPageBreak/>
         <w:t>Tractive System Measurement</w:t>
@@ -21989,7 +21997,7 @@
       <w:r>
         <w:t>Points (TSMP)</w:t>
       </w:r>
-      <w:bookmarkEnd w:id="80"/>
+      <w:bookmarkEnd w:id="81"/>
     </w:p>
     <w:p>
       <w:pPr>
@@ -22068,7 +22076,7 @@
         </w:rPr>
         <w:t xml:space="preserve"> </w:t>
       </w:r>
-      <w:commentRangeStart w:id="81"/>
+      <w:commentRangeStart w:id="82"/>
       <w:r>
         <w:rPr>
           <w:rFonts w:eastAsia="Arial"/>
@@ -22088,12 +22096,12 @@
         </w:rPr>
         <w:t>and location</w:t>
       </w:r>
-      <w:commentRangeEnd w:id="81"/>
+      <w:commentRangeEnd w:id="82"/>
       <w:r>
         <w:rPr>
           <w:rStyle w:val="CommentReference"/>
         </w:rPr>
-        <w:commentReference w:id="81"/>
+        <w:commentReference w:id="82"/>
       </w:r>
       <w:r>
         <w:rPr>
@@ -22252,7 +22260,7 @@
       <w:pPr>
         <w:pStyle w:val="Caption"/>
       </w:pPr>
-      <w:bookmarkStart w:id="82" w:name="_Toc442209161"/>
+      <w:bookmarkStart w:id="83" w:name="_Toc442209161"/>
       <w:r>
         <w:t xml:space="preserve">Table </w:t>
       </w:r>
@@ -22274,16 +22282,16 @@
       <w:r>
         <w:t xml:space="preserve"> – TSMP Resistor Data</w:t>
       </w:r>
-      <w:bookmarkEnd w:id="82"/>
+      <w:bookmarkEnd w:id="83"/>
     </w:p>
     <w:p>
       <w:pPr>
         <w:pStyle w:val="Heading2"/>
         <w:spacing w:after="0"/>
       </w:pPr>
-      <w:bookmarkStart w:id="83" w:name="_Toc442209113"/>
-      <w:commentRangeStart w:id="84"/>
+      <w:bookmarkStart w:id="84" w:name="_Toc442209113"/>
       <w:commentRangeStart w:id="85"/>
+      <w:commentRangeStart w:id="86"/>
       <w:r>
         <w:t>Pre-</w:t>
       </w:r>
@@ -22299,8 +22307,8 @@
       <w:r>
         <w:t>circuitry</w:t>
       </w:r>
-      <w:bookmarkEnd w:id="83"/>
-      <w:commentRangeEnd w:id="84"/>
+      <w:bookmarkEnd w:id="84"/>
+      <w:commentRangeEnd w:id="85"/>
       <w:r>
         <w:rPr>
           <w:rStyle w:val="CommentReference"/>
@@ -22309,9 +22317,9 @@
           <w:bCs w:val="0"/>
           <w:color w:val="auto"/>
         </w:rPr>
-        <w:commentReference w:id="84"/>
-      </w:r>
-      <w:commentRangeEnd w:id="85"/>
+        <w:commentReference w:id="85"/>
+      </w:r>
+      <w:commentRangeEnd w:id="86"/>
       <w:r>
         <w:rPr>
           <w:rStyle w:val="CommentReference"/>
@@ -22320,7 +22328,7 @@
           <w:bCs w:val="0"/>
           <w:color w:val="auto"/>
         </w:rPr>
-        <w:commentReference w:id="85"/>
+        <w:commentReference w:id="86"/>
       </w:r>
     </w:p>
     <w:p>
@@ -22790,7 +22798,7 @@
       <w:pPr>
         <w:pStyle w:val="Table"/>
       </w:pPr>
-      <w:bookmarkStart w:id="86" w:name="_Toc442209162"/>
+      <w:bookmarkStart w:id="87" w:name="_Toc442209162"/>
       <w:r>
         <w:t xml:space="preserve">Table </w:t>
       </w:r>
@@ -22821,7 +22829,7 @@
       <w:r>
         <w:t xml:space="preserve"> the pre-charge resistor</w:t>
       </w:r>
-      <w:bookmarkEnd w:id="86"/>
+      <w:bookmarkEnd w:id="87"/>
     </w:p>
     <w:p>
       <w:pPr>
@@ -23007,7 +23015,7 @@
       <w:pPr>
         <w:pStyle w:val="Table"/>
       </w:pPr>
-      <w:bookmarkStart w:id="87" w:name="_Toc442209163"/>
+      <w:bookmarkStart w:id="88" w:name="_Toc442209163"/>
       <w:r>
         <w:t xml:space="preserve">Table </w:t>
       </w:r>
@@ -23038,7 +23046,7 @@
       <w:r>
         <w:t>ata of the pre-charge relay</w:t>
       </w:r>
-      <w:bookmarkEnd w:id="87"/>
+      <w:bookmarkEnd w:id="88"/>
     </w:p>
     <w:p>
       <w:pPr>
@@ -23050,9 +23058,9 @@
         <w:pStyle w:val="Heading2"/>
         <w:spacing w:before="120" w:after="0"/>
       </w:pPr>
-      <w:bookmarkStart w:id="88" w:name="_Toc442209114"/>
-      <w:commentRangeStart w:id="89"/>
+      <w:bookmarkStart w:id="89" w:name="_Toc442209114"/>
       <w:commentRangeStart w:id="90"/>
+      <w:commentRangeStart w:id="91"/>
       <w:r>
         <w:t>Discharge</w:t>
       </w:r>
@@ -23065,8 +23073,8 @@
       <w:r>
         <w:t>circuitry</w:t>
       </w:r>
-      <w:bookmarkEnd w:id="88"/>
-      <w:commentRangeEnd w:id="89"/>
+      <w:bookmarkEnd w:id="89"/>
+      <w:commentRangeEnd w:id="90"/>
       <w:r>
         <w:rPr>
           <w:rStyle w:val="CommentReference"/>
@@ -23075,9 +23083,9 @@
           <w:bCs w:val="0"/>
           <w:color w:val="auto"/>
         </w:rPr>
-        <w:commentReference w:id="89"/>
-      </w:r>
-      <w:commentRangeEnd w:id="90"/>
+        <w:commentReference w:id="90"/>
+      </w:r>
+      <w:commentRangeEnd w:id="91"/>
       <w:r>
         <w:rPr>
           <w:rStyle w:val="CommentReference"/>
@@ -23086,7 +23094,7 @@
           <w:bCs w:val="0"/>
           <w:color w:val="auto"/>
         </w:rPr>
-        <w:commentReference w:id="90"/>
+        <w:commentReference w:id="91"/>
       </w:r>
     </w:p>
     <w:p>
@@ -23627,7 +23635,7 @@
       <w:pPr>
         <w:pStyle w:val="Table"/>
       </w:pPr>
-      <w:bookmarkStart w:id="91" w:name="_Toc442209164"/>
+      <w:bookmarkStart w:id="92" w:name="_Toc442209164"/>
       <w:r>
         <w:t xml:space="preserve">Table </w:t>
       </w:r>
@@ -23661,15 +23669,15 @@
       <w:r>
         <w:t>.</w:t>
       </w:r>
-      <w:bookmarkEnd w:id="91"/>
+      <w:bookmarkEnd w:id="92"/>
     </w:p>
     <w:p>
       <w:pPr>
         <w:pStyle w:val="Heading2"/>
         <w:spacing w:after="0"/>
       </w:pPr>
-      <w:bookmarkStart w:id="92" w:name="_Toc442209115"/>
-      <w:commentRangeStart w:id="93"/>
+      <w:bookmarkStart w:id="93" w:name="_Toc442209115"/>
+      <w:commentRangeStart w:id="94"/>
       <w:r>
         <w:lastRenderedPageBreak/>
         <w:t>HV</w:t>
@@ -23692,7 +23700,7 @@
       <w:r>
         <w:t>(HVD)</w:t>
       </w:r>
-      <w:bookmarkEnd w:id="92"/>
+      <w:bookmarkEnd w:id="93"/>
     </w:p>
     <w:p>
       <w:pPr>
@@ -23875,8 +23883,8 @@
         <w:pStyle w:val="Heading2"/>
         <w:spacing w:after="0"/>
       </w:pPr>
-      <w:bookmarkStart w:id="94" w:name="_Toc442209116"/>
-      <w:commentRangeEnd w:id="93"/>
+      <w:bookmarkStart w:id="95" w:name="_Toc442209116"/>
+      <w:commentRangeEnd w:id="94"/>
       <w:r>
         <w:rPr>
           <w:rStyle w:val="CommentReference"/>
@@ -23885,7 +23893,7 @@
           <w:bCs w:val="0"/>
           <w:color w:val="auto"/>
         </w:rPr>
-        <w:commentReference w:id="93"/>
+        <w:commentReference w:id="94"/>
       </w:r>
       <w:r>
         <w:t xml:space="preserve">Accelerator Actuator / </w:t>
@@ -23902,7 +23910,7 @@
       <w:r>
         <w:t>Sensor</w:t>
       </w:r>
-      <w:bookmarkEnd w:id="94"/>
+      <w:bookmarkEnd w:id="95"/>
     </w:p>
     <w:p>
       <w:pPr>
@@ -24352,16 +24360,24 @@
             <w:pPr>
               <w:pStyle w:val="TableContents"/>
             </w:pPr>
-            <w:commentRangeStart w:id="95"/>
+            <w:commentRangeStart w:id="96"/>
+            <w:commentRangeStart w:id="97"/>
             <w:r>
               <w:t>?</w:t>
             </w:r>
-            <w:commentRangeEnd w:id="95"/>
+            <w:commentRangeEnd w:id="96"/>
             <w:r>
               <w:rPr>
                 <w:rStyle w:val="CommentReference"/>
               </w:rPr>
-              <w:commentReference w:id="95"/>
+              <w:commentReference w:id="96"/>
+            </w:r>
+            <w:commentRangeEnd w:id="97"/>
+            <w:r>
+              <w:rPr>
+                <w:rStyle w:val="CommentReference"/>
+              </w:rPr>
+              <w:commentReference w:id="97"/>
             </w:r>
           </w:p>
         </w:tc>
@@ -24625,8 +24641,8 @@
           <w:lang w:val="de-DE"/>
         </w:rPr>
       </w:pPr>
-      <w:bookmarkStart w:id="96" w:name="_Toc345362493"/>
-      <w:bookmarkStart w:id="97" w:name="_Toc442209165"/>
+      <w:bookmarkStart w:id="98" w:name="_Toc345362493"/>
+      <w:bookmarkStart w:id="99" w:name="_Toc442209165"/>
       <w:r>
         <w:rPr>
           <w:lang w:val="de-DE"/>
@@ -24687,16 +24703,16 @@
         </w:rPr>
         <w:t xml:space="preserve"> encoder data</w:t>
       </w:r>
-      <w:bookmarkEnd w:id="96"/>
-      <w:bookmarkEnd w:id="97"/>
+      <w:bookmarkEnd w:id="98"/>
+      <w:bookmarkEnd w:id="99"/>
     </w:p>
     <w:p>
       <w:pPr>
         <w:pStyle w:val="Heading2"/>
         <w:spacing w:after="0"/>
       </w:pPr>
-      <w:bookmarkStart w:id="98" w:name="_Toc371591208"/>
-      <w:bookmarkStart w:id="99" w:name="_Toc442209117"/>
+      <w:bookmarkStart w:id="100" w:name="_Toc371591208"/>
+      <w:bookmarkStart w:id="101" w:name="_Toc442209117"/>
       <w:r>
         <w:t xml:space="preserve">Accelerator / </w:t>
       </w:r>
@@ -24715,8 +24731,8 @@
       <w:r>
         <w:t>heck</w:t>
       </w:r>
-      <w:bookmarkEnd w:id="98"/>
-      <w:bookmarkEnd w:id="99"/>
+      <w:bookmarkEnd w:id="100"/>
+      <w:bookmarkEnd w:id="101"/>
     </w:p>
     <w:p>
       <w:pPr>
@@ -24918,24 +24934,24 @@
       <w:pPr>
         <w:pStyle w:val="Heading1"/>
       </w:pPr>
-      <w:bookmarkStart w:id="100" w:name="_Toc442209118"/>
+      <w:bookmarkStart w:id="102" w:name="_Toc442209118"/>
       <w:r>
         <w:lastRenderedPageBreak/>
         <w:t>Accumulator System</w:t>
       </w:r>
-      <w:bookmarkEnd w:id="100"/>
-    </w:p>
-    <w:p>
-      <w:commentRangeStart w:id="101"/>
+      <w:bookmarkEnd w:id="102"/>
+    </w:p>
+    <w:p>
+      <w:commentRangeStart w:id="103"/>
       <w:r>
         <w:t>Person primarily responsible for this section:</w:t>
       </w:r>
-      <w:commentRangeEnd w:id="101"/>
+      <w:commentRangeEnd w:id="103"/>
       <w:r>
         <w:rPr>
           <w:rStyle w:val="CommentReference"/>
         </w:rPr>
-        <w:commentReference w:id="101"/>
+        <w:commentReference w:id="103"/>
       </w:r>
     </w:p>
     <w:tbl>
@@ -25022,7 +25038,7 @@
         <w:pStyle w:val="Heading2"/>
         <w:spacing w:after="0"/>
       </w:pPr>
-      <w:bookmarkStart w:id="102" w:name="_Toc442209119"/>
+      <w:bookmarkStart w:id="104" w:name="_Toc442209119"/>
       <w:r>
         <w:t>Accumulator</w:t>
       </w:r>
@@ -25035,7 +25051,7 @@
       <w:r>
         <w:t>Pack</w:t>
       </w:r>
-      <w:bookmarkEnd w:id="102"/>
+      <w:bookmarkEnd w:id="104"/>
     </w:p>
     <w:p>
       <w:pPr>
@@ -25050,19 +25066,19 @@
         </w:rPr>
         <w:t xml:space="preserve">Provide a </w:t>
       </w:r>
-      <w:commentRangeStart w:id="103"/>
+      <w:commentRangeStart w:id="105"/>
       <w:r>
         <w:rPr>
           <w:i/>
         </w:rPr>
         <w:t xml:space="preserve">narrative design </w:t>
       </w:r>
-      <w:commentRangeEnd w:id="103"/>
+      <w:commentRangeEnd w:id="105"/>
       <w:r>
         <w:rPr>
           <w:rStyle w:val="CommentReference"/>
         </w:rPr>
-        <w:commentReference w:id="103"/>
+        <w:commentReference w:id="105"/>
       </w:r>
       <w:r>
         <w:rPr>
@@ -25479,7 +25495,7 @@
       <w:pPr>
         <w:pStyle w:val="Table"/>
       </w:pPr>
-      <w:bookmarkStart w:id="104" w:name="_Toc442209166"/>
+      <w:bookmarkStart w:id="106" w:name="_Toc442209166"/>
       <w:r>
         <w:t xml:space="preserve">Table </w:t>
       </w:r>
@@ -25507,7 +25523,7 @@
       <w:r>
         <w:t>Main accumulator parameters</w:t>
       </w:r>
-      <w:bookmarkEnd w:id="104"/>
+      <w:bookmarkEnd w:id="106"/>
     </w:p>
     <w:p>
       <w:pPr>
@@ -25818,7 +25834,7 @@
         <w:pStyle w:val="Heading2"/>
         <w:spacing w:after="0"/>
       </w:pPr>
-      <w:bookmarkStart w:id="105" w:name="_Toc442209120"/>
+      <w:bookmarkStart w:id="107" w:name="_Toc442209120"/>
       <w:r>
         <w:t>Cell</w:t>
       </w:r>
@@ -25831,7 +25847,7 @@
       <w:r>
         <w:t>description</w:t>
       </w:r>
-      <w:bookmarkEnd w:id="105"/>
+      <w:bookmarkEnd w:id="107"/>
     </w:p>
     <w:p>
       <w:pPr>
@@ -26474,7 +26490,7 @@
       <w:pPr>
         <w:pStyle w:val="Table"/>
       </w:pPr>
-      <w:bookmarkStart w:id="106" w:name="_Toc442209167"/>
+      <w:bookmarkStart w:id="108" w:name="_Toc442209167"/>
       <w:r>
         <w:t xml:space="preserve">Table </w:t>
       </w:r>
@@ -26502,7 +26518,7 @@
       <w:r>
         <w:t>Main cell specification</w:t>
       </w:r>
-      <w:bookmarkEnd w:id="106"/>
+      <w:bookmarkEnd w:id="108"/>
     </w:p>
     <w:p>
       <w:pPr>
@@ -26677,7 +26693,7 @@
         <w:pStyle w:val="Heading2"/>
         <w:spacing w:after="0"/>
       </w:pPr>
-      <w:bookmarkStart w:id="107" w:name="_Toc442209121"/>
+      <w:bookmarkStart w:id="109" w:name="_Toc442209121"/>
       <w:r>
         <w:t>Cell</w:t>
       </w:r>
@@ -26690,7 +26706,7 @@
       <w:r>
         <w:t>configuration</w:t>
       </w:r>
-      <w:bookmarkEnd w:id="107"/>
+      <w:bookmarkEnd w:id="109"/>
     </w:p>
     <w:p>
       <w:pPr>
@@ -26934,11 +26950,11 @@
         <w:pStyle w:val="Heading2"/>
         <w:spacing w:after="0"/>
       </w:pPr>
-      <w:bookmarkStart w:id="108" w:name="_Toc442209122"/>
+      <w:bookmarkStart w:id="110" w:name="_Toc442209122"/>
       <w:r>
         <w:t>Segment Maintenance Disconnect</w:t>
       </w:r>
-      <w:bookmarkEnd w:id="108"/>
+      <w:bookmarkEnd w:id="110"/>
     </w:p>
     <w:p>
       <w:pPr>
@@ -27465,7 +27481,7 @@
       <w:pPr>
         <w:pStyle w:val="Caption"/>
       </w:pPr>
-      <w:bookmarkStart w:id="109" w:name="_Toc442209168"/>
+      <w:bookmarkStart w:id="111" w:name="_Toc442209168"/>
       <w:r>
         <w:t xml:space="preserve">Table </w:t>
       </w:r>
@@ -27487,18 +27503,18 @@
       <w:r>
         <w:t xml:space="preserve"> - SMD Data</w:t>
       </w:r>
-      <w:bookmarkEnd w:id="109"/>
+      <w:bookmarkEnd w:id="111"/>
     </w:p>
     <w:p>
       <w:pPr>
         <w:pStyle w:val="Heading2"/>
         <w:spacing w:after="0"/>
       </w:pPr>
-      <w:bookmarkStart w:id="110" w:name="_Toc442209123"/>
+      <w:bookmarkStart w:id="112" w:name="_Toc442209123"/>
       <w:r>
         <w:t>Lithium-Ion Pouch Cells</w:t>
       </w:r>
-      <w:bookmarkEnd w:id="110"/>
+      <w:bookmarkEnd w:id="112"/>
     </w:p>
     <w:p>
       <w:pPr>
@@ -27730,7 +27746,7 @@
         <w:pStyle w:val="Heading2"/>
         <w:spacing w:after="0"/>
       </w:pPr>
-      <w:bookmarkStart w:id="111" w:name="_Toc442209124"/>
+      <w:bookmarkStart w:id="113" w:name="_Toc442209124"/>
       <w:r>
         <w:t>Cell</w:t>
       </w:r>
@@ -27752,7 +27768,7 @@
       <w:r>
         <w:t>monitoring</w:t>
       </w:r>
-      <w:bookmarkEnd w:id="111"/>
+      <w:bookmarkEnd w:id="113"/>
     </w:p>
     <w:p>
       <w:pPr>
@@ -28056,7 +28072,7 @@
       <w:pPr>
         <w:pStyle w:val="Caption"/>
       </w:pPr>
-      <w:bookmarkStart w:id="112" w:name="_Toc442209169"/>
+      <w:bookmarkStart w:id="114" w:name="_Toc442209169"/>
       <w:r>
         <w:t xml:space="preserve">Table </w:t>
       </w:r>
@@ -28078,13 +28094,13 @@
       <w:r>
         <w:t xml:space="preserve"> - Cell Temperature Monitoring</w:t>
       </w:r>
-      <w:bookmarkEnd w:id="112"/>
+      <w:bookmarkEnd w:id="114"/>
     </w:p>
     <w:p>
       <w:pPr>
         <w:pStyle w:val="Heading2"/>
       </w:pPr>
-      <w:bookmarkStart w:id="113" w:name="_Toc442209125"/>
+      <w:bookmarkStart w:id="115" w:name="_Toc442209125"/>
       <w:r>
         <w:t>Accumulator</w:t>
       </w:r>
@@ -28106,7 +28122,7 @@
       <w:r>
         <w:t>Relays (AIR)</w:t>
       </w:r>
-      <w:bookmarkEnd w:id="113"/>
+      <w:bookmarkEnd w:id="115"/>
     </w:p>
     <w:p>
       <w:pPr>
@@ -28451,7 +28467,7 @@
       <w:pPr>
         <w:pStyle w:val="Caption"/>
       </w:pPr>
-      <w:bookmarkStart w:id="114" w:name="_Toc442209170"/>
+      <w:bookmarkStart w:id="116" w:name="_Toc442209170"/>
       <w:r>
         <w:t xml:space="preserve">Table </w:t>
       </w:r>
@@ -28476,14 +28492,14 @@
       <w:r>
         <w:t>AIR data</w:t>
       </w:r>
-      <w:bookmarkEnd w:id="114"/>
+      <w:bookmarkEnd w:id="116"/>
     </w:p>
     <w:p>
       <w:pPr>
         <w:pStyle w:val="Heading2"/>
         <w:spacing w:after="0"/>
       </w:pPr>
-      <w:bookmarkStart w:id="115" w:name="_Toc442209126"/>
+      <w:bookmarkStart w:id="117" w:name="_Toc442209126"/>
       <w:r>
         <w:lastRenderedPageBreak/>
         <w:t>Accumulator</w:t>
@@ -28506,7 +28522,7 @@
       <w:r>
         <w:t>System (AMS)</w:t>
       </w:r>
-      <w:bookmarkEnd w:id="115"/>
+      <w:bookmarkEnd w:id="117"/>
     </w:p>
     <w:p>
       <w:pPr>
@@ -28976,7 +28992,7 @@
       <w:pPr>
         <w:pStyle w:val="Caption"/>
       </w:pPr>
-      <w:bookmarkStart w:id="116" w:name="_Toc442209171"/>
+      <w:bookmarkStart w:id="118" w:name="_Toc442209171"/>
       <w:r>
         <w:t xml:space="preserve">Table </w:t>
       </w:r>
@@ -28998,14 +29014,14 @@
       <w:r>
         <w:t xml:space="preserve"> - AMS Data</w:t>
       </w:r>
-      <w:bookmarkEnd w:id="116"/>
+      <w:bookmarkEnd w:id="118"/>
     </w:p>
     <w:p>
       <w:pPr>
         <w:pStyle w:val="Heading2"/>
         <w:spacing w:after="0"/>
       </w:pPr>
-      <w:bookmarkStart w:id="117" w:name="_Toc442209127"/>
+      <w:bookmarkStart w:id="119" w:name="_Toc442209127"/>
       <w:r>
         <w:lastRenderedPageBreak/>
         <w:t>Accumulator wiring,</w:t>
@@ -29037,7 +29053,7 @@
       <w:r>
         <w:t>calculations</w:t>
       </w:r>
-      <w:bookmarkEnd w:id="117"/>
+      <w:bookmarkEnd w:id="119"/>
     </w:p>
     <w:p>
       <w:pPr>
@@ -29303,7 +29319,7 @@
         <w:pStyle w:val="Heading2"/>
         <w:spacing w:after="0"/>
       </w:pPr>
-      <w:bookmarkStart w:id="118" w:name="_Toc442209128"/>
+      <w:bookmarkStart w:id="120" w:name="_Toc442209128"/>
       <w:r>
         <w:t>Accumulator</w:t>
       </w:r>
@@ -29316,7 +29332,7 @@
       <w:r>
         <w:t>indicator</w:t>
       </w:r>
-      <w:bookmarkEnd w:id="118"/>
+      <w:bookmarkEnd w:id="120"/>
     </w:p>
     <w:p>
       <w:pPr>
@@ -29325,7 +29341,7 @@
           <w:rFonts w:eastAsia="Times New Roman"/>
         </w:rPr>
       </w:pPr>
-      <w:bookmarkStart w:id="119" w:name="_Toc442209129"/>
+      <w:bookmarkStart w:id="121" w:name="_Toc442209129"/>
       <w:r>
         <w:rPr>
           <w:rFonts w:eastAsia="Times New Roman"/>
@@ -29518,7 +29534,7 @@
       <w:r>
         <w:t>Charging</w:t>
       </w:r>
-      <w:bookmarkEnd w:id="119"/>
+      <w:bookmarkEnd w:id="121"/>
     </w:p>
     <w:p>
       <w:pPr>
@@ -30052,8 +30068,8 @@
             <w:pPr>
               <w:pStyle w:val="TableContents"/>
             </w:pPr>
-            <w:commentRangeStart w:id="120"/>
-            <w:commentRangeStart w:id="121"/>
+            <w:commentRangeStart w:id="122"/>
+            <w:commentRangeStart w:id="123"/>
             <w:r>
               <w:t>Do you have a waiver from the FH rules committee?</w:t>
             </w:r>
@@ -30133,23 +30149,23 @@
               </w:rPr>
               <w:t xml:space="preserve"> No</w:t>
             </w:r>
-            <w:commentRangeEnd w:id="120"/>
+            <w:commentRangeEnd w:id="122"/>
             <w:r>
               <w:rPr>
                 <w:rStyle w:val="CommentReference"/>
               </w:rPr>
-              <w:commentReference w:id="120"/>
+              <w:commentReference w:id="122"/>
             </w:r>
             <w:r>
               <w:rPr>
                 <w:rStyle w:val="CommentReference"/>
               </w:rPr>
-              <w:commentReference w:id="121"/>
+              <w:commentReference w:id="123"/>
             </w:r>
           </w:p>
         </w:tc>
       </w:tr>
-      <w:commentRangeEnd w:id="121"/>
+      <w:commentRangeEnd w:id="123"/>
       <w:tr>
         <w:tc>
           <w:tcPr>
@@ -30335,7 +30351,7 @@
       <w:pPr>
         <w:pStyle w:val="Table"/>
       </w:pPr>
-      <w:bookmarkStart w:id="122" w:name="_Toc442209172"/>
+      <w:bookmarkStart w:id="124" w:name="_Toc442209172"/>
       <w:r>
         <w:t xml:space="preserve">Table </w:t>
       </w:r>
@@ -30366,18 +30382,18 @@
       <w:r>
         <w:t>harger data</w:t>
       </w:r>
-      <w:bookmarkEnd w:id="122"/>
+      <w:bookmarkEnd w:id="124"/>
     </w:p>
     <w:p>
       <w:pPr>
         <w:pStyle w:val="Heading2"/>
         <w:spacing w:after="0"/>
       </w:pPr>
-      <w:bookmarkStart w:id="123" w:name="_Toc442209130"/>
+      <w:bookmarkStart w:id="125" w:name="_Toc442209130"/>
       <w:r>
         <w:t>Accumulator Container/Housing</w:t>
       </w:r>
-      <w:bookmarkEnd w:id="123"/>
+      <w:bookmarkEnd w:id="125"/>
     </w:p>
     <w:p/>
     <w:p>
@@ -30594,7 +30610,7 @@
         </w:drawing>
       </w:r>
     </w:p>
-    <w:bookmarkEnd w:id="77"/>
+    <w:bookmarkEnd w:id="78"/>
     <w:p>
       <w:r>
         <w:rPr>
@@ -30734,19 +30750,19 @@
       <w:pPr>
         <w:pStyle w:val="Heading1"/>
       </w:pPr>
-      <w:bookmarkStart w:id="124" w:name="_Toc442209131"/>
+      <w:bookmarkStart w:id="126" w:name="_Toc442209131"/>
       <w:r>
         <w:lastRenderedPageBreak/>
         <w:t>Safety Controls and Indicators</w:t>
       </w:r>
-      <w:bookmarkEnd w:id="124"/>
+      <w:bookmarkEnd w:id="126"/>
     </w:p>
     <w:p>
       <w:pPr>
         <w:pStyle w:val="Heading2"/>
         <w:spacing w:after="0"/>
       </w:pPr>
-      <w:bookmarkStart w:id="125" w:name="_Toc442209132"/>
+      <w:bookmarkStart w:id="127" w:name="_Toc442209132"/>
       <w:r>
         <w:t>Shutdown</w:t>
       </w:r>
@@ -30759,7 +30775,7 @@
       <w:r>
         <w:t>Circuit</w:t>
       </w:r>
-      <w:bookmarkEnd w:id="125"/>
+      <w:bookmarkEnd w:id="127"/>
     </w:p>
     <w:p>
       <w:pPr>
@@ -30840,7 +30856,7 @@
       <w:pPr>
         <w:pStyle w:val="Caption"/>
       </w:pPr>
-      <w:bookmarkStart w:id="126" w:name="_Toc442209148"/>
+      <w:bookmarkStart w:id="128" w:name="_Toc442209148"/>
       <w:r>
         <w:t xml:space="preserve">Figure </w:t>
       </w:r>
@@ -30862,7 +30878,7 @@
       <w:r>
         <w:t xml:space="preserve"> – Safety Shutdown Circuit Schematic</w:t>
       </w:r>
-      <w:bookmarkEnd w:id="126"/>
+      <w:bookmarkEnd w:id="128"/>
     </w:p>
     <w:p>
       <w:pPr>
@@ -31168,7 +31184,7 @@
                 <w:b/>
               </w:rPr>
             </w:pPr>
-            <w:commentRangeStart w:id="127"/>
+            <w:commentRangeStart w:id="129"/>
             <w:r>
               <w:rPr>
                 <w:b/>
@@ -31181,14 +31197,14 @@
               </w:rPr>
               <w:t xml:space="preserve"> </w:t>
             </w:r>
-            <w:commentRangeEnd w:id="127"/>
+            <w:commentRangeEnd w:id="129"/>
             <w:r>
               <w:rPr>
                 <w:rStyle w:val="CommentReference"/>
                 <w:bCs w:val="0"/>
                 <w:color w:val="auto"/>
               </w:rPr>
-              <w:commentReference w:id="127"/>
+              <w:commentReference w:id="129"/>
             </w:r>
             <w:r>
               <w:rPr>
@@ -31237,16 +31253,24 @@
             <w:r>
               <w:t xml:space="preserve">Main Switch (for control and tractive-system; </w:t>
             </w:r>
-            <w:commentRangeStart w:id="128"/>
+            <w:commentRangeStart w:id="130"/>
+            <w:commentRangeStart w:id="131"/>
             <w:r>
               <w:t>CSMS</w:t>
             </w:r>
-            <w:commentRangeEnd w:id="128"/>
+            <w:commentRangeEnd w:id="130"/>
             <w:r>
               <w:rPr>
                 <w:rStyle w:val="CommentReference"/>
               </w:rPr>
-              <w:commentReference w:id="128"/>
+              <w:commentReference w:id="130"/>
+            </w:r>
+            <w:commentRangeEnd w:id="131"/>
+            <w:r>
+              <w:rPr>
+                <w:rStyle w:val="CommentReference"/>
+              </w:rPr>
+              <w:commentReference w:id="131"/>
             </w:r>
             <w:r>
               <w:t>, TSMS)</w:t>
@@ -31404,7 +31428,7 @@
             <w:pPr>
               <w:pStyle w:val="TableContents"/>
             </w:pPr>
-            <w:commentRangeStart w:id="129"/>
+            <w:commentRangeStart w:id="132"/>
             <w:r>
               <w:t xml:space="preserve">Bender ISOMETER IR155-3203. Operating with normal specs stated on the datasheet. </w:t>
             </w:r>
@@ -31421,12 +31445,12 @@
             <w:r>
               <w:t xml:space="preserve"> will be used for monitoring ground faults. Normally outputs digital HIGH.</w:t>
             </w:r>
-            <w:commentRangeEnd w:id="129"/>
+            <w:commentRangeEnd w:id="132"/>
             <w:r>
               <w:rPr>
                 <w:rStyle w:val="CommentReference"/>
               </w:rPr>
-              <w:commentReference w:id="129"/>
+              <w:commentReference w:id="132"/>
             </w:r>
           </w:p>
         </w:tc>
@@ -31706,7 +31730,7 @@
       <w:pPr>
         <w:pStyle w:val="Table"/>
       </w:pPr>
-      <w:bookmarkStart w:id="130" w:name="_Toc442209173"/>
+      <w:bookmarkStart w:id="133" w:name="_Toc442209173"/>
       <w:r>
         <w:t xml:space="preserve">Table </w:t>
       </w:r>
@@ -31773,7 +31797,7 @@
       <w:r>
         <w:t>circuit</w:t>
       </w:r>
-      <w:bookmarkEnd w:id="130"/>
+      <w:bookmarkEnd w:id="133"/>
     </w:p>
     <w:p>
       <w:pPr>
@@ -32080,7 +32104,7 @@
       <w:pPr>
         <w:pStyle w:val="Table"/>
       </w:pPr>
-      <w:bookmarkStart w:id="131" w:name="_Toc442209174"/>
+      <w:bookmarkStart w:id="134" w:name="_Toc442209174"/>
       <w:r>
         <w:t xml:space="preserve">Table </w:t>
       </w:r>
@@ -32111,7 +32135,7 @@
       <w:r>
         <w:t xml:space="preserve"> Current Draw</w:t>
       </w:r>
-      <w:bookmarkEnd w:id="131"/>
+      <w:bookmarkEnd w:id="134"/>
     </w:p>
     <w:p>
       <w:pPr>
@@ -32281,7 +32305,7 @@
         <w:keepNext/>
         <w:jc w:val="center"/>
       </w:pPr>
-      <w:commentRangeStart w:id="132"/>
+      <w:commentRangeStart w:id="135"/>
       <w:r>
         <w:rPr>
           <w:rFonts w:eastAsia="Arial"/>
@@ -32335,19 +32359,19 @@
           </wp:inline>
         </w:drawing>
       </w:r>
-      <w:commentRangeEnd w:id="132"/>
+      <w:commentRangeEnd w:id="135"/>
       <w:r>
         <w:rPr>
           <w:rStyle w:val="CommentReference"/>
         </w:rPr>
-        <w:commentReference w:id="132"/>
+        <w:commentReference w:id="135"/>
       </w:r>
     </w:p>
     <w:p>
       <w:pPr>
         <w:pStyle w:val="Caption"/>
       </w:pPr>
-      <w:bookmarkStart w:id="133" w:name="_Toc442209149"/>
+      <w:bookmarkStart w:id="136" w:name="_Toc442209149"/>
       <w:r>
         <w:t xml:space="preserve">Figure </w:t>
       </w:r>
@@ -32372,18 +32396,18 @@
       <w:r>
         <w:t>Components</w:t>
       </w:r>
-      <w:bookmarkEnd w:id="133"/>
+      <w:bookmarkEnd w:id="136"/>
     </w:p>
     <w:p>
       <w:pPr>
         <w:pStyle w:val="Heading2"/>
         <w:spacing w:after="0"/>
       </w:pPr>
-      <w:bookmarkStart w:id="134" w:name="_Toc442209133"/>
+      <w:bookmarkStart w:id="137" w:name="_Toc442209133"/>
       <w:r>
         <w:t>IMD</w:t>
       </w:r>
-      <w:bookmarkEnd w:id="134"/>
+      <w:bookmarkEnd w:id="137"/>
     </w:p>
     <w:p>
       <w:pPr>
@@ -32849,7 +32873,7 @@
       <w:pPr>
         <w:pStyle w:val="Table"/>
       </w:pPr>
-      <w:bookmarkStart w:id="135" w:name="_Toc442209175"/>
+      <w:bookmarkStart w:id="138" w:name="_Toc442209175"/>
       <w:r>
         <w:t xml:space="preserve">Table </w:t>
       </w:r>
@@ -32871,7 +32895,7 @@
       <w:r>
         <w:t xml:space="preserve"> Parameters of the IMD</w:t>
       </w:r>
-      <w:bookmarkEnd w:id="135"/>
+      <w:bookmarkEnd w:id="138"/>
     </w:p>
     <w:p>
       <w:pPr>
@@ -32921,7 +32945,7 @@
         <w:rPr>
           <w:rStyle w:val="CommentReference"/>
         </w:rPr>
-        <w:commentReference w:id="136"/>
+        <w:commentReference w:id="139"/>
       </w:r>
     </w:p>
     <w:p>
@@ -32929,7 +32953,7 @@
         <w:pStyle w:val="Heading2"/>
         <w:spacing w:after="0"/>
       </w:pPr>
-      <w:bookmarkStart w:id="137" w:name="_Toc442209134"/>
+      <w:bookmarkStart w:id="140" w:name="_Toc442209134"/>
       <w:r>
         <w:t>Reset / Latching</w:t>
       </w:r>
@@ -32969,7 +32993,7 @@
       <w:r>
         <w:t>AMS</w:t>
       </w:r>
-      <w:bookmarkEnd w:id="137"/>
+      <w:bookmarkEnd w:id="140"/>
     </w:p>
     <w:p>
       <w:pPr>
@@ -33187,7 +33211,7 @@
       <w:pPr>
         <w:spacing w:after="0"/>
       </w:pPr>
-      <w:commentRangeStart w:id="138"/>
+      <w:commentRangeStart w:id="141"/>
       <w:r>
         <w:rPr>
           <w:noProof/>
@@ -33228,12 +33252,12 @@
           </wp:inline>
         </w:drawing>
       </w:r>
-      <w:commentRangeEnd w:id="138"/>
+      <w:commentRangeEnd w:id="141"/>
       <w:r>
         <w:rPr>
           <w:rStyle w:val="CommentReference"/>
         </w:rPr>
-        <w:commentReference w:id="138"/>
+        <w:commentReference w:id="141"/>
       </w:r>
     </w:p>
     <w:p>
@@ -33241,12 +33265,12 @@
         <w:pStyle w:val="Heading2"/>
         <w:spacing w:after="0"/>
       </w:pPr>
-      <w:bookmarkStart w:id="139" w:name="_Toc442209135"/>
+      <w:bookmarkStart w:id="142" w:name="_Toc442209135"/>
       <w:r>
         <w:lastRenderedPageBreak/>
         <w:t>Shutdown System Interlocks</w:t>
       </w:r>
-      <w:bookmarkEnd w:id="139"/>
+      <w:bookmarkEnd w:id="142"/>
     </w:p>
     <w:p>
       <w:pPr>
@@ -33417,9 +33441,9 @@
         <w:pStyle w:val="Heading2"/>
         <w:spacing w:after="0"/>
       </w:pPr>
-      <w:bookmarkStart w:id="140" w:name="_Toc442209136"/>
-      <w:commentRangeStart w:id="141"/>
-      <w:commentRangeStart w:id="142"/>
+      <w:bookmarkStart w:id="143" w:name="_Toc442209136"/>
+      <w:commentRangeStart w:id="144"/>
+      <w:commentRangeStart w:id="145"/>
       <w:r>
         <w:t>Tractive</w:t>
       </w:r>
@@ -33462,7 +33486,7 @@
       <w:r>
         <w:t>L)</w:t>
       </w:r>
-      <w:bookmarkEnd w:id="140"/>
+      <w:bookmarkEnd w:id="143"/>
     </w:p>
     <w:p>
       <w:pPr>
@@ -33649,12 +33673,12 @@
         </w:rPr>
         <w:t>9.1</w:t>
       </w:r>
-      <w:commentRangeEnd w:id="141"/>
+      <w:commentRangeEnd w:id="144"/>
       <w:r>
         <w:rPr>
           <w:rStyle w:val="CommentReference"/>
         </w:rPr>
-        <w:commentReference w:id="141"/>
+        <w:commentReference w:id="144"/>
       </w:r>
       <w:r>
         <w:rPr>
@@ -33674,7 +33698,7 @@
         <w:pStyle w:val="Heading2"/>
         <w:spacing w:after="0"/>
       </w:pPr>
-      <w:bookmarkStart w:id="143" w:name="_Toc442209137"/>
+      <w:bookmarkStart w:id="146" w:name="_Toc442209137"/>
       <w:r>
         <w:t>Tractive</w:t>
       </w:r>
@@ -33696,7 +33720,7 @@
       <w:r>
         <w:t>light (TSVP)</w:t>
       </w:r>
-      <w:bookmarkEnd w:id="143"/>
+      <w:bookmarkEnd w:id="146"/>
     </w:p>
     <w:p>
       <w:pPr>
@@ -33810,7 +33834,7 @@
         </w:rPr>
         <w:t xml:space="preserve"> </w:t>
       </w:r>
-      <w:commentRangeStart w:id="144"/>
+      <w:commentRangeStart w:id="147"/>
       <w:r>
         <w:rPr>
           <w:i/>
@@ -33830,12 +33854,12 @@
         </w:rPr>
         <w:t>schematics</w:t>
       </w:r>
-      <w:commentRangeEnd w:id="144"/>
+      <w:commentRangeEnd w:id="147"/>
       <w:r>
         <w:rPr>
           <w:rStyle w:val="CommentReference"/>
         </w:rPr>
-        <w:commentReference w:id="144"/>
+        <w:commentReference w:id="147"/>
       </w:r>
       <w:r>
         <w:rPr>
@@ -33863,7 +33887,7 @@
         <w:pStyle w:val="Normal1"/>
         <w:spacing w:after="0"/>
       </w:pPr>
-      <w:commentRangeStart w:id="145"/>
+      <w:commentRangeStart w:id="148"/>
       <w:r>
         <w:t>The TSEL will be controlled from a voltage monitoring device that can handle the TS voltage that we are applying to it. The LTC2965</w:t>
       </w:r>
@@ -33890,7 +33914,7 @@
       <w:r>
         <w:t>12 volt trailer clearance lamps found from www.superbrightleds.com - part number M9-x4.</w:t>
       </w:r>
-      <w:commentRangeEnd w:id="145"/>
+      <w:commentRangeEnd w:id="148"/>
       <w:r>
         <w:rPr>
           <w:rStyle w:val="CommentReference"/>
@@ -33898,19 +33922,19 @@
           <w:color w:val="auto"/>
           <w:lang w:eastAsia="zh-CN"/>
         </w:rPr>
+        <w:commentReference w:id="148"/>
+      </w:r>
+    </w:p>
+    <w:commentRangeEnd w:id="145"/>
+    <w:p>
+      <w:pPr>
+        <w:spacing w:after="0"/>
+      </w:pPr>
+      <w:r>
+        <w:rPr>
+          <w:rStyle w:val="CommentReference"/>
+        </w:rPr>
         <w:commentReference w:id="145"/>
-      </w:r>
-    </w:p>
-    <w:commentRangeEnd w:id="142"/>
-    <w:p>
-      <w:pPr>
-        <w:spacing w:after="0"/>
-      </w:pPr>
-      <w:r>
-        <w:rPr>
-          <w:rStyle w:val="CommentReference"/>
-        </w:rPr>
-        <w:commentReference w:id="142"/>
       </w:r>
     </w:p>
     <w:p>
@@ -33918,7 +33942,7 @@
         <w:pStyle w:val="Heading2"/>
         <w:spacing w:after="0"/>
       </w:pPr>
-      <w:bookmarkStart w:id="146" w:name="_Toc442209138"/>
+      <w:bookmarkStart w:id="149" w:name="_Toc442209138"/>
       <w:r>
         <w:t>Ready-To-Drive-Sound</w:t>
       </w:r>
@@ -33931,7 +33955,7 @@
       <w:r>
         <w:t>(RTDS)</w:t>
       </w:r>
-      <w:bookmarkEnd w:id="146"/>
+      <w:bookmarkEnd w:id="149"/>
     </w:p>
     <w:p>
       <w:pPr>
@@ -34048,24 +34072,24 @@
       <w:pPr>
         <w:pStyle w:val="Heading1"/>
       </w:pPr>
-      <w:bookmarkStart w:id="147" w:name="_Toc442209139"/>
+      <w:bookmarkStart w:id="150" w:name="_Toc442209139"/>
       <w:r>
         <w:lastRenderedPageBreak/>
         <w:t>GLV System</w:t>
       </w:r>
-      <w:bookmarkEnd w:id="147"/>
-    </w:p>
-    <w:p>
-      <w:commentRangeStart w:id="148"/>
+      <w:bookmarkEnd w:id="150"/>
+    </w:p>
+    <w:p>
+      <w:commentRangeStart w:id="151"/>
       <w:r>
         <w:t>Person primarily responsible for this section:</w:t>
       </w:r>
-      <w:commentRangeEnd w:id="148"/>
+      <w:commentRangeEnd w:id="151"/>
       <w:r>
         <w:rPr>
           <w:rStyle w:val="CommentReference"/>
         </w:rPr>
-        <w:commentReference w:id="148"/>
+        <w:commentReference w:id="151"/>
       </w:r>
     </w:p>
     <w:tbl>
@@ -34153,11 +34177,11 @@
         <w:pStyle w:val="Heading2"/>
         <w:spacing w:after="0"/>
       </w:pPr>
-      <w:bookmarkStart w:id="149" w:name="_Toc442209140"/>
+      <w:bookmarkStart w:id="152" w:name="_Toc442209140"/>
       <w:r>
         <w:t>GLV System Data</w:t>
       </w:r>
-      <w:bookmarkEnd w:id="149"/>
+      <w:bookmarkEnd w:id="152"/>
     </w:p>
     <w:p>
       <w:pPr>
@@ -34174,7 +34198,7 @@
       </w:r>
     </w:p>
     <w:p>
-      <w:bookmarkStart w:id="150" w:name="_Toc442209176"/>
+      <w:bookmarkStart w:id="153" w:name="_Toc442209176"/>
       <w:r>
         <w:t xml:space="preserve">The GLV system is comprised of the 24V LiFePo4 battery, vehicle computer </w:t>
       </w:r>
@@ -34796,7 +34820,7 @@
       <w:r>
         <w:t>- GLV System Data</w:t>
       </w:r>
-      <w:bookmarkEnd w:id="150"/>
+      <w:bookmarkEnd w:id="153"/>
     </w:p>
     <w:p/>
     <w:p>
@@ -34818,7 +34842,7 @@
       <w:pPr>
         <w:pStyle w:val="Heading1"/>
       </w:pPr>
-      <w:bookmarkStart w:id="151" w:name="_Toc442209141"/>
+      <w:bookmarkStart w:id="154" w:name="_Toc442209141"/>
       <w:r>
         <w:lastRenderedPageBreak/>
         <w:t>Appendi</w:t>
@@ -34826,7 +34850,7 @@
       <w:r>
         <w:t>ces</w:t>
       </w:r>
-      <w:bookmarkEnd w:id="151"/>
+      <w:bookmarkEnd w:id="154"/>
     </w:p>
     <w:p>
       <w:pPr>
@@ -34860,7 +34884,7 @@
           <w:color w:val="FF0000"/>
         </w:rPr>
       </w:pPr>
-      <w:commentRangeStart w:id="152"/>
+      <w:commentRangeStart w:id="155"/>
       <w:r>
         <w:rPr>
           <w:color w:val="FF0000"/>
@@ -34892,12 +34916,12 @@
         </w:rPr>
         <w:t>) should be included here.</w:t>
       </w:r>
-      <w:commentRangeEnd w:id="152"/>
+      <w:commentRangeEnd w:id="155"/>
       <w:r>
         <w:rPr>
           <w:rStyle w:val="CommentReference"/>
         </w:rPr>
-        <w:commentReference w:id="152"/>
+        <w:commentReference w:id="155"/>
       </w:r>
     </w:p>
     <w:sectPr>
@@ -34977,7 +35001,22 @@
         <w:annotationRef/>
       </w:r>
       <w:r>
-        <w:t>Add CPR to this list</w:t>
+        <w:t xml:space="preserve">Add </w:t>
+      </w:r>
+      <w:r>
+        <w:t>CSMS</w:t>
+      </w:r>
+      <w:r>
+        <w:rPr>
+          <w:rStyle w:val="CommentReference"/>
+        </w:rPr>
+        <w:annotationRef/>
+      </w:r>
+      <w:r>
+        <w:t xml:space="preserve"> </w:t>
+      </w:r>
+      <w:r>
+        <w:t>to this list</w:t>
       </w:r>
       <w:r>
         <w:t xml:space="preserve"> </w:t>
@@ -34996,7 +35035,10 @@
         <w:annotationRef/>
       </w:r>
       <w:r>
-        <w:t>I think GLV uses this, I don’t know what it means</w:t>
+        <w:t>G</w:t>
+      </w:r>
+      <w:r>
+        <w:t>LV uses this, I don’t know what it means</w:t>
       </w:r>
     </w:p>
   </w:comment>
@@ -35158,7 +35200,7 @@
       </w:r>
     </w:p>
   </w:comment>
-  <w:comment w:id="30" w:author="Greg Flynn" w:date="2017-02-13T23:43:00Z" w:initials="GF">
+  <w:comment w:id="30" w:author="Greg Flynn" w:date="2017-02-14T23:24:00Z" w:initials="GF">
     <w:p>
       <w:pPr>
         <w:pStyle w:val="CommentText"/>
@@ -35170,6 +35212,24 @@
         <w:annotationRef/>
       </w:r>
       <w:r>
+        <w:t>TSV?</w:t>
+      </w:r>
+      <w:bookmarkStart w:id="31" w:name="_GoBack"/>
+      <w:bookmarkEnd w:id="31"/>
+    </w:p>
+  </w:comment>
+  <w:comment w:id="32" w:author="Greg Flynn" w:date="2017-02-13T23:43:00Z" w:initials="GF">
+    <w:p>
+      <w:pPr>
+        <w:pStyle w:val="CommentText"/>
+      </w:pPr>
+      <w:r>
+        <w:rPr>
+          <w:rStyle w:val="CommentReference"/>
+        </w:rPr>
+        <w:annotationRef/>
+      </w:r>
+      <w:r>
         <w:t>Is this correct?</w:t>
       </w:r>
       <w:r>
@@ -35177,7 +35237,7 @@
       </w:r>
     </w:p>
   </w:comment>
-  <w:comment w:id="33" w:author="Greg Flynn" w:date="2017-02-14T10:42:00Z" w:initials="GF">
+  <w:comment w:id="35" w:author="Greg Flynn" w:date="2017-02-14T10:42:00Z" w:initials="GF">
     <w:p>
       <w:pPr>
         <w:pStyle w:val="CommentText"/>
@@ -35196,7 +35256,7 @@
       </w:r>
     </w:p>
   </w:comment>
-  <w:comment w:id="35" w:author="Greg Flynn" w:date="2017-02-13T23:44:00Z" w:initials="GF">
+  <w:comment w:id="37" w:author="Greg Flynn" w:date="2017-02-13T23:44:00Z" w:initials="GF">
     <w:p>
       <w:pPr>
         <w:pStyle w:val="CommentText"/>
@@ -35215,7 +35275,7 @@
       </w:r>
     </w:p>
   </w:comment>
-  <w:comment w:id="34" w:author="Greg Flynn" w:date="2017-02-14T23:13:00Z" w:initials="GF">
+  <w:comment w:id="36" w:author="Greg Flynn" w:date="2017-02-14T23:13:00Z" w:initials="GF">
     <w:p>
       <w:pPr>
         <w:pStyle w:val="CommentText"/>
@@ -35239,7 +35299,7 @@
       </w:r>
     </w:p>
   </w:comment>
-  <w:comment w:id="38" w:author="Greg Flynn" w:date="2017-02-13T23:17:00Z" w:initials="GF">
+  <w:comment w:id="40" w:author="Greg Flynn" w:date="2017-02-13T23:17:00Z" w:initials="GF">
     <w:p>
       <w:pPr>
         <w:pStyle w:val="CommentText"/>
@@ -35263,7 +35323,7 @@
       </w:r>
     </w:p>
   </w:comment>
-  <w:comment w:id="39" w:author="Greg Flynn" w:date="2017-02-13T23:15:00Z" w:initials="GF">
+  <w:comment w:id="41" w:author="Greg Flynn" w:date="2017-02-13T23:15:00Z" w:initials="GF">
     <w:p>
       <w:pPr>
         <w:pStyle w:val="CommentText"/>
@@ -35278,16 +35338,11 @@
         <w:t>Interconnect solve</w:t>
       </w:r>
       <w:r>
-        <w:t xml:space="preserve"> the fault current </w:t>
-      </w:r>
-      <w:bookmarkStart w:id="40" w:name="_GoBack"/>
-      <w:bookmarkEnd w:id="40"/>
-      <w:r>
-        <w:t>for everyone</w:t>
+        <w:t xml:space="preserve"> the fault current for everyone</w:t>
       </w:r>
     </w:p>
   </w:comment>
-  <w:comment w:id="41" w:author="Greg Flynn" w:date="2017-02-13T23:44:00Z" w:initials="GF">
+  <w:comment w:id="42" w:author="Greg Flynn" w:date="2017-02-13T23:44:00Z" w:initials="GF">
     <w:p>
       <w:pPr>
         <w:pStyle w:val="CommentText"/>
@@ -35303,7 +35358,7 @@
       </w:r>
     </w:p>
   </w:comment>
-  <w:comment w:id="47" w:author="Greg Flynn" w:date="2017-02-13T23:18:00Z" w:initials="GF">
+  <w:comment w:id="48" w:author="Greg Flynn" w:date="2017-02-13T23:18:00Z" w:initials="GF">
     <w:p>
       <w:pPr>
         <w:pStyle w:val="CommentText"/>
@@ -35319,7 +35374,7 @@
       </w:r>
     </w:p>
   </w:comment>
-  <w:comment w:id="49" w:author="Greg Flynn" w:date="2017-02-13T23:46:00Z" w:initials="GF">
+  <w:comment w:id="50" w:author="Greg Flynn" w:date="2017-02-13T23:46:00Z" w:initials="GF">
     <w:p>
       <w:pPr>
         <w:pStyle w:val="CommentText"/>
@@ -35335,7 +35390,7 @@
       </w:r>
     </w:p>
   </w:comment>
-  <w:comment w:id="50" w:author="Greg Flynn" w:date="2017-02-14T10:43:00Z" w:initials="GF">
+  <w:comment w:id="51" w:author="Greg Flynn" w:date="2017-02-14T10:43:00Z" w:initials="GF">
     <w:p>
       <w:pPr>
         <w:pStyle w:val="CommentText"/>
@@ -35351,7 +35406,7 @@
       </w:r>
     </w:p>
   </w:comment>
-  <w:comment w:id="52" w:author="Greg Flynn" w:date="2017-02-13T23:18:00Z" w:initials="GF">
+  <w:comment w:id="53" w:author="Greg Flynn" w:date="2017-02-13T23:18:00Z" w:initials="GF">
     <w:p>
       <w:pPr>
         <w:pStyle w:val="CommentText"/>
@@ -35370,7 +35425,7 @@
       </w:r>
     </w:p>
   </w:comment>
-  <w:comment w:id="55" w:author="Greg Flynn" w:date="2017-02-13T23:28:00Z" w:initials="GF">
+  <w:comment w:id="56" w:author="Greg Flynn" w:date="2017-02-13T23:28:00Z" w:initials="GF">
     <w:p>
       <w:pPr>
         <w:pStyle w:val="CommentText"/>
@@ -35389,25 +35444,6 @@
       </w:r>
       <w:r>
         <w:t xml:space="preserve"> TSI</w:t>
-      </w:r>
-    </w:p>
-  </w:comment>
-  <w:comment w:id="57" w:author="Greg Flynn" w:date="2017-02-13T23:29:00Z" w:initials="GF">
-    <w:p>
-      <w:pPr>
-        <w:pStyle w:val="CommentText"/>
-      </w:pPr>
-      <w:r>
-        <w:rPr>
-          <w:rStyle w:val="CommentReference"/>
-        </w:rPr>
-        <w:annotationRef/>
-      </w:r>
-      <w:r>
-        <w:t>Measurement</w:t>
-      </w:r>
-      <w:r>
-        <w:t xml:space="preserve"> TSV</w:t>
       </w:r>
     </w:p>
   </w:comment>
@@ -35423,6 +35459,25 @@
         <w:annotationRef/>
       </w:r>
       <w:r>
+        <w:t>Measurement</w:t>
+      </w:r>
+      <w:r>
+        <w:t xml:space="preserve"> TSV</w:t>
+      </w:r>
+    </w:p>
+  </w:comment>
+  <w:comment w:id="59" w:author="Greg Flynn" w:date="2017-02-13T23:29:00Z" w:initials="GF">
+    <w:p>
+      <w:pPr>
+        <w:pStyle w:val="CommentText"/>
+      </w:pPr>
+      <w:r>
+        <w:rPr>
+          <w:rStyle w:val="CommentReference"/>
+        </w:rPr>
+        <w:annotationRef/>
+      </w:r>
+      <w:r>
         <w:t>What does this mean?</w:t>
       </w:r>
       <w:r>
@@ -35430,7 +35485,7 @@
       </w:r>
     </w:p>
   </w:comment>
-  <w:comment w:id="60" w:author="Greg Flynn" w:date="2017-02-13T23:49:00Z" w:initials="GF">
+  <w:comment w:id="61" w:author="Greg Flynn" w:date="2017-02-13T23:49:00Z" w:initials="GF">
     <w:p>
       <w:pPr>
         <w:pStyle w:val="CommentText"/>
@@ -35454,7 +35509,7 @@
       </w:r>
     </w:p>
   </w:comment>
-  <w:comment w:id="65" w:author="Greg Flynn" w:date="2017-02-13T23:31:00Z" w:initials="GF">
+  <w:comment w:id="66" w:author="Greg Flynn" w:date="2017-02-13T23:31:00Z" w:initials="GF">
     <w:p>
       <w:pPr>
         <w:pStyle w:val="CommentText"/>
@@ -35470,7 +35525,7 @@
       </w:r>
     </w:p>
   </w:comment>
-  <w:comment w:id="70" w:author="Greg Flynn" w:date="2017-02-13T23:32:00Z" w:initials="GF">
+  <w:comment w:id="71" w:author="Greg Flynn" w:date="2017-02-13T23:32:00Z" w:initials="GF">
     <w:p>
       <w:pPr>
         <w:pStyle w:val="CommentText"/>
@@ -35486,7 +35541,7 @@
       </w:r>
     </w:p>
   </w:comment>
-  <w:comment w:id="72" w:author="Greg Flynn" w:date="2017-02-13T23:33:00Z" w:initials="GF">
+  <w:comment w:id="73" w:author="Greg Flynn" w:date="2017-02-13T23:33:00Z" w:initials="GF">
     <w:p>
       <w:pPr>
         <w:pStyle w:val="CommentText"/>
@@ -35502,7 +35557,7 @@
       </w:r>
     </w:p>
   </w:comment>
-  <w:comment w:id="74" w:author="Greg Flynn" w:date="2017-02-13T23:34:00Z" w:initials="GF">
+  <w:comment w:id="75" w:author="Greg Flynn" w:date="2017-02-13T23:34:00Z" w:initials="GF">
     <w:p>
       <w:pPr>
         <w:pStyle w:val="CommentText"/>
@@ -35525,11 +35580,11 @@
         <w:rPr>
           <w:rStyle w:val="CommentReference"/>
         </w:rPr>
-        <w:t xml:space="preserve"> can you do this</w:t>
+        <w:t xml:space="preserve"> you do this</w:t>
       </w:r>
     </w:p>
   </w:comment>
-  <w:comment w:id="78" w:author="Greg Flynn" w:date="2017-02-13T23:34:00Z" w:initials="GF">
+  <w:comment w:id="79" w:author="Greg Flynn" w:date="2017-02-13T23:34:00Z" w:initials="GF">
     <w:p>
       <w:pPr>
         <w:pStyle w:val="CommentText"/>
@@ -35545,7 +35600,7 @@
       </w:r>
     </w:p>
   </w:comment>
-  <w:comment w:id="81" w:author="Greg Flynn" w:date="2017-02-13T23:33:00Z" w:initials="GF">
+  <w:comment w:id="82" w:author="Greg Flynn" w:date="2017-02-13T23:33:00Z" w:initials="GF">
     <w:p>
       <w:pPr>
         <w:pStyle w:val="CommentText"/>
@@ -35564,7 +35619,7 @@
       </w:r>
     </w:p>
   </w:comment>
-  <w:comment w:id="84" w:author="Greg Flynn" w:date="2017-02-13T23:33:00Z" w:initials="GF">
+  <w:comment w:id="85" w:author="Greg Flynn" w:date="2017-02-13T23:33:00Z" w:initials="GF">
     <w:p>
       <w:pPr>
         <w:pStyle w:val="CommentText"/>
@@ -35580,7 +35635,7 @@
       </w:r>
     </w:p>
   </w:comment>
-  <w:comment w:id="85" w:author="Greg Flynn" w:date="2017-02-14T22:55:00Z" w:initials="GF">
+  <w:comment w:id="86" w:author="Greg Flynn" w:date="2017-02-14T22:55:00Z" w:initials="GF">
     <w:p>
       <w:pPr>
         <w:pStyle w:val="CommentText"/>
@@ -35623,9 +35678,12 @@
       <w:r>
         <w:t>It is possible that the motor controller already does this.  Verify</w:t>
       </w:r>
+      <w:r>
+        <w:t xml:space="preserve"> if it does</w:t>
+      </w:r>
     </w:p>
   </w:comment>
-  <w:comment w:id="89" w:author="Greg Flynn" w:date="2017-02-13T23:33:00Z" w:initials="GF">
+  <w:comment w:id="90" w:author="Greg Flynn" w:date="2017-02-13T23:33:00Z" w:initials="GF">
     <w:p>
       <w:pPr>
         <w:pStyle w:val="CommentText"/>
@@ -35641,7 +35699,7 @@
       </w:r>
     </w:p>
   </w:comment>
-  <w:comment w:id="90" w:author="Greg Flynn" w:date="2017-02-14T22:58:00Z" w:initials="GF">
+  <w:comment w:id="91" w:author="Greg Flynn" w:date="2017-02-14T22:58:00Z" w:initials="GF">
     <w:p>
       <w:pPr>
         <w:pStyle w:val="CommentText"/>
@@ -35665,7 +35723,7 @@
       </w:r>
     </w:p>
   </w:comment>
-  <w:comment w:id="93" w:author="Greg Flynn" w:date="2017-02-13T23:34:00Z" w:initials="GF">
+  <w:comment w:id="94" w:author="Greg Flynn" w:date="2017-02-13T23:34:00Z" w:initials="GF">
     <w:p>
       <w:pPr>
         <w:pStyle w:val="CommentText"/>
@@ -35684,7 +35742,7 @@
       </w:r>
     </w:p>
   </w:comment>
-  <w:comment w:id="95" w:author="Greg Flynn" w:date="2017-02-13T23:36:00Z" w:initials="GF">
+  <w:comment w:id="96" w:author="Greg Flynn" w:date="2017-02-13T23:36:00Z" w:initials="GF">
     <w:p>
       <w:pPr>
         <w:pStyle w:val="CommentText"/>
@@ -35700,7 +35758,7 @@
       </w:r>
     </w:p>
   </w:comment>
-  <w:comment w:id="101" w:author="Greg Flynn" w:date="2017-02-13T23:36:00Z" w:initials="GF">
+  <w:comment w:id="97" w:author="Greg Flynn" w:date="2017-02-14T23:21:00Z" w:initials="GF">
     <w:p>
       <w:pPr>
         <w:pStyle w:val="CommentText"/>
@@ -35712,11 +35770,27 @@
         <w:annotationRef/>
       </w:r>
       <w:r>
+        <w:t>TSI</w:t>
+      </w:r>
+    </w:p>
+  </w:comment>
+  <w:comment w:id="103" w:author="Greg Flynn" w:date="2017-02-13T23:36:00Z" w:initials="GF">
+    <w:p>
+      <w:pPr>
+        <w:pStyle w:val="CommentText"/>
+      </w:pPr>
+      <w:r>
+        <w:rPr>
+          <w:rStyle w:val="CommentReference"/>
+        </w:rPr>
+        <w:annotationRef/>
+      </w:r>
+      <w:r>
         <w:t>Who's should be assigned here?</w:t>
       </w:r>
     </w:p>
   </w:comment>
-  <w:comment w:id="103" w:author="Greg Flynn" w:date="2017-02-13T23:37:00Z" w:initials="GF">
+  <w:comment w:id="105" w:author="Greg Flynn" w:date="2017-02-13T23:37:00Z" w:initials="GF">
     <w:p>
       <w:pPr>
         <w:pStyle w:val="CommentText"/>
@@ -35735,7 +35809,7 @@
       </w:r>
     </w:p>
   </w:comment>
-  <w:comment w:id="120" w:author="Greg Flynn" w:date="2017-02-13T23:51:00Z" w:initials="GF">
+  <w:comment w:id="122" w:author="Greg Flynn" w:date="2017-02-13T23:51:00Z" w:initials="GF">
     <w:p>
       <w:pPr>
         <w:pStyle w:val="CommentText"/>
@@ -35751,7 +35825,7 @@
       </w:r>
     </w:p>
   </w:comment>
-  <w:comment w:id="121" w:author="Greg Flynn" w:date="2017-02-14T23:00:00Z" w:initials="GF">
+  <w:comment w:id="123" w:author="Greg Flynn" w:date="2017-02-14T23:00:00Z" w:initials="GF">
     <w:p>
       <w:pPr>
         <w:pStyle w:val="CommentText"/>
@@ -35765,9 +35839,12 @@
       <w:r>
         <w:t>What should we do to fix this?</w:t>
       </w:r>
+      <w:r>
+        <w:t xml:space="preserve"> TSV</w:t>
+      </w:r>
     </w:p>
   </w:comment>
-  <w:comment w:id="127" w:author="Greg Flynn" w:date="2017-02-13T23:39:00Z" w:initials="GF">
+  <w:comment w:id="129" w:author="Greg Flynn" w:date="2017-02-13T23:39:00Z" w:initials="GF">
     <w:p>
       <w:pPr>
         <w:pStyle w:val="CommentText"/>
@@ -35789,7 +35866,7 @@
       </w:r>
     </w:p>
   </w:comment>
-  <w:comment w:id="128" w:author="Greg Flynn" w:date="2017-02-13T23:39:00Z" w:initials="GF">
+  <w:comment w:id="130" w:author="Greg Flynn" w:date="2017-02-13T23:39:00Z" w:initials="GF">
     <w:p>
       <w:pPr>
         <w:pStyle w:val="CommentText"/>
@@ -35808,7 +35885,7 @@
       </w:r>
     </w:p>
   </w:comment>
-  <w:comment w:id="129" w:author="Greg Flynn" w:date="2017-02-14T23:04:00Z" w:initials="GF">
+  <w:comment w:id="131" w:author="Greg Flynn" w:date="2017-02-14T23:22:00Z" w:initials="GF">
     <w:p>
       <w:pPr>
         <w:pStyle w:val="CommentText"/>
@@ -35820,11 +35897,27 @@
         <w:annotationRef/>
       </w:r>
       <w:r>
+        <w:t>Should be defined in acronym list</w:t>
+      </w:r>
+    </w:p>
+  </w:comment>
+  <w:comment w:id="132" w:author="Greg Flynn" w:date="2017-02-14T23:04:00Z" w:initials="GF">
+    <w:p>
+      <w:pPr>
+        <w:pStyle w:val="CommentText"/>
+      </w:pPr>
+      <w:r>
+        <w:rPr>
+          <w:rStyle w:val="CommentReference"/>
+        </w:rPr>
+        <w:annotationRef/>
+      </w:r>
+      <w:r>
         <w:t>This needs to directly control a relay on the safety loop per EV7.11</w:t>
       </w:r>
     </w:p>
   </w:comment>
-  <w:comment w:id="132" w:author="Greg Flynn" w:date="2017-02-13T23:52:00Z" w:initials="GF">
+  <w:comment w:id="135" w:author="Greg Flynn" w:date="2017-02-13T23:52:00Z" w:initials="GF">
     <w:p>
       <w:pPr>
         <w:pStyle w:val="CommentText"/>
@@ -35848,7 +35941,7 @@
       </w:r>
     </w:p>
   </w:comment>
-  <w:comment w:id="136" w:author="Greg Flynn" w:date="2017-02-13T23:40:00Z" w:initials="GF">
+  <w:comment w:id="139" w:author="Greg Flynn" w:date="2017-02-13T23:40:00Z" w:initials="GF">
     <w:p>
       <w:pPr>
         <w:pStyle w:val="CommentText"/>
@@ -35864,7 +35957,7 @@
       </w:r>
     </w:p>
   </w:comment>
-  <w:comment w:id="138" w:author="Greg Flynn" w:date="2017-02-13T23:40:00Z" w:initials="GF">
+  <w:comment w:id="141" w:author="Greg Flynn" w:date="2017-02-13T23:40:00Z" w:initials="GF">
     <w:p>
       <w:pPr>
         <w:pStyle w:val="CommentText"/>
@@ -35877,22 +35970,6 @@
       </w:r>
       <w:r>
         <w:t>Give a figure reference</w:t>
-      </w:r>
-    </w:p>
-  </w:comment>
-  <w:comment w:id="141" w:author="Greg Flynn" w:date="2017-02-13T23:41:00Z" w:initials="GF">
-    <w:p>
-      <w:pPr>
-        <w:pStyle w:val="CommentText"/>
-      </w:pPr>
-      <w:r>
-        <w:rPr>
-          <w:rStyle w:val="CommentReference"/>
-        </w:rPr>
-        <w:annotationRef/>
-      </w:r>
-      <w:r>
-        <w:t>What's going on here?</w:t>
       </w:r>
     </w:p>
   </w:comment>
@@ -35908,11 +35985,27 @@
         <w:annotationRef/>
       </w:r>
       <w:r>
+        <w:t>What's going on here?</w:t>
+      </w:r>
+    </w:p>
+  </w:comment>
+  <w:comment w:id="147" w:author="Greg Flynn" w:date="2017-02-13T23:41:00Z" w:initials="GF">
+    <w:p>
+      <w:pPr>
+        <w:pStyle w:val="CommentText"/>
+      </w:pPr>
+      <w:r>
+        <w:rPr>
+          <w:rStyle w:val="CommentReference"/>
+        </w:rPr>
+        <w:annotationRef/>
+      </w:r>
+      <w:r>
         <w:t>Need a schematic</w:t>
       </w:r>
     </w:p>
   </w:comment>
-  <w:comment w:id="145" w:author="Greg Flynn" w:date="2017-02-13T23:10:00Z" w:initials="GF">
+  <w:comment w:id="148" w:author="Greg Flynn" w:date="2017-02-13T23:10:00Z" w:initials="GF">
     <w:p>
       <w:pPr>
         <w:pStyle w:val="CommentText"/>
@@ -35936,7 +36029,7 @@
       </w:r>
     </w:p>
   </w:comment>
-  <w:comment w:id="142" w:author="Greg Flynn" w:date="2017-02-14T23:05:00Z" w:initials="GF">
+  <w:comment w:id="145" w:author="Greg Flynn" w:date="2017-02-14T23:05:00Z" w:initials="GF">
     <w:p>
       <w:pPr>
         <w:pStyle w:val="CommentText"/>
@@ -35976,7 +36069,7 @@
       </w:r>
     </w:p>
   </w:comment>
-  <w:comment w:id="148" w:author="Greg Flynn" w:date="2017-02-13T23:41:00Z" w:initials="GF">
+  <w:comment w:id="151" w:author="Greg Flynn" w:date="2017-02-13T23:41:00Z" w:initials="GF">
     <w:p>
       <w:pPr>
         <w:pStyle w:val="CommentText"/>
@@ -35992,7 +36085,7 @@
       </w:r>
     </w:p>
   </w:comment>
-  <w:comment w:id="152" w:author="Greg Flynn" w:date="2017-02-13T23:41:00Z" w:initials="GF">
+  <w:comment w:id="155" w:author="Greg Flynn" w:date="2017-02-13T23:41:00Z" w:initials="GF">
     <w:p>
       <w:pPr>
         <w:pStyle w:val="CommentText"/>
@@ -36032,6 +36125,7 @@
   <w15:commentEx w15:paraId="303F973B" w15:paraIdParent="47FD9CA2" w15:done="0"/>
   <w15:commentEx w15:paraId="4797EC78" w15:done="0"/>
   <w15:commentEx w15:paraId="0C3FB588" w15:done="0"/>
+  <w15:commentEx w15:paraId="5BAC9800" w15:paraIdParent="0C3FB588" w15:done="0"/>
   <w15:commentEx w15:paraId="618753E4" w15:done="0"/>
   <w15:commentEx w15:paraId="30AC7E11" w15:done="0"/>
   <w15:commentEx w15:paraId="65487D22" w15:done="0"/>
@@ -36059,12 +36153,14 @@
   <w15:commentEx w15:paraId="4A76B27A" w15:paraIdParent="08F99CCC" w15:done="0"/>
   <w15:commentEx w15:paraId="71249699" w15:done="0"/>
   <w15:commentEx w15:paraId="5464A519" w15:done="0"/>
+  <w15:commentEx w15:paraId="293A6E16" w15:paraIdParent="5464A519" w15:done="0"/>
   <w15:commentEx w15:paraId="6305B65D" w15:done="0"/>
   <w15:commentEx w15:paraId="63248011" w15:done="0"/>
   <w15:commentEx w15:paraId="0D07EC13" w15:done="0"/>
   <w15:commentEx w15:paraId="591FB2A4" w15:paraIdParent="0D07EC13" w15:done="0"/>
   <w15:commentEx w15:paraId="4B250DA1" w15:done="0"/>
   <w15:commentEx w15:paraId="1795855E" w15:done="0"/>
+  <w15:commentEx w15:paraId="2B91785C" w15:paraIdParent="1795855E" w15:done="0"/>
   <w15:commentEx w15:paraId="43614A35" w15:done="0"/>
   <w15:commentEx w15:paraId="7D24A502" w15:done="0"/>
   <w15:commentEx w15:paraId="5DB9022E" w15:done="0"/>
@@ -36450,7 +36546,7 @@
       <w:rPr>
         <w:noProof/>
       </w:rPr>
-      <w:t>19</w:t>
+      <w:t>17</w:t>
     </w:r>
     <w:r>
       <w:fldChar w:fldCharType="end"/>
@@ -42056,7 +42152,7 @@
 </file>
 
 <file path=customXml/itemProps1.xml><?xml version="1.0" encoding="utf-8"?>
-<ds:datastoreItem xmlns:ds="http://schemas.openxmlformats.org/officeDocument/2006/customXml" ds:itemID="{B7FE567E-2B50-4BD8-A3C2-2881B7B6F576}">
+<ds:datastoreItem xmlns:ds="http://schemas.openxmlformats.org/officeDocument/2006/customXml" ds:itemID="{CD20C948-BD5A-4600-9BA2-C37DE1C4F1E3}">
   <ds:schemaRefs>
     <ds:schemaRef ds:uri="http://schemas.openxmlformats.org/officeDocument/2006/bibliography"/>
   </ds:schemaRefs>

</xml_diff>

<commit_message>
Added Appendix for batteries
</commit_message>
<xml_diff>
--- a/ESF.docx
+++ b/ESF.docx
@@ -9941,7 +9941,6 @@
             <w14:uncheckedState w14:val="2610" w14:font="ＭＳ ゴシック"/>
           </w14:checkbox>
         </w:sdtPr>
-        <w:sdtEndPr/>
         <w:sdtContent>
           <w:r>
             <w:rPr>
@@ -9984,7 +9983,6 @@
             <w14:uncheckedState w14:val="2610" w14:font="ＭＳ ゴシック"/>
           </w14:checkbox>
         </w:sdtPr>
-        <w:sdtEndPr/>
         <w:sdtContent>
           <w:r>
             <w:rPr>
@@ -10039,7 +10037,6 @@
             <w14:uncheckedState w14:val="2610" w14:font="ＭＳ ゴシック"/>
           </w14:checkbox>
         </w:sdtPr>
-        <w:sdtEndPr/>
         <w:sdtContent>
           <w:r>
             <w:rPr>
@@ -10104,7 +10101,6 @@
             <w14:uncheckedState w14:val="2610" w14:font="ＭＳ ゴシック"/>
           </w14:checkbox>
         </w:sdtPr>
-        <w:sdtEndPr/>
         <w:sdtContent>
           <w:r>
             <w:rPr>
@@ -10148,7 +10144,6 @@
             <w14:uncheckedState w14:val="2610" w14:font="ＭＳ ゴシック"/>
           </w14:checkbox>
         </w:sdtPr>
-        <w:sdtEndPr/>
         <w:sdtContent>
           <w:r>
             <w:rPr>
@@ -10192,7 +10187,6 @@
             <w14:uncheckedState w14:val="2610" w14:font="ＭＳ ゴシック"/>
           </w14:checkbox>
         </w:sdtPr>
-        <w:sdtEndPr/>
         <w:sdtContent>
           <w:r>
             <w:rPr>
@@ -10235,7 +10229,6 @@
             <w14:uncheckedState w14:val="2610" w14:font="ＭＳ ゴシック"/>
           </w14:checkbox>
         </w:sdtPr>
-        <w:sdtEndPr/>
         <w:sdtContent>
           <w:r>
             <w:rPr>
@@ -10278,7 +10271,6 @@
             <w14:uncheckedState w14:val="2610" w14:font="ＭＳ ゴシック"/>
           </w14:checkbox>
         </w:sdtPr>
-        <w:sdtEndPr/>
         <w:sdtContent>
           <w:r>
             <w:rPr>
@@ -10344,7 +10336,6 @@
             <w14:uncheckedState w14:val="2610" w14:font="ＭＳ ゴシック"/>
           </w14:checkbox>
         </w:sdtPr>
-        <w:sdtEndPr/>
         <w:sdtContent>
           <w:r>
             <w:rPr>
@@ -10387,7 +10378,6 @@
             <w14:uncheckedState w14:val="2610" w14:font="ＭＳ ゴシック"/>
           </w14:checkbox>
         </w:sdtPr>
-        <w:sdtEndPr/>
         <w:sdtContent>
           <w:r>
             <w:rPr>
@@ -10430,7 +10420,6 @@
             <w14:uncheckedState w14:val="2610" w14:font="ＭＳ ゴシック"/>
           </w14:checkbox>
         </w:sdtPr>
-        <w:sdtEndPr/>
         <w:sdtContent>
           <w:r>
             <w:rPr>
@@ -10496,7 +10485,6 @@
             <w14:uncheckedState w14:val="2610" w14:font="ＭＳ ゴシック"/>
           </w14:checkbox>
         </w:sdtPr>
-        <w:sdtEndPr/>
         <w:sdtContent>
           <w:r>
             <w:rPr>
@@ -10539,7 +10527,6 @@
             <w14:uncheckedState w14:val="2610" w14:font="ＭＳ ゴシック"/>
           </w14:checkbox>
         </w:sdtPr>
-        <w:sdtEndPr/>
         <w:sdtContent>
           <w:r>
             <w:rPr>
@@ -10582,7 +10569,6 @@
             <w14:uncheckedState w14:val="2610" w14:font="ＭＳ ゴシック"/>
           </w14:checkbox>
         </w:sdtPr>
-        <w:sdtEndPr/>
         <w:sdtContent>
           <w:r>
             <w:rPr>
@@ -10625,7 +10611,6 @@
             <w14:uncheckedState w14:val="2610" w14:font="ＭＳ ゴシック"/>
           </w14:checkbox>
         </w:sdtPr>
-        <w:sdtEndPr/>
         <w:sdtContent>
           <w:r>
             <w:rPr>
@@ -12014,7 +11999,6 @@
                 </w:rPr>
                 <w:id w:val="-1368218050"/>
               </w:sdtPr>
-              <w:sdtEndPr/>
               <w:sdtContent>
                 <w:r>
                   <w:rPr>
@@ -12038,7 +12022,6 @@
                 </w:rPr>
                 <w:id w:val="162673086"/>
               </w:sdtPr>
-              <w:sdtEndPr/>
               <w:sdtContent>
                 <w:r>
                   <w:rPr>
@@ -12146,7 +12129,7 @@
         <w:tblLook w:val="04A0" w:firstRow="1" w:lastRow="0" w:firstColumn="1" w:lastColumn="0" w:noHBand="0" w:noVBand="1"/>
       </w:tblPr>
       <w:tblGrid>
-        <w:gridCol w:w="1131"/>
+        <w:gridCol w:w="918"/>
         <w:gridCol w:w="8100"/>
       </w:tblGrid>
       <w:tr>
@@ -12161,19 +12144,8 @@
               <w:pStyle w:val="TableContents"/>
               <w:jc w:val="right"/>
             </w:pPr>
-            <w:commentRangeStart w:id="26"/>
-            <w:r>
-              <w:t>Name</w:t>
-            </w:r>
-            <w:commentRangeEnd w:id="26"/>
-            <w:r>
-              <w:rPr>
-                <w:rStyle w:val="CommentReference"/>
-              </w:rPr>
-              <w:commentReference w:id="26"/>
-            </w:r>
-            <w:r>
-              <w:t>:</w:t>
+            <w:r>
+              <w:t>Name:</w:t>
             </w:r>
           </w:p>
         </w:tc>
@@ -12189,6 +12161,9 @@
             <w:pPr>
               <w:pStyle w:val="TableContents"/>
             </w:pPr>
+            <w:r>
+              <w:t>Greg Flynn</w:t>
+            </w:r>
           </w:p>
         </w:tc>
       </w:tr>
@@ -12225,6 +12200,9 @@
             <w:pPr>
               <w:pStyle w:val="TableContents"/>
             </w:pPr>
+            <w:r>
+              <w:t>flynng@lafayette.edu</w:t>
+            </w:r>
           </w:p>
         </w:tc>
       </w:tr>
@@ -12234,13 +12212,13 @@
         <w:pStyle w:val="Heading2"/>
         <w:spacing w:after="0"/>
       </w:pPr>
-      <w:bookmarkStart w:id="27" w:name="_Ref261212724"/>
-      <w:bookmarkStart w:id="28" w:name="_Toc442209098"/>
+      <w:bookmarkStart w:id="26" w:name="_Ref261212724"/>
+      <w:bookmarkStart w:id="27" w:name="_Toc442209098"/>
+      <w:bookmarkEnd w:id="26"/>
+      <w:r>
+        <w:t>Fusing &amp; Overcurrent Protection</w:t>
+      </w:r>
       <w:bookmarkEnd w:id="27"/>
-      <w:r>
-        <w:t>Fusing &amp; Overcurrent Protection</w:t>
-      </w:r>
-      <w:bookmarkEnd w:id="28"/>
     </w:p>
     <w:p>
       <w:pPr>
@@ -12860,16 +12838,8 @@
               <w:keepNext/>
               <w:keepLines/>
             </w:pPr>
-            <w:commentRangeStart w:id="29"/>
             <w:r>
               <w:t>10A</w:t>
-            </w:r>
-            <w:commentRangeEnd w:id="29"/>
-            <w:r>
-              <w:rPr>
-                <w:rStyle w:val="CommentReference"/>
-              </w:rPr>
-              <w:commentReference w:id="29"/>
             </w:r>
           </w:p>
         </w:tc>
@@ -12895,7 +12865,7 @@
       <w:pPr>
         <w:pStyle w:val="Caption"/>
       </w:pPr>
-      <w:bookmarkStart w:id="30" w:name="_Toc442209151"/>
+      <w:bookmarkStart w:id="28" w:name="_Toc442209151"/>
       <w:r>
         <w:t xml:space="preserve">Table </w:t>
       </w:r>
@@ -12920,7 +12890,7 @@
       <w:r>
         <w:t>Fuse Table</w:t>
       </w:r>
-      <w:bookmarkEnd w:id="30"/>
+      <w:bookmarkEnd w:id="28"/>
     </w:p>
     <w:p/>
     <w:p>
@@ -12928,11 +12898,11 @@
         <w:pStyle w:val="Heading2"/>
         <w:spacing w:after="0"/>
       </w:pPr>
-      <w:bookmarkStart w:id="31" w:name="_Toc442209099"/>
+      <w:bookmarkStart w:id="29" w:name="_Toc442209099"/>
       <w:r>
         <w:t>Component Fusing</w:t>
       </w:r>
-      <w:bookmarkEnd w:id="31"/>
+      <w:bookmarkEnd w:id="29"/>
     </w:p>
     <w:p>
       <w:pPr>
@@ -12965,19 +12935,19 @@
         </w:rPr>
         <w:t xml:space="preserve"> (e.g., </w:t>
       </w:r>
-      <w:commentRangeStart w:id="32"/>
+      <w:commentRangeStart w:id="30"/>
       <w:r>
         <w:rPr>
           <w:i/>
         </w:rPr>
         <w:t>motor controlle</w:t>
       </w:r>
-      <w:commentRangeEnd w:id="32"/>
+      <w:commentRangeEnd w:id="30"/>
       <w:r>
         <w:rPr>
           <w:rStyle w:val="CommentReference"/>
         </w:rPr>
-        <w:commentReference w:id="32"/>
+        <w:commentReference w:id="30"/>
       </w:r>
       <w:r>
         <w:rPr>
@@ -13737,7 +13707,7 @@
         <w:keepNext/>
         <w:keepLines/>
       </w:pPr>
-      <w:bookmarkStart w:id="33" w:name="_Toc442209152"/>
+      <w:bookmarkStart w:id="31" w:name="_Toc442209152"/>
       <w:r>
         <w:t xml:space="preserve">Table </w:t>
       </w:r>
@@ -13759,7 +13729,7 @@
       <w:r>
         <w:t xml:space="preserve"> - Component Fuse Ratings</w:t>
       </w:r>
-      <w:bookmarkEnd w:id="33"/>
+      <w:bookmarkEnd w:id="31"/>
     </w:p>
     <w:p>
       <w:pPr>
@@ -13790,11 +13760,11 @@
         <w:pStyle w:val="Heading2"/>
         <w:spacing w:after="0"/>
       </w:pPr>
-      <w:bookmarkStart w:id="34" w:name="_Toc442209100"/>
+      <w:bookmarkStart w:id="32" w:name="_Toc442209100"/>
       <w:r>
         <w:t>System Wire Tables</w:t>
       </w:r>
-      <w:bookmarkEnd w:id="34"/>
+      <w:bookmarkEnd w:id="32"/>
     </w:p>
     <w:p>
       <w:pPr>
@@ -25975,8 +25945,8 @@
       <w:pPr>
         <w:pStyle w:val="Caption"/>
       </w:pPr>
-      <w:bookmarkStart w:id="35" w:name="_Ref412570283"/>
-      <w:bookmarkStart w:id="36" w:name="_Toc442209153"/>
+      <w:bookmarkStart w:id="33" w:name="_Ref412570283"/>
+      <w:bookmarkStart w:id="34" w:name="_Toc442209153"/>
       <w:r>
         <w:t xml:space="preserve">Table </w:t>
       </w:r>
@@ -25995,7 +25965,7 @@
       <w:r>
         <w:fldChar w:fldCharType="end"/>
       </w:r>
-      <w:bookmarkEnd w:id="35"/>
+      <w:bookmarkEnd w:id="33"/>
       <w:r>
         <w:t xml:space="preserve"> </w:t>
       </w:r>
@@ -26005,7 +25975,7 @@
       <w:r>
         <w:t>System Wire Table</w:t>
       </w:r>
-      <w:bookmarkEnd w:id="36"/>
+      <w:bookmarkEnd w:id="34"/>
     </w:p>
     <w:p>
       <w:pPr>
@@ -26046,14 +26016,14 @@
         <w:pStyle w:val="Heading2"/>
         <w:spacing w:after="0"/>
       </w:pPr>
-      <w:bookmarkStart w:id="37" w:name="_Toc442209101"/>
+      <w:bookmarkStart w:id="35" w:name="_Toc442209101"/>
       <w:r>
         <w:t xml:space="preserve">Grounding </w:t>
       </w:r>
       <w:r>
         <w:t>System</w:t>
       </w:r>
-      <w:bookmarkEnd w:id="37"/>
+      <w:bookmarkEnd w:id="35"/>
     </w:p>
     <w:p>
       <w:pPr>
@@ -26170,11 +26140,11 @@
         <w:pStyle w:val="Heading2"/>
         <w:spacing w:after="0"/>
       </w:pPr>
-      <w:bookmarkStart w:id="38" w:name="_Toc442209102"/>
+      <w:bookmarkStart w:id="36" w:name="_Toc442209102"/>
       <w:r>
         <w:t>Conductive Panel Grounding</w:t>
       </w:r>
-      <w:bookmarkEnd w:id="38"/>
+      <w:bookmarkEnd w:id="36"/>
     </w:p>
     <w:p>
       <w:pPr>
@@ -26328,7 +26298,7 @@
           <w:rFonts w:eastAsia="Arial"/>
         </w:rPr>
       </w:pPr>
-      <w:bookmarkStart w:id="39" w:name="_Toc442209103"/>
+      <w:bookmarkStart w:id="37" w:name="_Toc442209103"/>
       <w:r>
         <w:rPr>
           <w:rFonts w:eastAsia="Arial"/>
@@ -26342,25 +26312,11 @@
         </w:rPr>
         <w:t xml:space="preserve"> &amp; Insulation</w:t>
       </w:r>
-      <w:bookmarkEnd w:id="39"/>
-    </w:p>
-    <w:p>
-      <w:r>
-        <w:t xml:space="preserve">Person primarily responsible for this </w:t>
-      </w:r>
-      <w:commentRangeStart w:id="40"/>
-      <w:r>
-        <w:t>section</w:t>
-      </w:r>
-      <w:commentRangeEnd w:id="40"/>
-      <w:r>
-        <w:rPr>
-          <w:rStyle w:val="CommentReference"/>
-        </w:rPr>
-        <w:commentReference w:id="40"/>
-      </w:r>
-      <w:r>
-        <w:t>:</w:t>
+      <w:bookmarkEnd w:id="37"/>
+    </w:p>
+    <w:p>
+      <w:r>
+        <w:t>Person primarily responsible for this section:</w:t>
       </w:r>
     </w:p>
     <w:tbl>
@@ -26401,6 +26357,9 @@
             <w:pPr>
               <w:pStyle w:val="TableContents"/>
             </w:pPr>
+            <w:r>
+              <w:t>Greg Flynn</w:t>
+            </w:r>
           </w:p>
         </w:tc>
       </w:tr>
@@ -26437,6 +26396,9 @@
             <w:pPr>
               <w:pStyle w:val="TableContents"/>
             </w:pPr>
+            <w:r>
+              <w:t>flynng@lafayette.edu</w:t>
+            </w:r>
           </w:p>
         </w:tc>
       </w:tr>
@@ -26446,11 +26408,11 @@
         <w:pStyle w:val="Heading2"/>
         <w:spacing w:after="0"/>
       </w:pPr>
-      <w:bookmarkStart w:id="41" w:name="_Toc442209104"/>
+      <w:bookmarkStart w:id="38" w:name="_Toc442209104"/>
       <w:r>
         <w:t>Separation of Tractive System and Grounded Low Voltage System</w:t>
       </w:r>
-      <w:bookmarkEnd w:id="41"/>
+      <w:bookmarkEnd w:id="38"/>
     </w:p>
     <w:p>
       <w:pPr>
@@ -26516,8 +26478,8 @@
         <w:keepNext/>
         <w:jc w:val="center"/>
       </w:pPr>
-      <w:commentRangeStart w:id="42"/>
-      <w:commentRangeStart w:id="43"/>
+      <w:commentRangeStart w:id="39"/>
+      <w:commentRangeStart w:id="40"/>
       <w:r>
         <w:rPr>
           <w:rFonts w:eastAsia="Arial"/>
@@ -26571,26 +26533,26 @@
           </wp:inline>
         </w:drawing>
       </w:r>
-      <w:commentRangeEnd w:id="42"/>
+      <w:commentRangeEnd w:id="39"/>
       <w:r>
         <w:rPr>
           <w:rStyle w:val="CommentReference"/>
         </w:rPr>
-        <w:commentReference w:id="42"/>
-      </w:r>
-      <w:commentRangeEnd w:id="43"/>
+        <w:commentReference w:id="39"/>
+      </w:r>
+      <w:commentRangeEnd w:id="40"/>
       <w:r>
         <w:rPr>
           <w:rStyle w:val="CommentReference"/>
         </w:rPr>
-        <w:commentReference w:id="43"/>
+        <w:commentReference w:id="40"/>
       </w:r>
     </w:p>
     <w:p>
       <w:pPr>
         <w:pStyle w:val="Caption"/>
       </w:pPr>
-      <w:bookmarkStart w:id="44" w:name="_Toc442209146"/>
+      <w:bookmarkStart w:id="41" w:name="_Toc442209146"/>
       <w:r>
         <w:t xml:space="preserve">Figure </w:t>
       </w:r>
@@ -26615,7 +26577,7 @@
       <w:r>
         <w:t>TS and GLV separation</w:t>
       </w:r>
-      <w:bookmarkEnd w:id="44"/>
+      <w:bookmarkEnd w:id="41"/>
     </w:p>
     <w:p>
       <w:pPr>
@@ -26772,16 +26734,16 @@
               <w:keepNext/>
               <w:keepLines/>
             </w:pPr>
-            <w:commentRangeStart w:id="45"/>
+            <w:commentRangeStart w:id="42"/>
             <w:r>
               <w:t>Student Design</w:t>
             </w:r>
-            <w:commentRangeEnd w:id="45"/>
+            <w:commentRangeEnd w:id="42"/>
             <w:r>
               <w:rPr>
                 <w:rStyle w:val="CommentReference"/>
               </w:rPr>
-              <w:commentReference w:id="45"/>
+              <w:commentReference w:id="42"/>
             </w:r>
           </w:p>
         </w:tc>
@@ -27226,7 +27188,7 @@
       <w:pPr>
         <w:pStyle w:val="Caption"/>
       </w:pPr>
-      <w:bookmarkStart w:id="46" w:name="_Toc442209154"/>
+      <w:bookmarkStart w:id="43" w:name="_Toc442209154"/>
       <w:r>
         <w:t xml:space="preserve">Table </w:t>
       </w:r>
@@ -27251,7 +27213,7 @@
       <w:r>
         <w:t>PCB Spacings</w:t>
       </w:r>
-      <w:bookmarkEnd w:id="46"/>
+      <w:bookmarkEnd w:id="43"/>
     </w:p>
     <w:p/>
     <w:p>
@@ -27312,7 +27274,7 @@
         <w:keepNext/>
         <w:jc w:val="center"/>
       </w:pPr>
-      <w:commentRangeStart w:id="47"/>
+      <w:commentRangeStart w:id="44"/>
       <w:r>
         <w:rPr>
           <w:rFonts w:eastAsia="Arial"/>
@@ -27367,19 +27329,19 @@
           </wp:inline>
         </w:drawing>
       </w:r>
-      <w:commentRangeEnd w:id="47"/>
+      <w:commentRangeEnd w:id="44"/>
       <w:r>
         <w:rPr>
           <w:rStyle w:val="CommentReference"/>
         </w:rPr>
-        <w:commentReference w:id="47"/>
+        <w:commentReference w:id="44"/>
       </w:r>
     </w:p>
     <w:p>
       <w:pPr>
         <w:pStyle w:val="Caption"/>
       </w:pPr>
-      <w:bookmarkStart w:id="48" w:name="_Toc442209147"/>
+      <w:bookmarkStart w:id="45" w:name="_Toc442209147"/>
       <w:r>
         <w:t xml:space="preserve">Figure </w:t>
       </w:r>
@@ -27401,7 +27363,7 @@
       <w:r>
         <w:t xml:space="preserve"> - Team Designed PCB Layout</w:t>
       </w:r>
-      <w:bookmarkEnd w:id="48"/>
+      <w:bookmarkEnd w:id="45"/>
     </w:p>
     <w:p>
       <w:pPr>
@@ -27420,19 +27382,19 @@
         </w:rPr>
         <w:t xml:space="preserve">List all purchased components with both TS and GLV connections (at min </w:t>
       </w:r>
-      <w:commentRangeStart w:id="49"/>
+      <w:commentRangeStart w:id="46"/>
       <w:r>
         <w:rPr>
           <w:i/>
         </w:rPr>
         <w:t xml:space="preserve">motor controller </w:t>
       </w:r>
-      <w:commentRangeEnd w:id="49"/>
+      <w:commentRangeEnd w:id="46"/>
       <w:r>
         <w:rPr>
           <w:rStyle w:val="CommentReference"/>
         </w:rPr>
-        <w:commentReference w:id="49"/>
+        <w:commentReference w:id="46"/>
       </w:r>
       <w:r>
         <w:rPr>
@@ -27969,11 +27931,11 @@
         <w:pStyle w:val="Heading2"/>
         <w:spacing w:after="0"/>
       </w:pPr>
-      <w:bookmarkStart w:id="50" w:name="_Toc442209105"/>
+      <w:bookmarkStart w:id="47" w:name="_Toc442209105"/>
       <w:r>
         <w:t>Isolation &amp; Insulation</w:t>
       </w:r>
-      <w:bookmarkEnd w:id="50"/>
+      <w:bookmarkEnd w:id="47"/>
     </w:p>
     <w:p>
       <w:pPr>
@@ -28269,16 +28231,16 @@
               <w:keepNext/>
               <w:keepLines/>
             </w:pPr>
-            <w:commentRangeStart w:id="51"/>
+            <w:commentRangeStart w:id="48"/>
             <w:r>
               <w:t>?</w:t>
             </w:r>
-            <w:commentRangeEnd w:id="51"/>
+            <w:commentRangeEnd w:id="48"/>
             <w:r>
               <w:rPr>
                 <w:rStyle w:val="CommentReference"/>
               </w:rPr>
-              <w:commentReference w:id="51"/>
+              <w:commentReference w:id="48"/>
             </w:r>
           </w:p>
         </w:tc>
@@ -28827,7 +28789,7 @@
       <w:pPr>
         <w:pStyle w:val="Caption"/>
       </w:pPr>
-      <w:bookmarkStart w:id="52" w:name="_Toc442209155"/>
+      <w:bookmarkStart w:id="49" w:name="_Toc442209155"/>
       <w:r>
         <w:t xml:space="preserve">Table </w:t>
       </w:r>
@@ -28849,7 +28811,7 @@
       <w:r>
         <w:t xml:space="preserve"> – List of Containers with TS and GLV wiring</w:t>
       </w:r>
-      <w:bookmarkEnd w:id="52"/>
+      <w:bookmarkEnd w:id="49"/>
     </w:p>
     <w:p/>
     <w:p/>
@@ -28876,7 +28838,7 @@
           <w:i/>
         </w:rPr>
       </w:pPr>
-      <w:commentRangeStart w:id="53"/>
+      <w:commentRangeStart w:id="50"/>
       <w:r>
         <w:rPr>
           <w:i/>
@@ -28917,12 +28879,12 @@
         </w:rPr>
         <w:t>5.4</w:t>
       </w:r>
-      <w:commentRangeEnd w:id="53"/>
+      <w:commentRangeEnd w:id="50"/>
       <w:r>
         <w:rPr>
           <w:rStyle w:val="CommentReference"/>
         </w:rPr>
-        <w:commentReference w:id="53"/>
+        <w:commentReference w:id="50"/>
       </w:r>
     </w:p>
     <w:tbl>
@@ -29491,9 +29453,9 @@
       <w:pPr>
         <w:pStyle w:val="Caption"/>
       </w:pPr>
-      <w:bookmarkStart w:id="54" w:name="_Ref433034964"/>
-      <w:bookmarkStart w:id="55" w:name="_Ref433034959"/>
-      <w:bookmarkStart w:id="56" w:name="_Toc442209156"/>
+      <w:bookmarkStart w:id="51" w:name="_Ref433034964"/>
+      <w:bookmarkStart w:id="52" w:name="_Ref433034959"/>
+      <w:bookmarkStart w:id="53" w:name="_Toc442209156"/>
       <w:r>
         <w:t xml:space="preserve">Table </w:t>
       </w:r>
@@ -29512,26 +29474,26 @@
       <w:r>
         <w:fldChar w:fldCharType="end"/>
       </w:r>
-      <w:bookmarkEnd w:id="54"/>
+      <w:bookmarkEnd w:id="51"/>
       <w:r>
         <w:t>- Insulating Materials</w:t>
       </w:r>
-      <w:bookmarkEnd w:id="55"/>
-      <w:bookmarkEnd w:id="56"/>
+      <w:bookmarkEnd w:id="52"/>
+      <w:bookmarkEnd w:id="53"/>
     </w:p>
     <w:p>
       <w:pPr>
         <w:pStyle w:val="Heading2"/>
         <w:spacing w:after="0"/>
       </w:pPr>
-      <w:bookmarkStart w:id="57" w:name="_Toc442209106"/>
-      <w:commentRangeStart w:id="58"/>
+      <w:bookmarkStart w:id="54" w:name="_Toc442209106"/>
+      <w:commentRangeStart w:id="55"/>
       <w:r>
         <w:lastRenderedPageBreak/>
         <w:t>Conduit</w:t>
       </w:r>
-      <w:bookmarkEnd w:id="57"/>
-      <w:commentRangeEnd w:id="58"/>
+      <w:bookmarkEnd w:id="54"/>
+      <w:commentRangeEnd w:id="55"/>
       <w:r>
         <w:rPr>
           <w:rStyle w:val="CommentReference"/>
@@ -29540,7 +29502,7 @@
           <w:bCs w:val="0"/>
           <w:color w:val="auto"/>
         </w:rPr>
-        <w:commentReference w:id="58"/>
+        <w:commentReference w:id="55"/>
       </w:r>
     </w:p>
     <w:p>
@@ -29991,7 +29953,7 @@
       <w:pPr>
         <w:pStyle w:val="Caption"/>
       </w:pPr>
-      <w:bookmarkStart w:id="59" w:name="_Toc442209157"/>
+      <w:bookmarkStart w:id="56" w:name="_Toc442209157"/>
       <w:r>
         <w:t xml:space="preserve">Table </w:t>
       </w:r>
@@ -30013,7 +29975,7 @@
       <w:r>
         <w:t xml:space="preserve"> - Conduit Data</w:t>
       </w:r>
-      <w:bookmarkEnd w:id="59"/>
+      <w:bookmarkEnd w:id="56"/>
     </w:p>
     <w:p>
       <w:pPr>
@@ -30124,11 +30086,11 @@
         <w:pStyle w:val="Heading2"/>
         <w:spacing w:after="0"/>
       </w:pPr>
-      <w:bookmarkStart w:id="60" w:name="_Toc442209107"/>
+      <w:bookmarkStart w:id="57" w:name="_Toc442209107"/>
       <w:r>
         <w:t>Shielded dual-insulated cable</w:t>
       </w:r>
-      <w:bookmarkEnd w:id="60"/>
+      <w:bookmarkEnd w:id="57"/>
     </w:p>
     <w:p>
       <w:pPr>
@@ -30419,7 +30381,7 @@
       <w:pPr>
         <w:pStyle w:val="Caption"/>
       </w:pPr>
-      <w:bookmarkStart w:id="61" w:name="_Toc442209158"/>
+      <w:bookmarkStart w:id="58" w:name="_Toc442209158"/>
       <w:r>
         <w:t xml:space="preserve">Table </w:t>
       </w:r>
@@ -30441,20 +30403,20 @@
       <w:r>
         <w:t xml:space="preserve"> - Shielded Dual Insulated Cable Data</w:t>
       </w:r>
-      <w:bookmarkEnd w:id="61"/>
+      <w:bookmarkEnd w:id="58"/>
     </w:p>
     <w:p>
       <w:pPr>
         <w:pStyle w:val="Heading2"/>
         <w:spacing w:after="0"/>
       </w:pPr>
-      <w:bookmarkStart w:id="62" w:name="_Toc442209108"/>
-      <w:commentRangeStart w:id="63"/>
+      <w:bookmarkStart w:id="59" w:name="_Toc442209108"/>
+      <w:commentRangeStart w:id="60"/>
       <w:r>
         <w:t>Firewall(s)</w:t>
       </w:r>
-      <w:bookmarkEnd w:id="62"/>
-      <w:commentRangeEnd w:id="63"/>
+      <w:bookmarkEnd w:id="59"/>
+      <w:commentRangeEnd w:id="60"/>
       <w:r>
         <w:rPr>
           <w:rStyle w:val="CommentReference"/>
@@ -30463,7 +30425,7 @@
           <w:bCs w:val="0"/>
           <w:color w:val="auto"/>
         </w:rPr>
-        <w:commentReference w:id="63"/>
+        <w:commentReference w:id="60"/>
       </w:r>
     </w:p>
     <w:p>
@@ -30866,7 +30828,7 @@
           <w:rFonts w:eastAsia="Arial" w:cs="Arial"/>
         </w:rPr>
       </w:pPr>
-      <w:bookmarkStart w:id="64" w:name="_Toc442209109"/>
+      <w:bookmarkStart w:id="61" w:name="_Toc442209109"/>
       <w:r>
         <w:lastRenderedPageBreak/>
         <w:t xml:space="preserve">Electric </w:t>
@@ -30874,7 +30836,7 @@
       <w:r>
         <w:t>Tractive System</w:t>
       </w:r>
-      <w:bookmarkEnd w:id="64"/>
+      <w:bookmarkEnd w:id="61"/>
       <w:r>
         <w:rPr>
           <w:rFonts w:eastAsia="Arial" w:cs="Arial"/>
@@ -30883,16 +30845,8 @@
       </w:r>
     </w:p>
     <w:p>
-      <w:commentRangeStart w:id="65"/>
       <w:r>
         <w:t>Person primarily responsible for this section:</w:t>
-      </w:r>
-      <w:commentRangeEnd w:id="65"/>
-      <w:r>
-        <w:rPr>
-          <w:rStyle w:val="CommentReference"/>
-        </w:rPr>
-        <w:commentReference w:id="65"/>
       </w:r>
     </w:p>
     <w:tbl>
@@ -30933,6 +30887,9 @@
             <w:pPr>
               <w:pStyle w:val="TableContents"/>
             </w:pPr>
+            <w:r>
+              <w:t>Greg Flynn</w:t>
+            </w:r>
           </w:p>
         </w:tc>
       </w:tr>
@@ -30969,6 +30926,9 @@
             <w:pPr>
               <w:pStyle w:val="TableContents"/>
             </w:pPr>
+            <w:r>
+              <w:t>flynng@lafayette.edu</w:t>
+            </w:r>
           </w:p>
         </w:tc>
       </w:tr>
@@ -30982,8 +30942,7 @@
           <w:rFonts w:eastAsia="Arial" w:cs="Arial"/>
         </w:rPr>
       </w:pPr>
-      <w:bookmarkStart w:id="66" w:name="_Toc442209110"/>
-      <w:commentRangeStart w:id="67"/>
+      <w:bookmarkStart w:id="62" w:name="_Toc442209110"/>
       <w:r>
         <w:t>Motor</w:t>
       </w:r>
@@ -30993,18 +30952,7 @@
         </w:rPr>
         <w:t>(s)</w:t>
       </w:r>
-      <w:bookmarkEnd w:id="66"/>
-      <w:commentRangeEnd w:id="67"/>
-      <w:r>
-        <w:rPr>
-          <w:rStyle w:val="CommentReference"/>
-          <w:rFonts w:eastAsia="Calibri" w:cs="Arial"/>
-          <w:b w:val="0"/>
-          <w:bCs w:val="0"/>
-          <w:color w:val="auto"/>
-        </w:rPr>
-        <w:commentReference w:id="67"/>
-      </w:r>
+      <w:bookmarkEnd w:id="62"/>
     </w:p>
     <w:p>
       <w:pPr>
@@ -31339,7 +31287,7 @@
       <w:pPr>
         <w:pStyle w:val="Table"/>
       </w:pPr>
-      <w:bookmarkStart w:id="68" w:name="_Toc442209159"/>
+      <w:bookmarkStart w:id="63" w:name="_Toc442209159"/>
       <w:r>
         <w:t xml:space="preserve">Table </w:t>
       </w:r>
@@ -31370,7 +31318,7 @@
       <w:r>
         <w:t>ata</w:t>
       </w:r>
-      <w:bookmarkEnd w:id="68"/>
+      <w:bookmarkEnd w:id="63"/>
     </w:p>
     <w:p/>
     <w:p>
@@ -31531,10 +31479,10 @@
         <w:pStyle w:val="Heading2"/>
         <w:spacing w:after="0"/>
       </w:pPr>
-      <w:bookmarkStart w:id="69" w:name="_Toc442209111"/>
-      <w:bookmarkStart w:id="70" w:name="_Toc371591206"/>
+      <w:bookmarkStart w:id="64" w:name="_Toc442209111"/>
+      <w:bookmarkStart w:id="65" w:name="_Toc371591206"/>
       <w:bookmarkEnd w:id="13"/>
-      <w:commentRangeStart w:id="71"/>
+      <w:commentRangeStart w:id="66"/>
       <w:r>
         <w:t>Motor</w:t>
       </w:r>
@@ -31550,8 +31498,8 @@
       <w:r>
         <w:t>ontroller</w:t>
       </w:r>
-      <w:bookmarkEnd w:id="69"/>
-      <w:commentRangeEnd w:id="71"/>
+      <w:bookmarkEnd w:id="64"/>
+      <w:commentRangeEnd w:id="66"/>
       <w:r>
         <w:rPr>
           <w:rStyle w:val="CommentReference"/>
@@ -31560,7 +31508,7 @@
           <w:bCs w:val="0"/>
           <w:color w:val="auto"/>
         </w:rPr>
-        <w:commentReference w:id="71"/>
+        <w:commentReference w:id="66"/>
       </w:r>
     </w:p>
     <w:p>
@@ -31928,7 +31876,6 @@
                   <w14:uncheckedState w14:val="2610" w14:font="ＭＳ ゴシック"/>
                 </w14:checkbox>
               </w:sdtPr>
-              <w:sdtEndPr/>
               <w:sdtContent>
                 <w:r>
                   <w:rPr>
@@ -31957,7 +31904,6 @@
                   <w14:uncheckedState w14:val="2610" w14:font="ＭＳ ゴシック"/>
                 </w14:checkbox>
               </w:sdtPr>
-              <w:sdtEndPr/>
               <w:sdtContent>
                 <w:r>
                   <w:rPr>
@@ -31982,7 +31928,7 @@
       <w:pPr>
         <w:pStyle w:val="Table"/>
       </w:pPr>
-      <w:bookmarkStart w:id="72" w:name="_Toc442209160"/>
+      <w:bookmarkStart w:id="67" w:name="_Toc442209160"/>
       <w:r>
         <w:t xml:space="preserve">Table </w:t>
       </w:r>
@@ -32013,7 +31959,7 @@
       <w:r>
         <w:t>ata</w:t>
       </w:r>
-      <w:bookmarkEnd w:id="72"/>
+      <w:bookmarkEnd w:id="67"/>
     </w:p>
     <w:p/>
     <w:p>
@@ -32201,7 +32147,7 @@
         <w:pStyle w:val="Heading2"/>
         <w:spacing w:after="0"/>
       </w:pPr>
-      <w:bookmarkStart w:id="73" w:name="_Toc442209112"/>
+      <w:bookmarkStart w:id="68" w:name="_Toc442209112"/>
       <w:r>
         <w:lastRenderedPageBreak/>
         <w:t>Tractive System Measurement</w:t>
@@ -32215,7 +32161,7 @@
       <w:r>
         <w:t>Points (TSMP)</w:t>
       </w:r>
-      <w:bookmarkEnd w:id="73"/>
+      <w:bookmarkEnd w:id="68"/>
     </w:p>
     <w:p>
       <w:pPr>
@@ -32294,7 +32240,7 @@
         </w:rPr>
         <w:t xml:space="preserve"> </w:t>
       </w:r>
-      <w:commentRangeStart w:id="74"/>
+      <w:commentRangeStart w:id="69"/>
       <w:r>
         <w:rPr>
           <w:rFonts w:eastAsia="Arial"/>
@@ -32314,12 +32260,12 @@
         </w:rPr>
         <w:t>and location</w:t>
       </w:r>
-      <w:commentRangeEnd w:id="74"/>
+      <w:commentRangeEnd w:id="69"/>
       <w:r>
         <w:rPr>
           <w:rStyle w:val="CommentReference"/>
         </w:rPr>
-        <w:commentReference w:id="74"/>
+        <w:commentReference w:id="69"/>
       </w:r>
       <w:r>
         <w:rPr>
@@ -32478,7 +32424,7 @@
       <w:pPr>
         <w:pStyle w:val="Caption"/>
       </w:pPr>
-      <w:bookmarkStart w:id="75" w:name="_Toc442209161"/>
+      <w:bookmarkStart w:id="70" w:name="_Toc442209161"/>
       <w:r>
         <w:t xml:space="preserve">Table </w:t>
       </w:r>
@@ -32500,16 +32446,16 @@
       <w:r>
         <w:t xml:space="preserve"> – TSMP Resistor Data</w:t>
       </w:r>
-      <w:bookmarkEnd w:id="75"/>
+      <w:bookmarkEnd w:id="70"/>
     </w:p>
     <w:p>
       <w:pPr>
         <w:pStyle w:val="Heading2"/>
         <w:spacing w:after="0"/>
       </w:pPr>
-      <w:bookmarkStart w:id="76" w:name="_Toc442209113"/>
-      <w:commentRangeStart w:id="77"/>
-      <w:commentRangeStart w:id="78"/>
+      <w:bookmarkStart w:id="71" w:name="_Toc442209113"/>
+      <w:commentRangeStart w:id="72"/>
+      <w:commentRangeStart w:id="73"/>
       <w:r>
         <w:t>Pre-</w:t>
       </w:r>
@@ -32525,8 +32471,8 @@
       <w:r>
         <w:t>circuitry</w:t>
       </w:r>
-      <w:bookmarkEnd w:id="76"/>
-      <w:commentRangeEnd w:id="77"/>
+      <w:bookmarkEnd w:id="71"/>
+      <w:commentRangeEnd w:id="72"/>
       <w:r>
         <w:rPr>
           <w:rStyle w:val="CommentReference"/>
@@ -32535,9 +32481,9 @@
           <w:bCs w:val="0"/>
           <w:color w:val="auto"/>
         </w:rPr>
-        <w:commentReference w:id="77"/>
-      </w:r>
-      <w:commentRangeEnd w:id="78"/>
+        <w:commentReference w:id="72"/>
+      </w:r>
+      <w:commentRangeEnd w:id="73"/>
       <w:r>
         <w:rPr>
           <w:rStyle w:val="CommentReference"/>
@@ -32546,7 +32492,7 @@
           <w:bCs w:val="0"/>
           <w:color w:val="auto"/>
         </w:rPr>
-        <w:commentReference w:id="78"/>
+        <w:commentReference w:id="73"/>
       </w:r>
     </w:p>
     <w:p>
@@ -33016,7 +32962,7 @@
       <w:pPr>
         <w:pStyle w:val="Table"/>
       </w:pPr>
-      <w:bookmarkStart w:id="79" w:name="_Toc442209162"/>
+      <w:bookmarkStart w:id="74" w:name="_Toc442209162"/>
       <w:r>
         <w:t xml:space="preserve">Table </w:t>
       </w:r>
@@ -33047,7 +32993,7 @@
       <w:r>
         <w:t xml:space="preserve"> the pre-charge resistor</w:t>
       </w:r>
-      <w:bookmarkEnd w:id="79"/>
+      <w:bookmarkEnd w:id="74"/>
     </w:p>
     <w:p>
       <w:pPr>
@@ -33225,7 +33171,7 @@
       <w:pPr>
         <w:pStyle w:val="Table"/>
       </w:pPr>
-      <w:bookmarkStart w:id="80" w:name="_Toc442209163"/>
+      <w:bookmarkStart w:id="75" w:name="_Toc442209163"/>
       <w:r>
         <w:t xml:space="preserve">Table </w:t>
       </w:r>
@@ -33256,7 +33202,7 @@
       <w:r>
         <w:t>ata of the pre-charge relay</w:t>
       </w:r>
-      <w:bookmarkEnd w:id="80"/>
+      <w:bookmarkEnd w:id="75"/>
     </w:p>
     <w:p>
       <w:pPr>
@@ -33268,9 +33214,8 @@
         <w:pStyle w:val="Heading2"/>
         <w:spacing w:before="120" w:after="0"/>
       </w:pPr>
-      <w:bookmarkStart w:id="81" w:name="_Toc442209114"/>
-      <w:commentRangeStart w:id="82"/>
-      <w:commentRangeStart w:id="83"/>
+      <w:bookmarkStart w:id="76" w:name="_Toc442209114"/>
+      <w:commentRangeStart w:id="77"/>
       <w:r>
         <w:t>Discharge</w:t>
       </w:r>
@@ -33283,8 +33228,8 @@
       <w:r>
         <w:t>circuitry</w:t>
       </w:r>
-      <w:bookmarkEnd w:id="81"/>
-      <w:commentRangeEnd w:id="82"/>
+      <w:bookmarkEnd w:id="76"/>
+      <w:commentRangeEnd w:id="77"/>
       <w:r>
         <w:rPr>
           <w:rStyle w:val="CommentReference"/>
@@ -33293,18 +33238,7 @@
           <w:bCs w:val="0"/>
           <w:color w:val="auto"/>
         </w:rPr>
-        <w:commentReference w:id="82"/>
-      </w:r>
-      <w:commentRangeEnd w:id="83"/>
-      <w:r>
-        <w:rPr>
-          <w:rStyle w:val="CommentReference"/>
-          <w:rFonts w:eastAsia="Calibri" w:cs="Arial"/>
-          <w:b w:val="0"/>
-          <w:bCs w:val="0"/>
-          <w:color w:val="auto"/>
-        </w:rPr>
-        <w:commentReference w:id="83"/>
+        <w:commentReference w:id="77"/>
       </w:r>
     </w:p>
     <w:p>
@@ -33845,7 +33779,7 @@
       <w:pPr>
         <w:pStyle w:val="Table"/>
       </w:pPr>
-      <w:bookmarkStart w:id="84" w:name="_Toc442209164"/>
+      <w:bookmarkStart w:id="78" w:name="_Toc442209164"/>
       <w:r>
         <w:t xml:space="preserve">Table </w:t>
       </w:r>
@@ -33879,15 +33813,15 @@
       <w:r>
         <w:t>.</w:t>
       </w:r>
-      <w:bookmarkEnd w:id="84"/>
+      <w:bookmarkEnd w:id="78"/>
     </w:p>
     <w:p>
       <w:pPr>
         <w:pStyle w:val="Heading2"/>
         <w:spacing w:after="0"/>
       </w:pPr>
-      <w:bookmarkStart w:id="85" w:name="_Toc442209115"/>
-      <w:commentRangeStart w:id="86"/>
+      <w:bookmarkStart w:id="79" w:name="_Toc442209115"/>
+      <w:commentRangeStart w:id="80"/>
       <w:r>
         <w:lastRenderedPageBreak/>
         <w:t>HV</w:t>
@@ -33910,7 +33844,7 @@
       <w:r>
         <w:t>(HVD)</w:t>
       </w:r>
-      <w:bookmarkEnd w:id="85"/>
+      <w:bookmarkEnd w:id="79"/>
     </w:p>
     <w:p>
       <w:pPr>
@@ -34093,8 +34027,8 @@
         <w:pStyle w:val="Heading2"/>
         <w:spacing w:after="0"/>
       </w:pPr>
-      <w:bookmarkStart w:id="87" w:name="_Toc442209116"/>
-      <w:commentRangeEnd w:id="86"/>
+      <w:bookmarkStart w:id="81" w:name="_Toc442209116"/>
+      <w:commentRangeEnd w:id="80"/>
       <w:r>
         <w:rPr>
           <w:rStyle w:val="CommentReference"/>
@@ -34103,7 +34037,7 @@
           <w:bCs w:val="0"/>
           <w:color w:val="auto"/>
         </w:rPr>
-        <w:commentReference w:id="86"/>
+        <w:commentReference w:id="80"/>
       </w:r>
       <w:r>
         <w:t xml:space="preserve">Accelerator Actuator / </w:t>
@@ -34120,7 +34054,7 @@
       <w:r>
         <w:t>Sensor</w:t>
       </w:r>
-      <w:bookmarkEnd w:id="87"/>
+      <w:bookmarkEnd w:id="81"/>
     </w:p>
     <w:p>
       <w:pPr>
@@ -34570,24 +34504,24 @@
             <w:pPr>
               <w:pStyle w:val="TableContents"/>
             </w:pPr>
-            <w:commentRangeStart w:id="88"/>
-            <w:commentRangeStart w:id="89"/>
+            <w:commentRangeStart w:id="82"/>
+            <w:commentRangeStart w:id="83"/>
             <w:r>
               <w:t>?</w:t>
             </w:r>
-            <w:commentRangeEnd w:id="88"/>
+            <w:commentRangeEnd w:id="82"/>
             <w:r>
               <w:rPr>
                 <w:rStyle w:val="CommentReference"/>
               </w:rPr>
-              <w:commentReference w:id="88"/>
-            </w:r>
-            <w:commentRangeEnd w:id="89"/>
+              <w:commentReference w:id="82"/>
+            </w:r>
+            <w:commentRangeEnd w:id="83"/>
             <w:r>
               <w:rPr>
                 <w:rStyle w:val="CommentReference"/>
               </w:rPr>
-              <w:commentReference w:id="89"/>
+              <w:commentReference w:id="83"/>
             </w:r>
           </w:p>
         </w:tc>
@@ -34727,8 +34661,6 @@
               </w:rPr>
               <w:t>☒</w:t>
             </w:r>
-            <w:bookmarkStart w:id="90" w:name="_GoBack"/>
-            <w:bookmarkEnd w:id="90"/>
             <w:r>
               <w:rPr>
                 <w:rFonts w:eastAsia="Arial"/>
@@ -34815,8 +34747,8 @@
           <w:lang w:val="de-DE"/>
         </w:rPr>
       </w:pPr>
-      <w:bookmarkStart w:id="91" w:name="_Toc345362493"/>
-      <w:bookmarkStart w:id="92" w:name="_Toc442209165"/>
+      <w:bookmarkStart w:id="84" w:name="_Toc345362493"/>
+      <w:bookmarkStart w:id="85" w:name="_Toc442209165"/>
       <w:r>
         <w:rPr>
           <w:lang w:val="de-DE"/>
@@ -34877,16 +34809,16 @@
         </w:rPr>
         <w:t xml:space="preserve"> encoder data</w:t>
       </w:r>
-      <w:bookmarkEnd w:id="91"/>
-      <w:bookmarkEnd w:id="92"/>
+      <w:bookmarkEnd w:id="84"/>
+      <w:bookmarkEnd w:id="85"/>
     </w:p>
     <w:p>
       <w:pPr>
         <w:pStyle w:val="Heading2"/>
         <w:spacing w:after="0"/>
       </w:pPr>
-      <w:bookmarkStart w:id="93" w:name="_Toc371591208"/>
-      <w:bookmarkStart w:id="94" w:name="_Toc442209117"/>
+      <w:bookmarkStart w:id="86" w:name="_Toc371591208"/>
+      <w:bookmarkStart w:id="87" w:name="_Toc442209117"/>
       <w:r>
         <w:t xml:space="preserve">Accelerator / </w:t>
       </w:r>
@@ -34905,8 +34837,8 @@
       <w:r>
         <w:t>heck</w:t>
       </w:r>
-      <w:bookmarkEnd w:id="93"/>
-      <w:bookmarkEnd w:id="94"/>
+      <w:bookmarkEnd w:id="86"/>
+      <w:bookmarkEnd w:id="87"/>
     </w:p>
     <w:p>
       <w:pPr>
@@ -35108,24 +35040,16 @@
       <w:pPr>
         <w:pStyle w:val="Heading1"/>
       </w:pPr>
-      <w:bookmarkStart w:id="95" w:name="_Toc442209118"/>
+      <w:bookmarkStart w:id="88" w:name="_Toc442209118"/>
       <w:r>
         <w:lastRenderedPageBreak/>
         <w:t>Accumulator System</w:t>
       </w:r>
-      <w:bookmarkEnd w:id="95"/>
-    </w:p>
-    <w:p>
-      <w:commentRangeStart w:id="96"/>
+      <w:bookmarkEnd w:id="88"/>
+    </w:p>
+    <w:p>
       <w:r>
         <w:t>Person primarily responsible for this section:</w:t>
-      </w:r>
-      <w:commentRangeEnd w:id="96"/>
-      <w:r>
-        <w:rPr>
-          <w:rStyle w:val="CommentReference"/>
-        </w:rPr>
-        <w:commentReference w:id="96"/>
       </w:r>
     </w:p>
     <w:tbl>
@@ -35166,6 +35090,9 @@
             <w:pPr>
               <w:pStyle w:val="TableContents"/>
             </w:pPr>
+            <w:r>
+              <w:t>Greg Flynn</w:t>
+            </w:r>
           </w:p>
         </w:tc>
       </w:tr>
@@ -35202,6 +35129,9 @@
             <w:pPr>
               <w:pStyle w:val="TableContents"/>
             </w:pPr>
+            <w:r>
+              <w:t>flynng@lafayette.edu</w:t>
+            </w:r>
           </w:p>
         </w:tc>
       </w:tr>
@@ -35212,7 +35142,7 @@
         <w:pStyle w:val="Heading2"/>
         <w:spacing w:after="0"/>
       </w:pPr>
-      <w:bookmarkStart w:id="97" w:name="_Toc442209119"/>
+      <w:bookmarkStart w:id="89" w:name="_Toc442209119"/>
       <w:r>
         <w:t>Accumulator</w:t>
       </w:r>
@@ -35225,7 +35155,7 @@
       <w:r>
         <w:t>Pack</w:t>
       </w:r>
-      <w:bookmarkEnd w:id="97"/>
+      <w:bookmarkEnd w:id="89"/>
     </w:p>
     <w:p>
       <w:pPr>
@@ -35390,7 +35320,7 @@
           <w:lang w:eastAsia="en-US"/>
         </w:rPr>
       </w:pPr>
-      <w:ins w:id="98" w:author="Emilie Grybos" w:date="2017-02-15T15:27:00Z">
+      <w:ins w:id="90" w:author="Emilie Grybos" w:date="2017-02-15T15:27:00Z">
         <w:r>
           <w:rPr>
             <w:noProof/>
@@ -35656,7 +35586,6 @@
                   <w14:uncheckedState w14:val="2610" w14:font="ＭＳ ゴシック"/>
                 </w14:checkbox>
               </w:sdtPr>
-              <w:sdtEndPr/>
               <w:sdtContent>
                 <w:r>
                   <w:rPr>
@@ -35685,7 +35614,6 @@
                   <w14:uncheckedState w14:val="2610" w14:font="ＭＳ ゴシック"/>
                 </w14:checkbox>
               </w:sdtPr>
-              <w:sdtEndPr/>
               <w:sdtContent>
                 <w:r>
                   <w:rPr>
@@ -35837,7 +35765,7 @@
       <w:pPr>
         <w:pStyle w:val="Table"/>
       </w:pPr>
-      <w:bookmarkStart w:id="99" w:name="_Toc442209166"/>
+      <w:bookmarkStart w:id="91" w:name="_Toc442209166"/>
       <w:r>
         <w:t xml:space="preserve">Table </w:t>
       </w:r>
@@ -35865,7 +35793,7 @@
       <w:r>
         <w:t>Main accumulator parameters</w:t>
       </w:r>
-      <w:bookmarkEnd w:id="99"/>
+      <w:bookmarkEnd w:id="91"/>
     </w:p>
     <w:p>
       <w:pPr>
@@ -36121,7 +36049,7 @@
         <w:pStyle w:val="Heading2"/>
         <w:spacing w:after="0"/>
       </w:pPr>
-      <w:bookmarkStart w:id="100" w:name="_Toc442209120"/>
+      <w:bookmarkStart w:id="92" w:name="_Toc442209120"/>
       <w:r>
         <w:t>Cell</w:t>
       </w:r>
@@ -36134,7 +36062,7 @@
       <w:r>
         <w:t>description</w:t>
       </w:r>
-      <w:bookmarkEnd w:id="100"/>
+      <w:bookmarkEnd w:id="92"/>
     </w:p>
     <w:p>
       <w:pPr>
@@ -36734,7 +36662,7 @@
       <w:pPr>
         <w:pStyle w:val="Table"/>
       </w:pPr>
-      <w:bookmarkStart w:id="101" w:name="_Toc442209167"/>
+      <w:bookmarkStart w:id="93" w:name="_Toc442209167"/>
       <w:r>
         <w:t xml:space="preserve">Table </w:t>
       </w:r>
@@ -36762,7 +36690,7 @@
       <w:r>
         <w:t>Main cell specification</w:t>
       </w:r>
-      <w:bookmarkEnd w:id="101"/>
+      <w:bookmarkEnd w:id="93"/>
     </w:p>
     <w:p>
       <w:pPr>
@@ -36897,7 +36825,7 @@
         <w:pStyle w:val="Heading2"/>
         <w:spacing w:after="0"/>
       </w:pPr>
-      <w:bookmarkStart w:id="102" w:name="_Toc442209121"/>
+      <w:bookmarkStart w:id="94" w:name="_Toc442209121"/>
       <w:r>
         <w:t>Cell</w:t>
       </w:r>
@@ -36910,7 +36838,7 @@
       <w:r>
         <w:t>configuration</w:t>
       </w:r>
-      <w:bookmarkEnd w:id="102"/>
+      <w:bookmarkEnd w:id="94"/>
     </w:p>
     <w:p>
       <w:pPr>
@@ -37042,7 +36970,6 @@
             <w14:uncheckedState w14:val="2610" w14:font="ＭＳ ゴシック"/>
           </w14:checkbox>
         </w:sdtPr>
-        <w:sdtEndPr/>
         <w:sdtContent>
           <w:r>
             <w:rPr>
@@ -37071,7 +36998,6 @@
             <w14:uncheckedState w14:val="2610" w14:font="ＭＳ ゴシック"/>
           </w14:checkbox>
         </w:sdtPr>
-        <w:sdtEndPr/>
         <w:sdtContent>
           <w:r>
             <w:rPr>
@@ -37141,11 +37067,11 @@
         <w:pStyle w:val="Heading2"/>
         <w:spacing w:after="0"/>
       </w:pPr>
-      <w:bookmarkStart w:id="103" w:name="_Toc442209122"/>
+      <w:bookmarkStart w:id="95" w:name="_Toc442209122"/>
       <w:r>
         <w:t>Segment Maintenance Disconnect</w:t>
       </w:r>
-      <w:bookmarkEnd w:id="103"/>
+      <w:bookmarkEnd w:id="95"/>
     </w:p>
     <w:p>
       <w:pPr>
@@ -37268,7 +37194,6 @@
                   <w14:uncheckedState w14:val="2610" w14:font="ＭＳ ゴシック"/>
                 </w14:checkbox>
               </w:sdtPr>
-              <w:sdtEndPr/>
               <w:sdtContent>
                 <w:r>
                   <w:rPr>
@@ -37297,7 +37222,6 @@
                   <w14:uncheckedState w14:val="2610" w14:font="ＭＳ ゴシック"/>
                 </w14:checkbox>
               </w:sdtPr>
-              <w:sdtEndPr/>
               <w:sdtContent>
                 <w:r>
                   <w:rPr>
@@ -37643,7 +37567,7 @@
       <w:pPr>
         <w:pStyle w:val="Caption"/>
       </w:pPr>
-      <w:bookmarkStart w:id="104" w:name="_Toc442209168"/>
+      <w:bookmarkStart w:id="96" w:name="_Toc442209168"/>
       <w:r>
         <w:lastRenderedPageBreak/>
         <w:t xml:space="preserve">Table </w:t>
@@ -37666,18 +37590,18 @@
       <w:r>
         <w:t xml:space="preserve"> - SMD Data</w:t>
       </w:r>
-      <w:bookmarkEnd w:id="104"/>
+      <w:bookmarkEnd w:id="96"/>
     </w:p>
     <w:p>
       <w:pPr>
         <w:pStyle w:val="Heading2"/>
         <w:spacing w:after="0"/>
       </w:pPr>
-      <w:bookmarkStart w:id="105" w:name="_Toc442209123"/>
+      <w:bookmarkStart w:id="97" w:name="_Toc442209123"/>
       <w:r>
         <w:t>Lithium-Ion Pouch Cells</w:t>
       </w:r>
-      <w:bookmarkEnd w:id="105"/>
+      <w:bookmarkEnd w:id="97"/>
     </w:p>
     <w:p>
       <w:pPr>
@@ -37740,7 +37664,6 @@
             <w14:uncheckedState w14:val="2610" w14:font="ＭＳ ゴシック"/>
           </w14:checkbox>
         </w:sdtPr>
-        <w:sdtEndPr/>
         <w:sdtContent>
           <w:r>
             <w:rPr>
@@ -37772,7 +37695,6 @@
             <w14:uncheckedState w14:val="2610" w14:font="ＭＳ ゴシック"/>
           </w14:checkbox>
         </w:sdtPr>
-        <w:sdtEndPr/>
         <w:sdtContent>
           <w:r>
             <w:rPr>
@@ -37908,7 +37830,7 @@
         <w:pStyle w:val="Heading2"/>
         <w:spacing w:after="0"/>
       </w:pPr>
-      <w:bookmarkStart w:id="106" w:name="_Toc442209124"/>
+      <w:bookmarkStart w:id="98" w:name="_Toc442209124"/>
       <w:r>
         <w:t>Cell</w:t>
       </w:r>
@@ -37930,7 +37852,7 @@
       <w:r>
         <w:t>monitoring</w:t>
       </w:r>
-      <w:bookmarkEnd w:id="106"/>
+      <w:bookmarkEnd w:id="98"/>
     </w:p>
     <w:p>
       <w:pPr>
@@ -38218,7 +38140,7 @@
       <w:pPr>
         <w:pStyle w:val="Caption"/>
       </w:pPr>
-      <w:bookmarkStart w:id="107" w:name="_Toc442209169"/>
+      <w:bookmarkStart w:id="99" w:name="_Toc442209169"/>
       <w:r>
         <w:t xml:space="preserve">Table </w:t>
       </w:r>
@@ -38240,13 +38162,13 @@
       <w:r>
         <w:t xml:space="preserve"> - Cell Temperature Monitoring</w:t>
       </w:r>
-      <w:bookmarkEnd w:id="107"/>
+      <w:bookmarkEnd w:id="99"/>
     </w:p>
     <w:p>
       <w:pPr>
         <w:pStyle w:val="Heading2"/>
       </w:pPr>
-      <w:bookmarkStart w:id="108" w:name="_Toc442209125"/>
+      <w:bookmarkStart w:id="100" w:name="_Toc442209125"/>
       <w:r>
         <w:t>Accumulator</w:t>
       </w:r>
@@ -38268,7 +38190,7 @@
       <w:r>
         <w:t>Relays (AIR)</w:t>
       </w:r>
-      <w:bookmarkEnd w:id="108"/>
+      <w:bookmarkEnd w:id="100"/>
     </w:p>
     <w:p>
       <w:pPr>
@@ -38609,7 +38531,7 @@
       <w:pPr>
         <w:pStyle w:val="Caption"/>
       </w:pPr>
-      <w:bookmarkStart w:id="109" w:name="_Toc442209170"/>
+      <w:bookmarkStart w:id="101" w:name="_Toc442209170"/>
       <w:r>
         <w:t xml:space="preserve">Table </w:t>
       </w:r>
@@ -38634,14 +38556,14 @@
       <w:r>
         <w:t>AIR data</w:t>
       </w:r>
-      <w:bookmarkEnd w:id="109"/>
+      <w:bookmarkEnd w:id="101"/>
     </w:p>
     <w:p>
       <w:pPr>
         <w:pStyle w:val="Heading2"/>
         <w:spacing w:after="0"/>
       </w:pPr>
-      <w:bookmarkStart w:id="110" w:name="_Toc442209126"/>
+      <w:bookmarkStart w:id="102" w:name="_Toc442209126"/>
       <w:r>
         <w:t>Accumulator</w:t>
       </w:r>
@@ -38663,7 +38585,7 @@
       <w:r>
         <w:t>System (AMS)</w:t>
       </w:r>
-      <w:bookmarkEnd w:id="110"/>
+      <w:bookmarkEnd w:id="102"/>
     </w:p>
     <w:p>
       <w:pPr>
@@ -39024,7 +38946,7 @@
       <w:pPr>
         <w:pStyle w:val="Caption"/>
       </w:pPr>
-      <w:bookmarkStart w:id="111" w:name="_Toc442209171"/>
+      <w:bookmarkStart w:id="103" w:name="_Toc442209171"/>
       <w:r>
         <w:t xml:space="preserve">Table </w:t>
       </w:r>
@@ -39046,7 +38968,7 @@
       <w:r>
         <w:t xml:space="preserve"> - AMS Data</w:t>
       </w:r>
-      <w:bookmarkEnd w:id="111"/>
+      <w:bookmarkEnd w:id="103"/>
     </w:p>
     <w:p>
       <w:pPr>
@@ -39061,7 +38983,7 @@
         <w:pStyle w:val="Heading2"/>
         <w:spacing w:after="0"/>
       </w:pPr>
-      <w:bookmarkStart w:id="112" w:name="_Toc442209127"/>
+      <w:bookmarkStart w:id="104" w:name="_Toc442209127"/>
       <w:r>
         <w:t>Accumulator wiring,</w:t>
       </w:r>
@@ -39092,7 +39014,7 @@
       <w:r>
         <w:t>calculations</w:t>
       </w:r>
-      <w:bookmarkEnd w:id="112"/>
+      <w:bookmarkEnd w:id="104"/>
     </w:p>
     <w:p>
       <w:pPr>
@@ -39271,7 +39193,7 @@
         <w:pStyle w:val="Heading2"/>
         <w:spacing w:after="0"/>
       </w:pPr>
-      <w:bookmarkStart w:id="113" w:name="_Toc442209128"/>
+      <w:bookmarkStart w:id="105" w:name="_Toc442209128"/>
       <w:r>
         <w:t>Accumulator</w:t>
       </w:r>
@@ -39284,7 +39206,7 @@
       <w:r>
         <w:t>indicator</w:t>
       </w:r>
-      <w:bookmarkEnd w:id="113"/>
+      <w:bookmarkEnd w:id="105"/>
     </w:p>
     <w:p>
       <w:pPr>
@@ -39293,7 +39215,7 @@
           <w:rFonts w:eastAsia="Times New Roman"/>
         </w:rPr>
       </w:pPr>
-      <w:bookmarkStart w:id="114" w:name="_Toc442209129"/>
+      <w:bookmarkStart w:id="106" w:name="_Toc442209129"/>
       <w:r>
         <w:rPr>
           <w:rFonts w:eastAsia="Times New Roman"/>
@@ -39464,7 +39386,7 @@
       <w:r>
         <w:t>Charging</w:t>
       </w:r>
-      <w:bookmarkEnd w:id="114"/>
+      <w:bookmarkEnd w:id="106"/>
     </w:p>
     <w:p>
       <w:pPr>
@@ -39879,7 +39801,6 @@
                 </w:rPr>
                 <w:id w:val="-1387331459"/>
               </w:sdtPr>
-              <w:sdtEndPr/>
               <w:sdtContent>
                 <w:r>
                   <w:rPr>
@@ -39903,7 +39824,6 @@
                 </w:rPr>
                 <w:id w:val="33189905"/>
               </w:sdtPr>
-              <w:sdtEndPr/>
               <w:sdtContent>
                 <w:r>
                   <w:rPr>
@@ -40100,7 +40020,7 @@
       <w:pPr>
         <w:pStyle w:val="Table"/>
       </w:pPr>
-      <w:bookmarkStart w:id="115" w:name="_Toc442209172"/>
+      <w:bookmarkStart w:id="107" w:name="_Toc442209172"/>
       <w:r>
         <w:t xml:space="preserve">Table </w:t>
       </w:r>
@@ -40131,18 +40051,18 @@
       <w:r>
         <w:t>harger data</w:t>
       </w:r>
-      <w:bookmarkEnd w:id="115"/>
+      <w:bookmarkEnd w:id="107"/>
     </w:p>
     <w:p>
       <w:pPr>
         <w:pStyle w:val="Heading2"/>
         <w:spacing w:after="0"/>
       </w:pPr>
-      <w:bookmarkStart w:id="116" w:name="_Toc442209130"/>
+      <w:bookmarkStart w:id="108" w:name="_Toc442209130"/>
       <w:r>
         <w:t>Accumulator Container/Housing</w:t>
       </w:r>
-      <w:bookmarkEnd w:id="116"/>
+      <w:bookmarkEnd w:id="108"/>
     </w:p>
     <w:p/>
     <w:p>
@@ -40360,7 +40280,7 @@
         </w:drawing>
       </w:r>
     </w:p>
-    <w:bookmarkEnd w:id="70"/>
+    <w:bookmarkEnd w:id="65"/>
     <w:p>
       <w:r>
         <w:rPr>
@@ -40502,19 +40422,19 @@
       <w:pPr>
         <w:pStyle w:val="Heading1"/>
       </w:pPr>
-      <w:bookmarkStart w:id="117" w:name="_Toc442209131"/>
+      <w:bookmarkStart w:id="109" w:name="_Toc442209131"/>
       <w:r>
         <w:lastRenderedPageBreak/>
         <w:t>Safety Controls and Indicators</w:t>
       </w:r>
-      <w:bookmarkEnd w:id="117"/>
+      <w:bookmarkEnd w:id="109"/>
     </w:p>
     <w:p>
       <w:pPr>
         <w:pStyle w:val="Heading2"/>
         <w:spacing w:after="0"/>
       </w:pPr>
-      <w:bookmarkStart w:id="118" w:name="_Toc442209132"/>
+      <w:bookmarkStart w:id="110" w:name="_Toc442209132"/>
       <w:r>
         <w:t>Shutdown</w:t>
       </w:r>
@@ -40527,7 +40447,7 @@
       <w:r>
         <w:t>Circuit</w:t>
       </w:r>
-      <w:bookmarkEnd w:id="118"/>
+      <w:bookmarkEnd w:id="110"/>
     </w:p>
     <w:p>
       <w:pPr>
@@ -40609,7 +40529,7 @@
       <w:pPr>
         <w:pStyle w:val="Caption"/>
       </w:pPr>
-      <w:bookmarkStart w:id="119" w:name="_Toc442209148"/>
+      <w:bookmarkStart w:id="111" w:name="_Toc442209148"/>
       <w:r>
         <w:t xml:space="preserve">Figure </w:t>
       </w:r>
@@ -40631,7 +40551,7 @@
       <w:r>
         <w:t xml:space="preserve"> – Safety Shutdown Circuit Schematic</w:t>
       </w:r>
-      <w:bookmarkEnd w:id="119"/>
+      <w:bookmarkEnd w:id="111"/>
     </w:p>
     <w:p>
       <w:pPr>
@@ -40923,7 +40843,6 @@
                 <w:b/>
               </w:rPr>
             </w:pPr>
-            <w:commentRangeStart w:id="120"/>
             <w:r>
               <w:rPr>
                 <w:b/>
@@ -40935,15 +40854,6 @@
                 <w:b/>
               </w:rPr>
               <w:t xml:space="preserve"> </w:t>
-            </w:r>
-            <w:commentRangeEnd w:id="120"/>
-            <w:r>
-              <w:rPr>
-                <w:rStyle w:val="CommentReference"/>
-                <w:bCs w:val="0"/>
-                <w:color w:val="auto"/>
-              </w:rPr>
-              <w:commentReference w:id="120"/>
             </w:r>
             <w:r>
               <w:rPr>
@@ -40990,29 +40900,7 @@
               <w:pStyle w:val="TableContents"/>
             </w:pPr>
             <w:r>
-              <w:t xml:space="preserve">Main Switch (for control and tractive-system; </w:t>
-            </w:r>
-            <w:commentRangeStart w:id="121"/>
-            <w:commentRangeStart w:id="122"/>
-            <w:r>
-              <w:t>CSMS</w:t>
-            </w:r>
-            <w:commentRangeEnd w:id="121"/>
-            <w:r>
-              <w:rPr>
-                <w:rStyle w:val="CommentReference"/>
-              </w:rPr>
-              <w:commentReference w:id="121"/>
-            </w:r>
-            <w:commentRangeEnd w:id="122"/>
-            <w:r>
-              <w:rPr>
-                <w:rStyle w:val="CommentReference"/>
-              </w:rPr>
-              <w:commentReference w:id="122"/>
-            </w:r>
-            <w:r>
-              <w:t>, TSMS)</w:t>
+              <w:t>Main Switch (for control and tractive-system; CSMS, TSMS)</w:t>
             </w:r>
           </w:p>
         </w:tc>
@@ -41167,7 +41055,6 @@
             <w:pPr>
               <w:pStyle w:val="TableContents"/>
             </w:pPr>
-            <w:commentRangeStart w:id="123"/>
             <w:r>
               <w:t xml:space="preserve">Bender ISOMETER IR155-3203. Operating with normal specs stated on the datasheet. </w:t>
             </w:r>
@@ -41183,13 +41070,6 @@
             </w:r>
             <w:r>
               <w:t xml:space="preserve"> will be used for monitoring ground faults. Normally outputs digital HIGH.</w:t>
-            </w:r>
-            <w:commentRangeEnd w:id="123"/>
-            <w:r>
-              <w:rPr>
-                <w:rStyle w:val="CommentReference"/>
-              </w:rPr>
-              <w:commentReference w:id="123"/>
             </w:r>
           </w:p>
         </w:tc>
@@ -41464,7 +41344,7 @@
       <w:pPr>
         <w:pStyle w:val="Table"/>
       </w:pPr>
-      <w:bookmarkStart w:id="124" w:name="_Toc442209173"/>
+      <w:bookmarkStart w:id="112" w:name="_Toc442209173"/>
       <w:r>
         <w:t xml:space="preserve">Table </w:t>
       </w:r>
@@ -41531,7 +41411,7 @@
       <w:r>
         <w:t>circuit</w:t>
       </w:r>
-      <w:bookmarkEnd w:id="124"/>
+      <w:bookmarkEnd w:id="112"/>
     </w:p>
     <w:p>
       <w:pPr>
@@ -41758,7 +41638,7 @@
       <w:pPr>
         <w:pStyle w:val="Table"/>
       </w:pPr>
-      <w:bookmarkStart w:id="125" w:name="_Toc442209174"/>
+      <w:bookmarkStart w:id="113" w:name="_Toc442209174"/>
       <w:r>
         <w:t xml:space="preserve">Table </w:t>
       </w:r>
@@ -41789,7 +41669,7 @@
       <w:r>
         <w:t xml:space="preserve"> Current Draw</w:t>
       </w:r>
-      <w:bookmarkEnd w:id="125"/>
+      <w:bookmarkEnd w:id="113"/>
     </w:p>
     <w:p>
       <w:pPr>
@@ -41959,7 +41839,7 @@
         <w:keepNext/>
         <w:jc w:val="center"/>
       </w:pPr>
-      <w:commentRangeStart w:id="126"/>
+      <w:commentRangeStart w:id="114"/>
       <w:r>
         <w:rPr>
           <w:rFonts w:eastAsia="Arial"/>
@@ -42014,19 +41894,19 @@
           </wp:inline>
         </w:drawing>
       </w:r>
-      <w:commentRangeEnd w:id="126"/>
+      <w:commentRangeEnd w:id="114"/>
       <w:r>
         <w:rPr>
           <w:rStyle w:val="CommentReference"/>
         </w:rPr>
-        <w:commentReference w:id="126"/>
+        <w:commentReference w:id="114"/>
       </w:r>
     </w:p>
     <w:p>
       <w:pPr>
         <w:pStyle w:val="Caption"/>
       </w:pPr>
-      <w:bookmarkStart w:id="127" w:name="_Toc442209149"/>
+      <w:bookmarkStart w:id="115" w:name="_Toc442209149"/>
       <w:r>
         <w:t xml:space="preserve">Figure </w:t>
       </w:r>
@@ -42051,18 +41931,18 @@
       <w:r>
         <w:t>Components</w:t>
       </w:r>
-      <w:bookmarkEnd w:id="127"/>
+      <w:bookmarkEnd w:id="115"/>
     </w:p>
     <w:p>
       <w:pPr>
         <w:pStyle w:val="Heading2"/>
         <w:spacing w:after="0"/>
       </w:pPr>
-      <w:bookmarkStart w:id="128" w:name="_Toc442209133"/>
+      <w:bookmarkStart w:id="116" w:name="_Toc442209133"/>
       <w:r>
         <w:t>IMD</w:t>
       </w:r>
-      <w:bookmarkEnd w:id="128"/>
+      <w:bookmarkEnd w:id="116"/>
     </w:p>
     <w:p>
       <w:pPr>
@@ -42528,7 +42408,7 @@
       <w:pPr>
         <w:pStyle w:val="Table"/>
       </w:pPr>
-      <w:bookmarkStart w:id="129" w:name="_Toc442209175"/>
+      <w:bookmarkStart w:id="117" w:name="_Toc442209175"/>
       <w:r>
         <w:t xml:space="preserve">Table </w:t>
       </w:r>
@@ -42550,7 +42430,7 @@
       <w:r>
         <w:t xml:space="preserve"> Parameters of the IMD</w:t>
       </w:r>
-      <w:bookmarkEnd w:id="129"/>
+      <w:bookmarkEnd w:id="117"/>
     </w:p>
     <w:p>
       <w:pPr>
@@ -42600,7 +42480,7 @@
         <w:rPr>
           <w:rStyle w:val="CommentReference"/>
         </w:rPr>
-        <w:commentReference w:id="130"/>
+        <w:commentReference w:id="118"/>
       </w:r>
     </w:p>
     <w:p>
@@ -42608,7 +42488,7 @@
         <w:pStyle w:val="Heading2"/>
         <w:spacing w:after="0"/>
       </w:pPr>
-      <w:bookmarkStart w:id="131" w:name="_Toc442209134"/>
+      <w:bookmarkStart w:id="119" w:name="_Toc442209134"/>
       <w:r>
         <w:t>Reset / Latching</w:t>
       </w:r>
@@ -42648,7 +42528,7 @@
       <w:r>
         <w:t>AMS</w:t>
       </w:r>
-      <w:bookmarkEnd w:id="131"/>
+      <w:bookmarkEnd w:id="119"/>
     </w:p>
     <w:p>
       <w:pPr>
@@ -42866,7 +42746,7 @@
       <w:pPr>
         <w:spacing w:after="0"/>
       </w:pPr>
-      <w:commentRangeStart w:id="132"/>
+      <w:commentRangeStart w:id="120"/>
       <w:r>
         <w:rPr>
           <w:noProof/>
@@ -42908,12 +42788,12 @@
           </wp:inline>
         </w:drawing>
       </w:r>
-      <w:commentRangeEnd w:id="132"/>
+      <w:commentRangeEnd w:id="120"/>
       <w:r>
         <w:rPr>
           <w:rStyle w:val="CommentReference"/>
         </w:rPr>
-        <w:commentReference w:id="132"/>
+        <w:commentReference w:id="120"/>
       </w:r>
     </w:p>
     <w:p>
@@ -42921,12 +42801,12 @@
         <w:pStyle w:val="Heading2"/>
         <w:spacing w:after="0"/>
       </w:pPr>
-      <w:bookmarkStart w:id="133" w:name="_Toc442209135"/>
+      <w:bookmarkStart w:id="121" w:name="_Toc442209135"/>
       <w:r>
         <w:lastRenderedPageBreak/>
         <w:t>Shutdown System Interlocks</w:t>
       </w:r>
-      <w:bookmarkEnd w:id="133"/>
+      <w:bookmarkEnd w:id="121"/>
     </w:p>
     <w:p>
       <w:pPr>
@@ -43097,9 +42977,9 @@
         <w:pStyle w:val="Heading2"/>
         <w:spacing w:after="0"/>
       </w:pPr>
-      <w:bookmarkStart w:id="134" w:name="_Toc442209136"/>
-      <w:commentRangeStart w:id="135"/>
-      <w:commentRangeStart w:id="136"/>
+      <w:bookmarkStart w:id="122" w:name="_Toc442209136"/>
+      <w:commentRangeStart w:id="123"/>
+      <w:commentRangeStart w:id="124"/>
       <w:r>
         <w:t>Tractive</w:t>
       </w:r>
@@ -43142,7 +43022,7 @@
       <w:r>
         <w:t>L)</w:t>
       </w:r>
-      <w:bookmarkEnd w:id="134"/>
+      <w:bookmarkEnd w:id="122"/>
     </w:p>
     <w:p>
       <w:pPr>
@@ -43329,12 +43209,12 @@
         </w:rPr>
         <w:t>9.1</w:t>
       </w:r>
-      <w:commentRangeEnd w:id="135"/>
+      <w:commentRangeEnd w:id="123"/>
       <w:r>
         <w:rPr>
           <w:rStyle w:val="CommentReference"/>
         </w:rPr>
-        <w:commentReference w:id="135"/>
+        <w:commentReference w:id="123"/>
       </w:r>
       <w:r>
         <w:rPr>
@@ -43354,7 +43234,7 @@
         <w:pStyle w:val="Heading2"/>
         <w:spacing w:after="0"/>
       </w:pPr>
-      <w:bookmarkStart w:id="137" w:name="_Toc442209137"/>
+      <w:bookmarkStart w:id="125" w:name="_Toc442209137"/>
       <w:r>
         <w:t>Tractive</w:t>
       </w:r>
@@ -43376,7 +43256,7 @@
       <w:r>
         <w:t>light (TSVP)</w:t>
       </w:r>
-      <w:bookmarkEnd w:id="137"/>
+      <w:bookmarkEnd w:id="125"/>
     </w:p>
     <w:p>
       <w:pPr>
@@ -43490,7 +43370,7 @@
         </w:rPr>
         <w:t xml:space="preserve"> </w:t>
       </w:r>
-      <w:commentRangeStart w:id="138"/>
+      <w:commentRangeStart w:id="126"/>
       <w:r>
         <w:rPr>
           <w:i/>
@@ -43510,12 +43390,12 @@
         </w:rPr>
         <w:t>schematics</w:t>
       </w:r>
-      <w:commentRangeEnd w:id="138"/>
+      <w:commentRangeEnd w:id="126"/>
       <w:r>
         <w:rPr>
           <w:rStyle w:val="CommentReference"/>
         </w:rPr>
-        <w:commentReference w:id="138"/>
+        <w:commentReference w:id="126"/>
       </w:r>
       <w:r>
         <w:rPr>
@@ -43543,7 +43423,7 @@
         <w:pStyle w:val="Normal1"/>
         <w:spacing w:after="0"/>
       </w:pPr>
-      <w:commentRangeStart w:id="139"/>
+      <w:commentRangeStart w:id="127"/>
       <w:r>
         <w:t>The TSEL will be controlled from a voltage monitoring device that can handle the TS voltage that we are applying to it. The LTC2965</w:t>
       </w:r>
@@ -43556,7 +43436,7 @@
       <w:r>
         <w:t>12 volt trailer clearance lamps found from www.superbrightleds.com - part number M9-x4.</w:t>
       </w:r>
-      <w:commentRangeEnd w:id="139"/>
+      <w:commentRangeEnd w:id="127"/>
       <w:r>
         <w:rPr>
           <w:rStyle w:val="CommentReference"/>
@@ -43564,10 +43444,10 @@
           <w:color w:val="auto"/>
           <w:lang w:eastAsia="zh-CN"/>
         </w:rPr>
-        <w:commentReference w:id="139"/>
-      </w:r>
-    </w:p>
-    <w:commentRangeEnd w:id="136"/>
+        <w:commentReference w:id="127"/>
+      </w:r>
+    </w:p>
+    <w:commentRangeEnd w:id="124"/>
     <w:p>
       <w:pPr>
         <w:spacing w:after="0"/>
@@ -43576,7 +43456,7 @@
         <w:rPr>
           <w:rStyle w:val="CommentReference"/>
         </w:rPr>
-        <w:commentReference w:id="136"/>
+        <w:commentReference w:id="124"/>
       </w:r>
     </w:p>
     <w:p>
@@ -43584,7 +43464,7 @@
         <w:pStyle w:val="Heading2"/>
         <w:spacing w:after="0"/>
       </w:pPr>
-      <w:bookmarkStart w:id="140" w:name="_Toc442209138"/>
+      <w:bookmarkStart w:id="128" w:name="_Toc442209138"/>
       <w:r>
         <w:t>Ready-To-Drive-Sound</w:t>
       </w:r>
@@ -43597,7 +43477,7 @@
       <w:r>
         <w:t>(RTDS)</w:t>
       </w:r>
-      <w:bookmarkEnd w:id="140"/>
+      <w:bookmarkEnd w:id="128"/>
     </w:p>
     <w:p>
       <w:pPr>
@@ -43714,24 +43594,24 @@
       <w:pPr>
         <w:pStyle w:val="Heading1"/>
       </w:pPr>
-      <w:bookmarkStart w:id="141" w:name="_Toc442209139"/>
+      <w:bookmarkStart w:id="129" w:name="_Toc442209139"/>
       <w:r>
         <w:lastRenderedPageBreak/>
         <w:t>GLV System</w:t>
       </w:r>
-      <w:bookmarkEnd w:id="141"/>
-    </w:p>
-    <w:p>
-      <w:commentRangeStart w:id="142"/>
+      <w:bookmarkEnd w:id="129"/>
+    </w:p>
+    <w:p>
+      <w:commentRangeStart w:id="130"/>
       <w:r>
         <w:t>Person primarily responsible for this section:</w:t>
       </w:r>
-      <w:commentRangeEnd w:id="142"/>
+      <w:commentRangeEnd w:id="130"/>
       <w:r>
         <w:rPr>
           <w:rStyle w:val="CommentReference"/>
         </w:rPr>
-        <w:commentReference w:id="142"/>
+        <w:commentReference w:id="130"/>
       </w:r>
     </w:p>
     <w:tbl>
@@ -43773,6 +43653,9 @@
               <w:pStyle w:val="TableContents"/>
               <w:ind w:firstLine="708"/>
             </w:pPr>
+            <w:r>
+              <w:t>Greg Flynn</w:t>
+            </w:r>
           </w:p>
         </w:tc>
       </w:tr>
@@ -43809,6 +43692,9 @@
             <w:pPr>
               <w:pStyle w:val="TableContents"/>
             </w:pPr>
+            <w:r>
+              <w:t>flynng@lafayette.edu</w:t>
+            </w:r>
           </w:p>
         </w:tc>
       </w:tr>
@@ -43819,11 +43705,11 @@
         <w:pStyle w:val="Heading2"/>
         <w:spacing w:after="0"/>
       </w:pPr>
-      <w:bookmarkStart w:id="143" w:name="_Toc442209140"/>
+      <w:bookmarkStart w:id="131" w:name="_Toc442209140"/>
       <w:r>
         <w:t>GLV System Data</w:t>
       </w:r>
-      <w:bookmarkEnd w:id="143"/>
+      <w:bookmarkEnd w:id="131"/>
     </w:p>
     <w:p>
       <w:pPr>
@@ -43840,7 +43726,7 @@
       </w:r>
     </w:p>
     <w:p>
-      <w:bookmarkStart w:id="144" w:name="_Toc442209176"/>
+      <w:bookmarkStart w:id="132" w:name="_Toc442209176"/>
       <w:r>
         <w:t>The GLV system is comprised of the 24V LiFePo4 battery, vehicle computer interface(VCI), the vehicle user interface(VUI) and the safety loop. The battery provides 24V to all sub-systems. The VCI provides hardware for VSCADA interfacing. The VUI is the driver interface including buttons and dashboard display screen. The safety loop assures all systems are functioning properly before opening airs and allowing HV from the accumulators.</w:t>
       </w:r>
@@ -43979,7 +43865,6 @@
                   <w14:uncheckedState w14:val="2610" w14:font="ＭＳ ゴシック"/>
                 </w14:checkbox>
               </w:sdtPr>
-              <w:sdtEndPr/>
               <w:sdtContent>
                 <w:r>
                   <w:rPr>
@@ -44008,7 +43893,6 @@
                   <w14:uncheckedState w14:val="2610" w14:font="ＭＳ ゴシック"/>
                 </w14:checkbox>
               </w:sdtPr>
-              <w:sdtEndPr/>
               <w:sdtContent>
                 <w:r>
                   <w:rPr>
@@ -44082,7 +43966,6 @@
                   <w14:uncheckedState w14:val="2610" w14:font="ＭＳ ゴシック"/>
                 </w14:checkbox>
               </w:sdtPr>
-              <w:sdtEndPr/>
               <w:sdtContent>
                 <w:r>
                   <w:rPr>
@@ -44111,7 +43994,6 @@
                   <w14:uncheckedState w14:val="2610" w14:font="ＭＳ ゴシック"/>
                 </w14:checkbox>
               </w:sdtPr>
-              <w:sdtEndPr/>
               <w:sdtContent>
                 <w:r>
                   <w:rPr>
@@ -44176,7 +44058,6 @@
                   <w14:uncheckedState w14:val="2610" w14:font="ＭＳ ゴシック"/>
                 </w14:checkbox>
               </w:sdtPr>
-              <w:sdtEndPr/>
               <w:sdtContent>
                 <w:r>
                   <w:rPr>
@@ -44205,7 +44086,6 @@
                   <w14:uncheckedState w14:val="2610" w14:font="ＭＳ ゴシック"/>
                 </w14:checkbox>
               </w:sdtPr>
-              <w:sdtEndPr/>
               <w:sdtContent>
                 <w:r>
                   <w:rPr>
@@ -44270,7 +44150,6 @@
                   <w14:uncheckedState w14:val="2610" w14:font="ＭＳ ゴシック"/>
                 </w14:checkbox>
               </w:sdtPr>
-              <w:sdtEndPr/>
               <w:sdtContent>
                 <w:r>
                   <w:rPr>
@@ -44299,7 +44178,6 @@
                   <w14:uncheckedState w14:val="2610" w14:font="ＭＳ ゴシック"/>
                 </w14:checkbox>
               </w:sdtPr>
-              <w:sdtEndPr/>
               <w:sdtContent>
                 <w:r>
                   <w:rPr>
@@ -44379,7 +44257,6 @@
                   <w14:uncheckedState w14:val="2610" w14:font="ＭＳ ゴシック"/>
                 </w14:checkbox>
               </w:sdtPr>
-              <w:sdtEndPr/>
               <w:sdtContent>
                 <w:r>
                   <w:rPr>
@@ -44408,7 +44285,6 @@
                   <w14:uncheckedState w14:val="2610" w14:font="ＭＳ ゴシック"/>
                 </w14:checkbox>
               </w:sdtPr>
-              <w:sdtEndPr/>
               <w:sdtContent>
                 <w:r>
                   <w:rPr>
@@ -44454,7 +44330,7 @@
       <w:r>
         <w:t>- GLV System Data</w:t>
       </w:r>
-      <w:bookmarkEnd w:id="144"/>
+      <w:bookmarkEnd w:id="132"/>
     </w:p>
     <w:p/>
     <w:p>
@@ -44476,7 +44352,7 @@
       <w:pPr>
         <w:pStyle w:val="Heading1"/>
       </w:pPr>
-      <w:bookmarkStart w:id="145" w:name="_Toc442209141"/>
+      <w:bookmarkStart w:id="133" w:name="_Toc442209141"/>
       <w:r>
         <w:lastRenderedPageBreak/>
         <w:t>Appendi</w:t>
@@ -44484,7 +44360,7 @@
       <w:r>
         <w:t>ces</w:t>
       </w:r>
-      <w:bookmarkEnd w:id="145"/>
+      <w:bookmarkEnd w:id="133"/>
     </w:p>
     <w:p>
       <w:pPr>
@@ -44518,7 +44394,6 @@
           <w:color w:val="FF0000"/>
         </w:rPr>
       </w:pPr>
-      <w:commentRangeStart w:id="146"/>
       <w:r>
         <w:rPr>
           <w:color w:val="FF0000"/>
@@ -44550,12 +44425,57 @@
         </w:rPr>
         <w:t>) should be included here.</w:t>
       </w:r>
-      <w:commentRangeEnd w:id="146"/>
-      <w:r>
-        <w:rPr>
-          <w:rStyle w:val="CommentReference"/>
-        </w:rPr>
-        <w:commentReference w:id="146"/>
+    </w:p>
+    <w:p>
+      <w:pPr>
+        <w:rPr>
+          <w:color w:val="FF0000"/>
+        </w:rPr>
+      </w:pPr>
+    </w:p>
+    <w:p>
+      <w:pPr>
+        <w:rPr>
+          <w:color w:val="FF0000"/>
+        </w:rPr>
+      </w:pPr>
+      <w:r>
+        <w:rPr>
+          <w:rFonts w:ascii="Helvetica" w:eastAsia="Times New Roman" w:hAnsi="Helvetica" w:cs="Helvetica"/>
+          <w:sz w:val="24"/>
+          <w:szCs w:val="24"/>
+          <w:lang w:eastAsia="en-US"/>
+        </w:rPr>
+        <w:t xml:space="preserve">((50.3Ah </w:t>
+      </w:r>
+      <w:r>
+        <w:rPr>
+          <w:rFonts w:ascii="Helvetica" w:eastAsia="Times New Roman" w:hAnsi="Helvetica" w:cs="Helvetica"/>
+          <w:sz w:val="24"/>
+          <w:szCs w:val="24"/>
+          <w:lang w:eastAsia="en-US"/>
+        </w:rPr>
+        <w:t>calculated</w:t>
+      </w:r>
+      <w:r>
+        <w:rPr>
+          <w:rFonts w:ascii="Helvetica" w:eastAsia="Times New Roman" w:hAnsi="Helvetica" w:cs="Helvetica"/>
+          <w:sz w:val="24"/>
+          <w:szCs w:val="24"/>
+          <w:lang w:eastAsia="en-US"/>
+        </w:rPr>
+        <w:t xml:space="preserve"> in section 5.2)* 96V (maximum from ac</w:t>
+      </w:r>
+      <w:bookmarkStart w:id="134" w:name="_GoBack"/>
+      <w:bookmarkEnd w:id="134"/>
+      <w:r>
+        <w:rPr>
+          <w:rFonts w:ascii="Helvetica" w:eastAsia="Times New Roman" w:hAnsi="Helvetica" w:cs="Helvetica"/>
+          <w:sz w:val="24"/>
+          <w:szCs w:val="24"/>
+          <w:lang w:eastAsia="en-US"/>
+        </w:rPr>
+        <w:t>cumulator))/ 1000) = 4.82 kW hours</w:t>
       </w:r>
     </w:p>
     <w:sectPr>
@@ -44647,13 +44567,7 @@
         <w:annotationRef/>
       </w:r>
       <w:r>
-        <w:t xml:space="preserve"> </w:t>
-      </w:r>
-      <w:r>
-        <w:t>to this list</w:t>
-      </w:r>
-      <w:r>
-        <w:t xml:space="preserve"> </w:t>
+        <w:t xml:space="preserve"> to this list </w:t>
       </w:r>
     </w:p>
   </w:comment>
@@ -44669,10 +44583,7 @@
         <w:annotationRef/>
       </w:r>
       <w:r>
-        <w:t>G</w:t>
-      </w:r>
-      <w:r>
-        <w:t>LV uses this, I don’t know what it means</w:t>
+        <w:t>GLV uses this, I don’t know what it means</w:t>
       </w:r>
     </w:p>
   </w:comment>
@@ -44744,10 +44655,7 @@
         <w:annotationRef/>
       </w:r>
       <w:r>
-        <w:t>This is the mechanical location</w:t>
-      </w:r>
-      <w:r>
-        <w:t xml:space="preserve"> so the MEs should provide this</w:t>
+        <w:t>This is the mechanical location so the MEs should provide this</w:t>
       </w:r>
     </w:p>
   </w:comment>
@@ -44763,10 +44671,7 @@
         <w:annotationRef/>
       </w:r>
       <w:r>
-        <w:t xml:space="preserve">We need wiring from the Packs all the way to the </w:t>
-      </w:r>
-      <w:r>
-        <w:t>motor</w:t>
+        <w:t>We need wiring from the Packs all the way to the motor</w:t>
       </w:r>
     </w:p>
   </w:comment>
@@ -44802,7 +44707,7 @@
       </w:r>
     </w:p>
   </w:comment>
-  <w:comment w:id="26" w:author="Greg Flynn" w:date="2017-02-13T23:14:00Z" w:initials="GF">
+  <w:comment w:id="30" w:author="Greg Flynn" w:date="2017-02-14T10:42:00Z" w:initials="GF">
     <w:p>
       <w:pPr>
         <w:pStyle w:val="CommentText"/>
@@ -44814,11 +44719,11 @@
         <w:annotationRef/>
       </w:r>
       <w:r>
-        <w:t>Assign person to this</w:t>
+        <w:t>Motor controller? TSI</w:t>
       </w:r>
     </w:p>
   </w:comment>
-  <w:comment w:id="29" w:author="Greg Flynn" w:date="2017-02-13T23:43:00Z" w:initials="GF">
+  <w:comment w:id="39" w:author="Greg Flynn" w:date="2017-02-13T23:46:00Z" w:initials="GF">
     <w:p>
       <w:pPr>
         <w:pStyle w:val="CommentText"/>
@@ -44830,14 +44735,11 @@
         <w:annotationRef/>
       </w:r>
       <w:r>
-        <w:t>Is this correct?</w:t>
-      </w:r>
-      <w:r>
-        <w:t xml:space="preserve"> GLV</w:t>
+        <w:t>What should go here?</w:t>
       </w:r>
     </w:p>
   </w:comment>
-  <w:comment w:id="32" w:author="Greg Flynn" w:date="2017-02-14T10:42:00Z" w:initials="GF">
+  <w:comment w:id="40" w:author="Greg Flynn" w:date="2017-02-14T10:43:00Z" w:initials="GF">
     <w:p>
       <w:pPr>
         <w:pStyle w:val="CommentText"/>
@@ -44849,14 +44751,11 @@
         <w:annotationRef/>
       </w:r>
       <w:r>
-        <w:t>Motor controller?</w:t>
-      </w:r>
-      <w:r>
-        <w:t xml:space="preserve"> TSI</w:t>
+        <w:t>I think a mechanical image showing the spacing</w:t>
       </w:r>
     </w:p>
   </w:comment>
-  <w:comment w:id="40" w:author="Greg Flynn" w:date="2017-02-13T23:18:00Z" w:initials="GF">
+  <w:comment w:id="42" w:author="Greg Flynn" w:date="2017-02-13T23:18:00Z" w:initials="GF">
     <w:p>
       <w:pPr>
         <w:pStyle w:val="CommentText"/>
@@ -44868,11 +44767,11 @@
         <w:annotationRef/>
       </w:r>
       <w:r>
-        <w:t>Assign someone to this</w:t>
+        <w:t>Get a better name for this TSI</w:t>
       </w:r>
     </w:p>
   </w:comment>
-  <w:comment w:id="42" w:author="Greg Flynn" w:date="2017-02-13T23:46:00Z" w:initials="GF">
+  <w:comment w:id="44" w:author="Greg Flynn" w:date="2017-02-18T23:03:00Z" w:initials="GF">
     <w:p>
       <w:pPr>
         <w:pStyle w:val="CommentText"/>
@@ -44884,11 +44783,11 @@
         <w:annotationRef/>
       </w:r>
       <w:r>
-        <w:t>What should go here?</w:t>
+        <w:t>TSI should have this</w:t>
       </w:r>
     </w:p>
   </w:comment>
-  <w:comment w:id="43" w:author="Greg Flynn" w:date="2017-02-14T10:43:00Z" w:initials="GF">
+  <w:comment w:id="46" w:author="Greg Flynn" w:date="2017-02-13T23:28:00Z" w:initials="GF">
     <w:p>
       <w:pPr>
         <w:pStyle w:val="CommentText"/>
@@ -44900,11 +44799,11 @@
         <w:annotationRef/>
       </w:r>
       <w:r>
-        <w:t>I think a mechanical image showing the spacing</w:t>
+        <w:t>Where is the motor information TSI</w:t>
       </w:r>
     </w:p>
   </w:comment>
-  <w:comment w:id="45" w:author="Greg Flynn" w:date="2017-02-13T23:18:00Z" w:initials="GF">
+  <w:comment w:id="48" w:author="Greg Flynn" w:date="2017-02-18T23:04:00Z" w:initials="GF">
     <w:p>
       <w:pPr>
         <w:pStyle w:val="CommentText"/>
@@ -44916,14 +44815,11 @@
         <w:annotationRef/>
       </w:r>
       <w:r>
-        <w:t>Get a better name for this</w:t>
-      </w:r>
-      <w:r>
-        <w:t xml:space="preserve"> TSI</w:t>
+        <w:t>MEs should know this</w:t>
       </w:r>
     </w:p>
   </w:comment>
-  <w:comment w:id="47" w:author="Greg Flynn" w:date="2017-02-18T23:03:00Z" w:initials="GF">
+  <w:comment w:id="50" w:author="Greg Flynn" w:date="2017-02-13T23:49:00Z" w:initials="GF">
     <w:p>
       <w:pPr>
         <w:pStyle w:val="CommentText"/>
@@ -44935,11 +44831,19 @@
         <w:annotationRef/>
       </w:r>
       <w:r>
-        <w:t>TSI should have this</w:t>
+        <w:t>Are we really using none?</w:t>
+      </w:r>
+    </w:p>
+    <w:p>
+      <w:pPr>
+        <w:pStyle w:val="CommentText"/>
+      </w:pPr>
+      <w:r>
+        <w:t>MEs what protects the chassis from getting High voltage?</w:t>
       </w:r>
     </w:p>
   </w:comment>
-  <w:comment w:id="49" w:author="Greg Flynn" w:date="2017-02-13T23:28:00Z" w:initials="GF">
+  <w:comment w:id="55" w:author="Greg Flynn" w:date="2017-02-13T23:31:00Z" w:initials="GF">
     <w:p>
       <w:pPr>
         <w:pStyle w:val="CommentText"/>
@@ -44951,17 +44855,11 @@
         <w:annotationRef/>
       </w:r>
       <w:r>
-        <w:t xml:space="preserve">Where is the motor </w:t>
-      </w:r>
-      <w:r>
-        <w:t>information</w:t>
-      </w:r>
-      <w:r>
-        <w:t xml:space="preserve"> TSI</w:t>
+        <w:t>MEs should specify this</w:t>
       </w:r>
     </w:p>
   </w:comment>
-  <w:comment w:id="51" w:author="Greg Flynn" w:date="2017-02-18T23:04:00Z" w:initials="GF">
+  <w:comment w:id="60" w:author="Greg Flynn" w:date="2017-02-13T23:32:00Z" w:initials="GF">
     <w:p>
       <w:pPr>
         <w:pStyle w:val="CommentText"/>
@@ -44973,11 +44871,11 @@
         <w:annotationRef/>
       </w:r>
       <w:r>
-        <w:t>MEs should know this</w:t>
+        <w:t>MEs will do this</w:t>
       </w:r>
     </w:p>
   </w:comment>
-  <w:comment w:id="53" w:author="Greg Flynn" w:date="2017-02-13T23:49:00Z" w:initials="GF">
+  <w:comment w:id="66" w:author="Greg Flynn" w:date="2017-02-13T23:34:00Z" w:initials="GF">
     <w:p>
       <w:pPr>
         <w:pStyle w:val="CommentText"/>
@@ -44989,19 +44887,27 @@
         <w:annotationRef/>
       </w:r>
       <w:r>
-        <w:t>Are we really using none?</w:t>
-      </w:r>
-    </w:p>
+        <w:t>TSI should do this</w:t>
+      </w:r>
+    </w:p>
+  </w:comment>
+  <w:comment w:id="69" w:author="Greg Flynn" w:date="2017-02-13T23:33:00Z" w:initials="GF">
     <w:p>
       <w:pPr>
         <w:pStyle w:val="CommentText"/>
       </w:pPr>
       <w:r>
-        <w:t>MEs what protects the chassis from getting High voltage?</w:t>
+        <w:rPr>
+          <w:rStyle w:val="CommentReference"/>
+        </w:rPr>
+        <w:annotationRef/>
+      </w:r>
+      <w:r>
+        <w:t>Where is the TSMP and what is the housing? TSI</w:t>
       </w:r>
     </w:p>
   </w:comment>
-  <w:comment w:id="58" w:author="Greg Flynn" w:date="2017-02-13T23:31:00Z" w:initials="GF">
+  <w:comment w:id="72" w:author="Greg Flynn" w:date="2017-02-13T23:33:00Z" w:initials="GF">
     <w:p>
       <w:pPr>
         <w:pStyle w:val="CommentText"/>
@@ -45013,11 +44919,11 @@
         <w:annotationRef/>
       </w:r>
       <w:r>
-        <w:t>MEs should specify this</w:t>
+        <w:t>What are we doing here?</w:t>
       </w:r>
     </w:p>
   </w:comment>
-  <w:comment w:id="63" w:author="Greg Flynn" w:date="2017-02-13T23:32:00Z" w:initials="GF">
+  <w:comment w:id="73" w:author="Greg Flynn" w:date="2017-02-14T22:55:00Z" w:initials="GF">
     <w:p>
       <w:pPr>
         <w:pStyle w:val="CommentText"/>
@@ -45029,77 +44935,28 @@
         <w:annotationRef/>
       </w:r>
       <w:r>
-        <w:t>MEs will do this</w:t>
-      </w:r>
-    </w:p>
-  </w:comment>
-  <w:comment w:id="65" w:author="Greg Flynn" w:date="2017-02-13T23:33:00Z" w:initials="GF">
+        <w:t>TSI should design a precharge circuit.  At least try to simulate one:</w:t>
+      </w:r>
+    </w:p>
     <w:p>
       <w:pPr>
         <w:pStyle w:val="CommentText"/>
       </w:pPr>
-      <w:r>
-        <w:rPr>
-          <w:rStyle w:val="CommentReference"/>
-        </w:rPr>
-        <w:annotationRef/>
-      </w:r>
-      <w:r>
-        <w:t>Who is in charge here?</w:t>
-      </w:r>
-    </w:p>
-  </w:comment>
-  <w:comment w:id="67" w:author="Greg Flynn" w:date="2017-02-13T23:34:00Z" w:initials="GF">
+      <w:hyperlink r:id="rId1" w:history="1">
+        <w:r>
+          <w:rPr>
+            <w:rStyle w:val="Hyperlink"/>
+          </w:rPr>
+          <w:t>https://en.wikipedia.org/wiki/Pre-charge</w:t>
+        </w:r>
+      </w:hyperlink>
+    </w:p>
     <w:p>
       <w:pPr>
         <w:pStyle w:val="CommentText"/>
       </w:pPr>
       <w:r>
-        <w:rPr>
-          <w:rStyle w:val="CommentReference"/>
-        </w:rPr>
-        <w:annotationRef/>
-      </w:r>
-      <w:r>
-        <w:rPr>
-          <w:rStyle w:val="CommentReference"/>
-        </w:rPr>
-        <w:t>Dyno you do this</w:t>
-      </w:r>
-    </w:p>
-  </w:comment>
-  <w:comment w:id="71" w:author="Greg Flynn" w:date="2017-02-13T23:34:00Z" w:initials="GF">
-    <w:p>
-      <w:pPr>
-        <w:pStyle w:val="CommentText"/>
-      </w:pPr>
-      <w:r>
-        <w:rPr>
-          <w:rStyle w:val="CommentReference"/>
-        </w:rPr>
-        <w:annotationRef/>
-      </w:r>
-      <w:r>
-        <w:t>TSI should do this</w:t>
-      </w:r>
-    </w:p>
-  </w:comment>
-  <w:comment w:id="74" w:author="Greg Flynn" w:date="2017-02-13T23:33:00Z" w:initials="GF">
-    <w:p>
-      <w:pPr>
-        <w:pStyle w:val="CommentText"/>
-      </w:pPr>
-      <w:r>
-        <w:rPr>
-          <w:rStyle w:val="CommentReference"/>
-        </w:rPr>
-        <w:annotationRef/>
-      </w:r>
-      <w:r>
-        <w:t>Where is the TSMP and what is the housing?</w:t>
-      </w:r>
-      <w:r>
-        <w:t xml:space="preserve"> TSI</w:t>
+        <w:t>It is possible that the motor controller already does this.  Verify if it does</w:t>
       </w:r>
     </w:p>
   </w:comment>
@@ -45119,7 +44976,7 @@
       </w:r>
     </w:p>
   </w:comment>
-  <w:comment w:id="78" w:author="Greg Flynn" w:date="2017-02-14T22:55:00Z" w:initials="GF">
+  <w:comment w:id="80" w:author="Greg Flynn" w:date="2017-02-13T23:34:00Z" w:initials="GF">
     <w:p>
       <w:pPr>
         <w:pStyle w:val="CommentText"/>
@@ -45131,35 +44988,43 @@
         <w:annotationRef/>
       </w:r>
       <w:r>
-        <w:t>TSI should design a precharge circuit.  At least try to simulate one:</w:t>
-      </w:r>
-    </w:p>
+        <w:t>TSI should do this</w:t>
+      </w:r>
+    </w:p>
+  </w:comment>
+  <w:comment w:id="82" w:author="Greg Flynn" w:date="2017-02-13T23:36:00Z" w:initials="GF">
     <w:p>
       <w:pPr>
         <w:pStyle w:val="CommentText"/>
       </w:pPr>
-      <w:hyperlink r:id="rId1" w:history="1">
-        <w:r>
-          <w:rPr>
-            <w:rStyle w:val="Hyperlink"/>
-          </w:rPr>
-          <w:t>https://en.wikipedia.org/wiki/Pre-charge</w:t>
-        </w:r>
-      </w:hyperlink>
-    </w:p>
+      <w:r>
+        <w:rPr>
+          <w:rStyle w:val="CommentReference"/>
+        </w:rPr>
+        <w:annotationRef/>
+      </w:r>
+      <w:r>
+        <w:t>What's going on here?</w:t>
+      </w:r>
+    </w:p>
+  </w:comment>
+  <w:comment w:id="83" w:author="Greg Flynn" w:date="2017-02-14T23:21:00Z" w:initials="GF">
     <w:p>
       <w:pPr>
         <w:pStyle w:val="CommentText"/>
       </w:pPr>
       <w:r>
-        <w:t>It is possible that the motor controller already does this.  Verify</w:t>
-      </w:r>
-      <w:r>
-        <w:t xml:space="preserve"> if it does</w:t>
+        <w:rPr>
+          <w:rStyle w:val="CommentReference"/>
+        </w:rPr>
+        <w:annotationRef/>
+      </w:r>
+      <w:r>
+        <w:t>TSI</w:t>
       </w:r>
     </w:p>
   </w:comment>
-  <w:comment w:id="82" w:author="Greg Flynn" w:date="2017-02-13T23:33:00Z" w:initials="GF">
+  <w:comment w:id="114" w:author="Greg Flynn" w:date="2017-02-13T23:52:00Z" w:initials="GF">
     <w:p>
       <w:pPr>
         <w:pStyle w:val="CommentText"/>
@@ -45171,11 +45036,19 @@
         <w:annotationRef/>
       </w:r>
       <w:r>
-        <w:t>What are we doing here?</w:t>
+        <w:t xml:space="preserve">This is a CAD drawing </w:t>
+      </w:r>
+    </w:p>
+    <w:p>
+      <w:pPr>
+        <w:pStyle w:val="CommentText"/>
+      </w:pPr>
+      <w:r>
+        <w:t>MEs need to do this</w:t>
       </w:r>
     </w:p>
   </w:comment>
-  <w:comment w:id="83" w:author="Greg Flynn" w:date="2017-02-14T22:58:00Z" w:initials="GF">
+  <w:comment w:id="118" w:author="Greg Flynn" w:date="2017-02-13T23:40:00Z" w:initials="GF">
     <w:p>
       <w:pPr>
         <w:pStyle w:val="CommentText"/>
@@ -45187,19 +45060,27 @@
         <w:annotationRef/>
       </w:r>
       <w:r>
-        <w:t>TSI we do need something here</w:t>
-      </w:r>
-    </w:p>
+        <w:t>Where is a schematic</w:t>
+      </w:r>
+    </w:p>
+  </w:comment>
+  <w:comment w:id="120" w:author="Greg Flynn" w:date="2017-02-13T23:40:00Z" w:initials="GF">
     <w:p>
       <w:pPr>
         <w:pStyle w:val="CommentText"/>
       </w:pPr>
       <w:r>
-        <w:t>What circuitry will be used here?</w:t>
+        <w:rPr>
+          <w:rStyle w:val="CommentReference"/>
+        </w:rPr>
+        <w:annotationRef/>
+      </w:r>
+      <w:r>
+        <w:t>Give a figure reference</w:t>
       </w:r>
     </w:p>
   </w:comment>
-  <w:comment w:id="86" w:author="Greg Flynn" w:date="2017-02-13T23:34:00Z" w:initials="GF">
+  <w:comment w:id="123" w:author="Greg Flynn" w:date="2017-02-13T23:41:00Z" w:initials="GF">
     <w:p>
       <w:pPr>
         <w:pStyle w:val="CommentText"/>
@@ -45211,14 +45092,11 @@
         <w:annotationRef/>
       </w:r>
       <w:r>
-        <w:t xml:space="preserve">TSI </w:t>
-      </w:r>
-      <w:r>
-        <w:t>should do this</w:t>
+        <w:t>What's going on here?</w:t>
       </w:r>
     </w:p>
   </w:comment>
-  <w:comment w:id="88" w:author="Greg Flynn" w:date="2017-02-13T23:36:00Z" w:initials="GF">
+  <w:comment w:id="126" w:author="Greg Flynn" w:date="2017-02-13T23:41:00Z" w:initials="GF">
     <w:p>
       <w:pPr>
         <w:pStyle w:val="CommentText"/>
@@ -45230,11 +45108,11 @@
         <w:annotationRef/>
       </w:r>
       <w:r>
-        <w:t>What's going on here?</w:t>
+        <w:t>Need a schematic</w:t>
       </w:r>
     </w:p>
   </w:comment>
-  <w:comment w:id="89" w:author="Greg Flynn" w:date="2017-02-14T23:21:00Z" w:initials="GF">
+  <w:comment w:id="127" w:author="Greg Flynn" w:date="2017-02-13T23:10:00Z" w:initials="GF">
     <w:p>
       <w:pPr>
         <w:pStyle w:val="CommentText"/>
@@ -45246,11 +45124,19 @@
         <w:annotationRef/>
       </w:r>
       <w:r>
-        <w:t>TSI</w:t>
+        <w:t>Should this be in TSEL?</w:t>
+      </w:r>
+    </w:p>
+    <w:p>
+      <w:pPr>
+        <w:pStyle w:val="CommentText"/>
+      </w:pPr>
+      <w:r>
+        <w:t>If so what should be here?</w:t>
       </w:r>
     </w:p>
   </w:comment>
-  <w:comment w:id="96" w:author="Greg Flynn" w:date="2017-02-13T23:36:00Z" w:initials="GF">
+  <w:comment w:id="124" w:author="Greg Flynn" w:date="2017-02-14T23:05:00Z" w:initials="GF">
     <w:p>
       <w:pPr>
         <w:pStyle w:val="CommentText"/>
@@ -45262,11 +45148,27 @@
         <w:annotationRef/>
       </w:r>
       <w:r>
-        <w:t>Who's should be assigned here?</w:t>
+        <w:t>TSI and GLV I’m not sure what’s going on here</w:t>
+      </w:r>
+    </w:p>
+    <w:p>
+      <w:pPr>
+        <w:pStyle w:val="CommentText"/>
+      </w:pPr>
+      <w:r>
+        <w:t>GLV you should do the TSEL light (EV9.1)  You can do this by looking at the voltage on the AIRs part of the safety loop.</w:t>
+      </w:r>
+    </w:p>
+    <w:p>
+      <w:pPr>
+        <w:pStyle w:val="CommentText"/>
+      </w:pPr>
+      <w:r>
+        <w:t>TSI you should do the TSVP section.</w:t>
       </w:r>
     </w:p>
   </w:comment>
-  <w:comment w:id="120" w:author="Greg Flynn" w:date="2017-02-13T23:39:00Z" w:initials="GF">
+  <w:comment w:id="130" w:author="Greg Flynn" w:date="2017-02-13T23:41:00Z" w:initials="GF">
     <w:p>
       <w:pPr>
         <w:pStyle w:val="CommentText"/>
@@ -45278,246 +45180,7 @@
         <w:annotationRef/>
       </w:r>
       <w:r>
-        <w:t>Add function to all buttons</w:t>
-      </w:r>
-      <w:r>
-        <w:t xml:space="preserve"> </w:t>
-      </w:r>
-      <w:r>
-        <w:t>GLV</w:t>
-      </w:r>
-    </w:p>
-  </w:comment>
-  <w:comment w:id="121" w:author="Greg Flynn" w:date="2017-02-13T23:39:00Z" w:initials="GF">
-    <w:p>
-      <w:pPr>
-        <w:pStyle w:val="CommentText"/>
-      </w:pPr>
-      <w:r>
-        <w:rPr>
-          <w:rStyle w:val="CommentReference"/>
-        </w:rPr>
-        <w:annotationRef/>
-      </w:r>
-      <w:r>
-        <w:t>What does this stand for?</w:t>
-      </w:r>
-      <w:r>
-        <w:t xml:space="preserve"> GLV</w:t>
-      </w:r>
-    </w:p>
-  </w:comment>
-  <w:comment w:id="122" w:author="Greg Flynn" w:date="2017-02-14T23:22:00Z" w:initials="GF">
-    <w:p>
-      <w:pPr>
-        <w:pStyle w:val="CommentText"/>
-      </w:pPr>
-      <w:r>
-        <w:rPr>
-          <w:rStyle w:val="CommentReference"/>
-        </w:rPr>
-        <w:annotationRef/>
-      </w:r>
-      <w:r>
-        <w:t>Should be defined in acronym list</w:t>
-      </w:r>
-    </w:p>
-  </w:comment>
-  <w:comment w:id="123" w:author="Greg Flynn" w:date="2017-02-14T23:04:00Z" w:initials="GF">
-    <w:p>
-      <w:pPr>
-        <w:pStyle w:val="CommentText"/>
-      </w:pPr>
-      <w:r>
-        <w:rPr>
-          <w:rStyle w:val="CommentReference"/>
-        </w:rPr>
-        <w:annotationRef/>
-      </w:r>
-      <w:r>
-        <w:t>This needs to directly control a relay on the safety loop per EV7.11</w:t>
-      </w:r>
-    </w:p>
-  </w:comment>
-  <w:comment w:id="126" w:author="Greg Flynn" w:date="2017-02-13T23:52:00Z" w:initials="GF">
-    <w:p>
-      <w:pPr>
-        <w:pStyle w:val="CommentText"/>
-      </w:pPr>
-      <w:r>
-        <w:rPr>
-          <w:rStyle w:val="CommentReference"/>
-        </w:rPr>
-        <w:annotationRef/>
-      </w:r>
-      <w:r>
-        <w:t xml:space="preserve">This is a CAD drawing </w:t>
-      </w:r>
-    </w:p>
-    <w:p>
-      <w:pPr>
-        <w:pStyle w:val="CommentText"/>
-      </w:pPr>
-      <w:r>
-        <w:t>MEs need to do this</w:t>
-      </w:r>
-    </w:p>
-  </w:comment>
-  <w:comment w:id="130" w:author="Greg Flynn" w:date="2017-02-13T23:40:00Z" w:initials="GF">
-    <w:p>
-      <w:pPr>
-        <w:pStyle w:val="CommentText"/>
-      </w:pPr>
-      <w:r>
-        <w:rPr>
-          <w:rStyle w:val="CommentReference"/>
-        </w:rPr>
-        <w:annotationRef/>
-      </w:r>
-      <w:r>
-        <w:t>Where is a schematic</w:t>
-      </w:r>
-    </w:p>
-  </w:comment>
-  <w:comment w:id="132" w:author="Greg Flynn" w:date="2017-02-13T23:40:00Z" w:initials="GF">
-    <w:p>
-      <w:pPr>
-        <w:pStyle w:val="CommentText"/>
-      </w:pPr>
-      <w:r>
-        <w:rPr>
-          <w:rStyle w:val="CommentReference"/>
-        </w:rPr>
-        <w:annotationRef/>
-      </w:r>
-      <w:r>
-        <w:t>Give a figure reference</w:t>
-      </w:r>
-    </w:p>
-  </w:comment>
-  <w:comment w:id="135" w:author="Greg Flynn" w:date="2017-02-13T23:41:00Z" w:initials="GF">
-    <w:p>
-      <w:pPr>
-        <w:pStyle w:val="CommentText"/>
-      </w:pPr>
-      <w:r>
-        <w:rPr>
-          <w:rStyle w:val="CommentReference"/>
-        </w:rPr>
-        <w:annotationRef/>
-      </w:r>
-      <w:r>
-        <w:t>What's going on here?</w:t>
-      </w:r>
-    </w:p>
-  </w:comment>
-  <w:comment w:id="138" w:author="Greg Flynn" w:date="2017-02-13T23:41:00Z" w:initials="GF">
-    <w:p>
-      <w:pPr>
-        <w:pStyle w:val="CommentText"/>
-      </w:pPr>
-      <w:r>
-        <w:rPr>
-          <w:rStyle w:val="CommentReference"/>
-        </w:rPr>
-        <w:annotationRef/>
-      </w:r>
-      <w:r>
-        <w:t>Need a schematic</w:t>
-      </w:r>
-    </w:p>
-  </w:comment>
-  <w:comment w:id="139" w:author="Greg Flynn" w:date="2017-02-13T23:10:00Z" w:initials="GF">
-    <w:p>
-      <w:pPr>
-        <w:pStyle w:val="CommentText"/>
-      </w:pPr>
-      <w:r>
-        <w:rPr>
-          <w:rStyle w:val="CommentReference"/>
-        </w:rPr>
-        <w:annotationRef/>
-      </w:r>
-      <w:r>
-        <w:t>Should this be in TSEL?</w:t>
-      </w:r>
-    </w:p>
-    <w:p>
-      <w:pPr>
-        <w:pStyle w:val="CommentText"/>
-      </w:pPr>
-      <w:r>
-        <w:t>If so what should be here?</w:t>
-      </w:r>
-    </w:p>
-  </w:comment>
-  <w:comment w:id="136" w:author="Greg Flynn" w:date="2017-02-14T23:05:00Z" w:initials="GF">
-    <w:p>
-      <w:pPr>
-        <w:pStyle w:val="CommentText"/>
-      </w:pPr>
-      <w:r>
-        <w:rPr>
-          <w:rStyle w:val="CommentReference"/>
-        </w:rPr>
-        <w:annotationRef/>
-      </w:r>
-      <w:r>
-        <w:t>TSI and GLV I’m not sure what’s going on here</w:t>
-      </w:r>
-    </w:p>
-    <w:p>
-      <w:pPr>
-        <w:pStyle w:val="CommentText"/>
-      </w:pPr>
-      <w:r>
-        <w:t>GLV you should do the TSEL light (EV9.1)  You can do this by looking at the voltage on the AIRs part of the safety loop.</w:t>
-      </w:r>
-    </w:p>
-    <w:p>
-      <w:pPr>
-        <w:pStyle w:val="CommentText"/>
-      </w:pPr>
-      <w:r>
-        <w:t>TSI you should do the TSVP section.</w:t>
-      </w:r>
-    </w:p>
-  </w:comment>
-  <w:comment w:id="142" w:author="Greg Flynn" w:date="2017-02-13T23:41:00Z" w:initials="GF">
-    <w:p>
-      <w:pPr>
-        <w:pStyle w:val="CommentText"/>
-      </w:pPr>
-      <w:r>
-        <w:rPr>
-          <w:rStyle w:val="CommentReference"/>
-        </w:rPr>
-        <w:annotationRef/>
-      </w:r>
-      <w:r>
         <w:t>Who should be assigned to this?</w:t>
-      </w:r>
-    </w:p>
-  </w:comment>
-  <w:comment w:id="146" w:author="Greg Flynn" w:date="2017-02-13T23:41:00Z" w:initials="GF">
-    <w:p>
-      <w:pPr>
-        <w:pStyle w:val="CommentText"/>
-      </w:pPr>
-      <w:r>
-        <w:rPr>
-          <w:rStyle w:val="CommentReference"/>
-        </w:rPr>
-        <w:annotationRef/>
-      </w:r>
-      <w:r>
-        <w:t xml:space="preserve">Need to be </w:t>
-      </w:r>
-      <w:r>
-        <w:t>added</w:t>
-      </w:r>
-      <w:r>
-        <w:t xml:space="preserve"> TSV</w:t>
       </w:r>
     </w:p>
   </w:comment>
@@ -45633,7 +45296,6 @@
         <w:dataBinding w:prefixMappings="xmlns:ns0='http://purl.org/dc/elements/1.1/' xmlns:ns1='http://schemas.openxmlformats.org/package/2006/metadata/core-properties' " w:xpath="/ns1:coreProperties[1]/ns0:title[1]" w:storeItemID="{6C3C8BC8-F283-45AE-878A-BAB7291924A1}"/>
         <w:text/>
       </w:sdtPr>
-      <w:sdtEndPr/>
       <w:sdtContent>
         <w:r>
           <w:rPr>
@@ -45810,7 +45472,6 @@
         <w:dataBinding w:prefixMappings="xmlns:ns0='http://purl.org/dc/elements/1.1/' xmlns:ns1='http://schemas.openxmlformats.org/package/2006/metadata/core-properties' " w:xpath="/ns1:coreProperties[1]/ns0:title[1]" w:storeItemID="{6C3C8BC8-F283-45AE-878A-BAB7291924A1}"/>
         <w:text/>
       </w:sdtPr>
-      <w:sdtEndPr/>
       <w:sdtContent>
         <w:r>
           <w:t>2017 Formula Hybrid ESF (Rev 0C)</w:t>
@@ -45841,27 +45502,14 @@
     <w:r>
       <w:tab/>
     </w:r>
-    <w:r>
-      <w:fldChar w:fldCharType="begin"/>
-    </w:r>
-    <w:r>
-      <w:instrText xml:space="preserve"> STYLEREF  "Heading 1" \l  \* MERGEFORMAT </w:instrText>
-    </w:r>
-    <w:r>
-      <w:fldChar w:fldCharType="separate"/>
-    </w:r>
-    <w:r>
-      <w:rPr>
-        <w:noProof/>
-      </w:rPr>
-      <w:t>List of Tables</w:t>
-    </w:r>
-    <w:r>
-      <w:rPr>
-        <w:noProof/>
-      </w:rPr>
-      <w:fldChar w:fldCharType="end"/>
-    </w:r>
+    <w:fldSimple w:instr=" STYLEREF  &quot;Heading 1&quot; \l  \* MERGEFORMAT ">
+      <w:r>
+        <w:rPr>
+          <w:noProof/>
+        </w:rPr>
+        <w:t>List of Tables</w:t>
+      </w:r>
+    </w:fldSimple>
   </w:p>
 </w:ftr>
 </file>
@@ -45909,7 +45557,6 @@
         <w:dataBinding w:prefixMappings="xmlns:ns0='http://purl.org/dc/elements/1.1/' xmlns:ns1='http://schemas.openxmlformats.org/package/2006/metadata/core-properties' " w:xpath="/ns1:coreProperties[1]/ns0:title[1]" w:storeItemID="{6C3C8BC8-F283-45AE-878A-BAB7291924A1}"/>
         <w:text/>
       </w:sdtPr>
-      <w:sdtEndPr/>
       <w:sdtContent>
         <w:r>
           <w:t>2017 Formula Hybrid ESF (Rev 0C)</w:t>
@@ -45932,7 +45579,7 @@
       <w:rPr>
         <w:noProof/>
       </w:rPr>
-      <w:t>26</w:t>
+      <w:t>43</w:t>
     </w:r>
     <w:r>
       <w:fldChar w:fldCharType="end"/>
@@ -45940,27 +45587,14 @@
     <w:r>
       <w:tab/>
     </w:r>
-    <w:r>
-      <w:fldChar w:fldCharType="begin"/>
-    </w:r>
-    <w:r>
-      <w:instrText xml:space="preserve"> STYLEREF  "Heading 1" \l  \* MERGEFORMAT </w:instrText>
-    </w:r>
-    <w:r>
-      <w:fldChar w:fldCharType="separate"/>
-    </w:r>
-    <w:r>
-      <w:rPr>
-        <w:noProof/>
-      </w:rPr>
-      <w:t>Accumulator System</w:t>
-    </w:r>
-    <w:r>
-      <w:rPr>
-        <w:noProof/>
-      </w:rPr>
-      <w:fldChar w:fldCharType="end"/>
-    </w:r>
+    <w:fldSimple w:instr=" STYLEREF  &quot;Heading 1&quot; \l  \* MERGEFORMAT ">
+      <w:r>
+        <w:rPr>
+          <w:noProof/>
+        </w:rPr>
+        <w:t>Appendices</w:t>
+      </w:r>
+    </w:fldSimple>
   </w:p>
   <w:p>
     <w:pPr>
@@ -52771,7 +52405,7 @@
 </file>
 
 <file path=customXml/itemProps1.xml><?xml version="1.0" encoding="utf-8"?>
-<ds:datastoreItem xmlns:ds="http://schemas.openxmlformats.org/officeDocument/2006/customXml" ds:itemID="{5C319D3A-F0EE-3D4A-A80B-0A1B396C5516}">
+<ds:datastoreItem xmlns:ds="http://schemas.openxmlformats.org/officeDocument/2006/customXml" ds:itemID="{06DC1046-5688-D24C-9984-D6D637F2CE03}">
   <ds:schemaRefs>
     <ds:schemaRef ds:uri="http://schemas.openxmlformats.org/officeDocument/2006/bibliography"/>
   </ds:schemaRefs>

</xml_diff>